<commit_message>
INT-1777 - splunk unit tests
</commit_message>
<xml_diff>
--- a/rc-data-feed/doc/Resilient_IRP_Data_Feed_Integration_Guide.docx
+++ b/rc-data-feed/doc/Resilient_IRP_Data_Feed_Integration_Guide.docx
@@ -5618,7 +5618,26 @@
         <w:t>environments have been tested and are recommended</w:t>
       </w:r>
       <w:r>
-        <w:t>:</w:t>
+        <w:t xml:space="preserve">. These </w:t>
+      </w:r>
+      <w:proofErr w:type="spellStart"/>
+      <w:r>
+        <w:t>datasources</w:t>
+      </w:r>
+      <w:proofErr w:type="spellEnd"/>
+      <w:r>
+        <w:t xml:space="preserve"> are available as separate python packages which can be installed and made available to the data feed integration through references in your </w:t>
+      </w:r>
+      <w:proofErr w:type="spellStart"/>
+      <w:r>
+        <w:rPr>
+          <w:rStyle w:val="codeChar0"/>
+        </w:rPr>
+        <w:t>app.config</w:t>
+      </w:r>
+      <w:proofErr w:type="spellEnd"/>
+      <w:r>
+        <w:t xml:space="preserve"> file.</w:t>
       </w:r>
     </w:p>
     <w:p>
@@ -6701,7 +6720,21 @@
           <w:sz w:val="20"/>
           <w:szCs w:val="20"/>
         </w:rPr>
-        <w:t xml:space="preserve">In this example, three separate plugins have also been installed for </w:t>
+        <w:t xml:space="preserve">In this example, </w:t>
+      </w:r>
+      <w:r>
+        <w:rPr>
+          <w:sz w:val="20"/>
+          <w:szCs w:val="20"/>
+        </w:rPr>
+        <w:t>two</w:t>
+      </w:r>
+      <w:r>
+        <w:rPr>
+          <w:sz w:val="20"/>
+          <w:szCs w:val="20"/>
+        </w:rPr>
+        <w:t xml:space="preserve"> separate plugins have also been installed for </w:t>
       </w:r>
       <w:proofErr w:type="spellStart"/>
       <w:r>
@@ -8290,7 +8323,13 @@
         <w:t xml:space="preserve">have </w:t>
       </w:r>
       <w:r>
-        <w:t>unique names.</w:t>
+        <w:t xml:space="preserve">unique </w:t>
+      </w:r>
+      <w:r>
+        <w:t xml:space="preserve">section </w:t>
+      </w:r>
+      <w:r>
+        <w:t>names.</w:t>
       </w:r>
     </w:p>
     <w:p>
@@ -10063,10 +10102,11 @@
         <w:t xml:space="preserve">. This common namespace allows for the dispatching of multiple plugins without conflicting with </w:t>
       </w:r>
       <w:r>
+        <w:t xml:space="preserve">the </w:t>
+      </w:r>
+      <w:r>
         <w:t>other</w:t>
       </w:r>
-      <w:bookmarkStart w:id="36" w:name="_GoBack"/>
-      <w:bookmarkEnd w:id="36"/>
       <w:r>
         <w:t xml:space="preserve"> installed plugins. This diagram identifies key aspects of a plugin namespace:</w:t>
       </w:r>
@@ -10079,16 +10119,16 @@
         <mc:AlternateContent>
           <mc:Choice Requires="wps">
             <w:drawing>
-              <wp:anchor distT="0" distB="0" distL="114300" distR="114300" simplePos="0" relativeHeight="251670528" behindDoc="0" locked="0" layoutInCell="1" allowOverlap="1" wp14:anchorId="28118232" wp14:editId="4E0F036E">
+              <wp:anchor distT="0" distB="0" distL="114300" distR="114300" simplePos="0" relativeHeight="251670528" behindDoc="0" locked="0" layoutInCell="1" allowOverlap="1" wp14:anchorId="28118232" wp14:editId="78F09C29">
                 <wp:simplePos x="0" y="0"/>
                 <wp:positionH relativeFrom="column">
-                  <wp:posOffset>2967824</wp:posOffset>
+                  <wp:posOffset>2967990</wp:posOffset>
                 </wp:positionH>
                 <wp:positionV relativeFrom="paragraph">
-                  <wp:posOffset>1322263</wp:posOffset>
+                  <wp:posOffset>1234578</wp:posOffset>
                 </wp:positionV>
-                <wp:extent cx="2464435" cy="317500"/>
-                <wp:effectExtent l="0" t="0" r="12065" b="12700"/>
+                <wp:extent cx="2464270" cy="484477"/>
+                <wp:effectExtent l="0" t="0" r="12700" b="11430"/>
                 <wp:wrapNone/>
                 <wp:docPr id="20" name="Text Box 20"/>
                 <wp:cNvGraphicFramePr/>
@@ -10099,7 +10139,7 @@
                       <wps:spPr>
                         <a:xfrm>
                           <a:off x="0" y="0"/>
-                          <a:ext cx="2464435" cy="317500"/>
+                          <a:ext cx="2464270" cy="484477"/>
                         </a:xfrm>
                         <a:prstGeom prst="rect">
                           <a:avLst/>
@@ -10122,19 +10162,36 @@
                                 <w:szCs w:val="16"/>
                               </w:rPr>
                             </w:pPr>
+                            <w:bookmarkStart w:id="36" w:name="_GoBack"/>
                             <w:r>
                               <w:rPr>
                                 <w:sz w:val="16"/>
                                 <w:szCs w:val="16"/>
                               </w:rPr>
-                              <w:t xml:space="preserve">Plugin logic </w:t>
+                              <w:t xml:space="preserve">Plugin logic based on </w:t>
                             </w:r>
                             <w:r>
                               <w:rPr>
                                 <w:sz w:val="16"/>
                                 <w:szCs w:val="16"/>
                               </w:rPr>
-                              <w:t xml:space="preserve">based on </w:t>
+                              <w:t xml:space="preserve">given class: </w:t>
+                            </w:r>
+                            <w:proofErr w:type="spellStart"/>
+                            <w:r>
+                              <w:rPr>
+                                <w:sz w:val="16"/>
+                                <w:szCs w:val="16"/>
+                              </w:rPr>
+                              <w:t>i.e</w:t>
+                            </w:r>
+                            <w:proofErr w:type="spellEnd"/>
+                            <w:r>
+                              <w:rPr>
+                                <w:sz w:val="16"/>
+                                <w:szCs w:val="16"/>
+                              </w:rPr>
+                              <w:t xml:space="preserve"> </w:t>
                             </w:r>
                             <w:proofErr w:type="spellStart"/>
                             <w:r>
@@ -10144,21 +10201,8 @@
                               </w:rPr>
                               <w:t>FeedDestinationBase</w:t>
                             </w:r>
+                            <w:bookmarkEnd w:id="36"/>
                             <w:proofErr w:type="spellEnd"/>
-                            <w:r>
-                              <w:rPr>
-                                <w:sz w:val="16"/>
-                                <w:szCs w:val="16"/>
-                              </w:rPr>
-                              <w:t xml:space="preserve"> class</w:t>
-                            </w:r>
-                            <w:r>
-                              <w:rPr>
-                                <w:sz w:val="16"/>
-                                <w:szCs w:val="16"/>
-                              </w:rPr>
-                              <w:t xml:space="preserve"> </w:t>
-                            </w:r>
                           </w:p>
                         </w:txbxContent>
                       </wps:txbx>
@@ -10182,7 +10226,7 @@
           </mc:Choice>
           <mc:Fallback>
             <w:pict>
-              <v:shape w14:anchorId="28118232" id="Text Box 20" o:spid="_x0000_s1030" type="#_x0000_t202" style="position:absolute;margin-left:233.7pt;margin-top:104.1pt;width:194.05pt;height:25pt;z-index:251670528;visibility:visible;mso-wrap-style:square;mso-width-percent:0;mso-height-percent:0;mso-wrap-distance-left:9pt;mso-wrap-distance-top:0;mso-wrap-distance-right:9pt;mso-wrap-distance-bottom:0;mso-position-horizontal:absolute;mso-position-horizontal-relative:text;mso-position-vertical:absolute;mso-position-vertical-relative:text;mso-width-percent:0;mso-height-percent:0;mso-width-relative:margin;mso-height-relative:margin;v-text-anchor:top" o:gfxdata="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" fillcolor="white [3201]" strokeweight=".5pt">
+              <v:shape w14:anchorId="28118232" id="Text Box 20" o:spid="_x0000_s1030" type="#_x0000_t202" style="position:absolute;margin-left:233.7pt;margin-top:97.2pt;width:194.05pt;height:38.15pt;z-index:251670528;visibility:visible;mso-wrap-style:square;mso-width-percent:0;mso-height-percent:0;mso-wrap-distance-left:9pt;mso-wrap-distance-top:0;mso-wrap-distance-right:9pt;mso-wrap-distance-bottom:0;mso-position-horizontal:absolute;mso-position-horizontal-relative:text;mso-position-vertical:absolute;mso-position-vertical-relative:text;mso-width-percent:0;mso-height-percent:0;mso-width-relative:margin;mso-height-relative:margin;v-text-anchor:top" o:gfxdata="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" fillcolor="white [3201]" strokeweight=".5pt">
                 <v:textbox>
                   <w:txbxContent>
                     <w:p>
@@ -10192,19 +10236,36 @@
                           <w:szCs w:val="16"/>
                         </w:rPr>
                       </w:pPr>
+                      <w:bookmarkStart w:id="37" w:name="_GoBack"/>
                       <w:r>
                         <w:rPr>
                           <w:sz w:val="16"/>
                           <w:szCs w:val="16"/>
                         </w:rPr>
-                        <w:t xml:space="preserve">Plugin logic </w:t>
+                        <w:t xml:space="preserve">Plugin logic based on </w:t>
                       </w:r>
                       <w:r>
                         <w:rPr>
                           <w:sz w:val="16"/>
                           <w:szCs w:val="16"/>
                         </w:rPr>
-                        <w:t xml:space="preserve">based on </w:t>
+                        <w:t xml:space="preserve">given class: </w:t>
+                      </w:r>
+                      <w:proofErr w:type="spellStart"/>
+                      <w:r>
+                        <w:rPr>
+                          <w:sz w:val="16"/>
+                          <w:szCs w:val="16"/>
+                        </w:rPr>
+                        <w:t>i.e</w:t>
+                      </w:r>
+                      <w:proofErr w:type="spellEnd"/>
+                      <w:r>
+                        <w:rPr>
+                          <w:sz w:val="16"/>
+                          <w:szCs w:val="16"/>
+                        </w:rPr>
+                        <w:t xml:space="preserve"> </w:t>
                       </w:r>
                       <w:proofErr w:type="spellStart"/>
                       <w:r>
@@ -10214,21 +10275,8 @@
                         </w:rPr>
                         <w:t>FeedDestinationBase</w:t>
                       </w:r>
+                      <w:bookmarkEnd w:id="37"/>
                       <w:proofErr w:type="spellEnd"/>
-                      <w:r>
-                        <w:rPr>
-                          <w:sz w:val="16"/>
-                          <w:szCs w:val="16"/>
-                        </w:rPr>
-                        <w:t xml:space="preserve"> class</w:t>
-                      </w:r>
-                      <w:r>
-                        <w:rPr>
-                          <w:sz w:val="16"/>
-                          <w:szCs w:val="16"/>
-                        </w:rPr>
-                        <w:t xml:space="preserve"> </w:t>
-                      </w:r>
                     </w:p>
                   </w:txbxContent>
                 </v:textbox>
@@ -10821,14 +10869,14 @@
       <w:pPr>
         <w:pStyle w:val="Heading1"/>
       </w:pPr>
-      <w:bookmarkStart w:id="37" w:name="_Toc12006329"/>
+      <w:bookmarkStart w:id="38" w:name="_Toc12006329"/>
       <w:r>
         <w:t>Appendix: Schema</w:t>
       </w:r>
       <w:r>
         <w:t>s</w:t>
       </w:r>
-      <w:bookmarkEnd w:id="37"/>
+      <w:bookmarkEnd w:id="38"/>
     </w:p>
     <w:p>
       <w:r>
@@ -18855,6 +18903,7 @@
   <w:style w:type="character" w:default="1" w:styleId="DefaultParagraphFont">
     <w:name w:val="Default Paragraph Font"/>
     <w:uiPriority w:val="1"/>
+    <w:semiHidden/>
     <w:unhideWhenUsed/>
   </w:style>
   <w:style w:type="table" w:default="1" w:styleId="TableNormal">
@@ -22149,7 +22198,7 @@
 </file>
 
 <file path=customXml/itemProps1.xml><?xml version="1.0" encoding="utf-8"?>
-<ds:datastoreItem xmlns:ds="http://schemas.openxmlformats.org/officeDocument/2006/customXml" ds:itemID="{73589E77-921F-EB46-A5C1-977F20C7EA32}">
+<ds:datastoreItem xmlns:ds="http://schemas.openxmlformats.org/officeDocument/2006/customXml" ds:itemID="{ED2F5D29-FA2E-3B40-BA18-42C15B4DF6DF}">
   <ds:schemaRefs>
     <ds:schemaRef ds:uri="http://schemas.openxmlformats.org/officeDocument/2006/bibliography"/>
   </ds:schemaRefs>

</xml_diff>

<commit_message>
INT-2855 - include attachment data
</commit_message>
<xml_diff>
--- a/rc-data-feed/doc/Resilient_IRP_Data_Feed_Integration_Guide.docx
+++ b/rc-data-feed/doc/Resilient_IRP_Data_Feed_Integration_Guide.docx
@@ -1,6 +1,6 @@
 
 <file path=word/document.xml><?xml version="1.0" encoding="utf-8"?>
-<w:document xmlns:wpc="http://schemas.microsoft.com/office/word/2010/wordprocessingCanvas" xmlns:cx="http://schemas.microsoft.com/office/drawing/2014/chartex" xmlns:cx1="http://schemas.microsoft.com/office/drawing/2015/9/8/chartex" xmlns:cx2="http://schemas.microsoft.com/office/drawing/2015/10/21/chartex" xmlns:cx3="http://schemas.microsoft.com/office/drawing/2016/5/9/chartex" xmlns:cx4="http://schemas.microsoft.com/office/drawing/2016/5/10/chartex" xmlns:cx5="http://schemas.microsoft.com/office/drawing/2016/5/11/chartex" xmlns:cx6="http://schemas.microsoft.com/office/drawing/2016/5/12/chartex" xmlns:cx7="http://schemas.microsoft.com/office/drawing/2016/5/13/chartex" xmlns:cx8="http://schemas.microsoft.com/office/drawing/2016/5/14/chartex" xmlns:mc="http://schemas.openxmlformats.org/markup-compatibility/2006" xmlns:aink="http://schemas.microsoft.com/office/drawing/2016/ink" xmlns:am3d="http://schemas.microsoft.com/office/drawing/2017/model3d" xmlns:o="urn:schemas-microsoft-com:office:office" xmlns:r="http://schemas.openxmlformats.org/officeDocument/2006/relationships" xmlns:m="http://schemas.openxmlformats.org/officeDocument/2006/math" xmlns:v="urn:schemas-microsoft-com:vml" xmlns:wp14="http://schemas.microsoft.com/office/word/2010/wordprocessingDrawing" xmlns:wp="http://schemas.openxmlformats.org/drawingml/2006/wordprocessingDrawing" xmlns:w10="urn:schemas-microsoft-com:office:word" xmlns:w="http://schemas.openxmlformats.org/wordprocessingml/2006/main" xmlns:w14="http://schemas.microsoft.com/office/word/2010/wordml" xmlns:w15="http://schemas.microsoft.com/office/word/2012/wordml" xmlns:w16cid="http://schemas.microsoft.com/office/word/2016/wordml/cid" xmlns:w16se="http://schemas.microsoft.com/office/word/2015/wordml/symex" xmlns:wpg="http://schemas.microsoft.com/office/word/2010/wordprocessingGroup" xmlns:wpi="http://schemas.microsoft.com/office/word/2010/wordprocessingInk" xmlns:wne="http://schemas.microsoft.com/office/word/2006/wordml" xmlns:wps="http://schemas.microsoft.com/office/word/2010/wordprocessingShape" mc:Ignorable="w14 w15 w16se w16cid wp14">
+<w:document xmlns:wpc="http://schemas.microsoft.com/office/word/2010/wordprocessingCanvas" xmlns:cx="http://schemas.microsoft.com/office/drawing/2014/chartex" xmlns:cx1="http://schemas.microsoft.com/office/drawing/2015/9/8/chartex" xmlns:cx2="http://schemas.microsoft.com/office/drawing/2015/10/21/chartex" xmlns:cx3="http://schemas.microsoft.com/office/drawing/2016/5/9/chartex" xmlns:cx4="http://schemas.microsoft.com/office/drawing/2016/5/10/chartex" xmlns:cx5="http://schemas.microsoft.com/office/drawing/2016/5/11/chartex" xmlns:cx6="http://schemas.microsoft.com/office/drawing/2016/5/12/chartex" xmlns:cx7="http://schemas.microsoft.com/office/drawing/2016/5/13/chartex" xmlns:cx8="http://schemas.microsoft.com/office/drawing/2016/5/14/chartex" xmlns:mc="http://schemas.openxmlformats.org/markup-compatibility/2006" xmlns:aink="http://schemas.microsoft.com/office/drawing/2016/ink" xmlns:am3d="http://schemas.microsoft.com/office/drawing/2017/model3d" xmlns:o="urn:schemas-microsoft-com:office:office" xmlns:r="http://schemas.openxmlformats.org/officeDocument/2006/relationships" xmlns:m="http://schemas.openxmlformats.org/officeDocument/2006/math" xmlns:v="urn:schemas-microsoft-com:vml" xmlns:wp14="http://schemas.microsoft.com/office/word/2010/wordprocessingDrawing" xmlns:wp="http://schemas.openxmlformats.org/drawingml/2006/wordprocessingDrawing" xmlns:w10="urn:schemas-microsoft-com:office:word" xmlns:w="http://schemas.openxmlformats.org/wordprocessingml/2006/main" xmlns:w14="http://schemas.microsoft.com/office/word/2010/wordml" xmlns:w15="http://schemas.microsoft.com/office/word/2012/wordml" xmlns:w16cex="http://schemas.microsoft.com/office/word/2018/wordml/cex" xmlns:w16cid="http://schemas.microsoft.com/office/word/2016/wordml/cid" xmlns:w16="http://schemas.microsoft.com/office/word/2018/wordml" xmlns:w16se="http://schemas.microsoft.com/office/word/2015/wordml/symex" xmlns:wpg="http://schemas.microsoft.com/office/word/2010/wordprocessingGroup" xmlns:wpi="http://schemas.microsoft.com/office/word/2010/wordprocessingInk" xmlns:wne="http://schemas.microsoft.com/office/word/2006/wordml" xmlns:wps="http://schemas.microsoft.com/office/word/2010/wordprocessingShape" mc:Ignorable="w14 w15 w16se w16cid w16 w16cex wp14">
   <w:body>
     <w:p>
       <w:pPr>
@@ -94,7 +94,7 @@
         <mc:AlternateContent>
           <mc:Choice Requires="wpg">
             <w:drawing>
-              <wp:anchor distT="0" distB="0" distL="114300" distR="114300" simplePos="0" relativeHeight="251661312" behindDoc="0" locked="0" layoutInCell="1" allowOverlap="1" wp14:anchorId="4F290147" wp14:editId="1EC016B4">
+              <wp:anchor distT="0" distB="0" distL="114300" distR="114300" simplePos="0" relativeHeight="251661312" behindDoc="0" locked="0" layoutInCell="1" allowOverlap="1" wp14:anchorId="4F290147" wp14:editId="560F4870">
                 <wp:simplePos x="0" y="0"/>
                 <wp:positionH relativeFrom="margin">
                   <wp:align>right</wp:align>
@@ -102,18 +102,21 @@
                 <wp:positionV relativeFrom="paragraph">
                   <wp:posOffset>1594395</wp:posOffset>
                 </wp:positionV>
-                <wp:extent cx="6629400" cy="764540"/>
-                <wp:effectExtent l="0" t="0" r="0" b="16510"/>
+                <wp:extent cx="6629400" cy="711200"/>
+                <wp:effectExtent l="0" t="0" r="0" b="12700"/>
                 <wp:wrapTight wrapText="bothSides">
                   <wp:wrapPolygon edited="0">
-                    <wp:start x="0" y="0"/>
-                    <wp:lineTo x="0" y="15608"/>
-                    <wp:lineTo x="9000" y="17223"/>
-                    <wp:lineTo x="9000" y="21528"/>
-                    <wp:lineTo x="21414" y="21528"/>
-                    <wp:lineTo x="21538" y="15070"/>
-                    <wp:lineTo x="21538" y="0"/>
-                    <wp:lineTo x="0" y="0"/>
+                    <wp:start x="41" y="0"/>
+                    <wp:lineTo x="0" y="1157"/>
+                    <wp:lineTo x="0" y="16586"/>
+                    <wp:lineTo x="9021" y="18514"/>
+                    <wp:lineTo x="9062" y="21600"/>
+                    <wp:lineTo x="21352" y="21600"/>
+                    <wp:lineTo x="21393" y="18514"/>
+                    <wp:lineTo x="21559" y="15429"/>
+                    <wp:lineTo x="21559" y="1157"/>
+                    <wp:lineTo x="21517" y="0"/>
+                    <wp:lineTo x="41" y="0"/>
                   </wp:wrapPolygon>
                 </wp:wrapTight>
                 <wp:docPr id="480" name="Group 480"/>
@@ -125,9 +128,9 @@
                       <wpg:grpSpPr>
                         <a:xfrm>
                           <a:off x="0" y="0"/>
-                          <a:ext cx="6629400" cy="764540"/>
+                          <a:ext cx="6629400" cy="711377"/>
                           <a:chOff x="0" y="0"/>
-                          <a:chExt cx="5969000" cy="764540"/>
+                          <a:chExt cx="5969000" cy="711377"/>
                         </a:xfrm>
                       </wpg:grpSpPr>
                       <wps:wsp>
@@ -187,7 +190,7 @@
                         </wps:cNvSpPr>
                         <wps:spPr bwMode="auto">
                           <a:xfrm>
-                            <a:off x="2524818" y="220980"/>
+                            <a:off x="2524818" y="167817"/>
                             <a:ext cx="3370523" cy="543560"/>
                           </a:xfrm>
                           <a:prstGeom prst="rect">
@@ -255,6 +258,16 @@
                                 </w:rPr>
                                 <w:t>2.0</w:t>
                               </w:r>
+                              <w:r>
+                                <w:rPr>
+                                  <w:rFonts w:ascii="OpenSans-Bold" w:hAnsi="OpenSans-Bold" w:cs="OpenSans-Bold"/>
+                                  <w:b/>
+                                  <w:bCs/>
+                                  <w:color w:val="FFFFFF" w:themeColor="background1"/>
+                                  <w:spacing w:val="10"/>
+                                </w:rPr>
+                                <w:t>.1</w:t>
+                              </w:r>
                             </w:p>
                           </w:txbxContent>
                         </wps:txbx>
@@ -276,7 +289,7 @@
           </mc:Choice>
           <mc:Fallback>
             <w:pict>
-              <v:group w14:anchorId="4F290147" id="Group 480" o:spid="_x0000_s1026" style="position:absolute;left:0;text-align:left;margin-left:470.8pt;margin-top:125.55pt;width:522pt;height:60.2pt;z-index:251661312;mso-position-horizontal:right;mso-position-horizontal-relative:margin;mso-width-relative:margin;mso-height-relative:margin" coordsize="59690,7645" o:gfxdata="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">
+              <v:group w14:anchorId="4F290147" id="Group 480" o:spid="_x0000_s1026" style="position:absolute;left:0;text-align:left;margin-left:470.8pt;margin-top:125.55pt;width:522pt;height:56pt;z-index:251661312;mso-position-horizontal:right;mso-position-horizontal-relative:margin;mso-width-relative:margin;mso-height-relative:margin" coordsize="59690,7113" o:gfxdata="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">
                 <v:roundrect id="AutoShape 3" o:spid="_x0000_s1027" style="position:absolute;width:59690;height:5461;visibility:visible;mso-wrap-style:square;v-text-anchor:top" arcsize="10923f" o:gfxdata="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" fillcolor="#73b632" stroked="f" strokecolor="#4a7ebb" strokeweight="1.5pt">
                   <v:shadow opacity="22938f" offset="0"/>
                   <v:textbox inset=",7.2pt,,7.2pt"/>
@@ -285,7 +298,7 @@
                   <v:stroke joinstyle="miter"/>
                   <v:path gradientshapeok="t" o:connecttype="rect"/>
                 </v:shapetype>
-                <v:shape id="Text Box 5" o:spid="_x0000_s1028" type="#_x0000_t202" style="position:absolute;left:25248;top:2209;width:33705;height:5436;visibility:visible;mso-wrap-style:square;v-text-anchor:top" o:gfxdata="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" filled="f" stroked="f">
+                <v:shape id="Text Box 5" o:spid="_x0000_s1028" type="#_x0000_t202" style="position:absolute;left:25248;top:1678;width:33705;height:5435;visibility:visible;mso-wrap-style:square;v-text-anchor:top" o:gfxdata="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" filled="f" stroked="f">
                   <v:textbox inset="0,0,0,0">
                     <w:txbxContent>
                       <w:p>
@@ -323,6 +336,16 @@
                             <w:spacing w:val="10"/>
                           </w:rPr>
                           <w:t>2.0</w:t>
+                        </w:r>
+                        <w:r>
+                          <w:rPr>
+                            <w:rFonts w:ascii="OpenSans-Bold" w:hAnsi="OpenSans-Bold" w:cs="OpenSans-Bold"/>
+                            <w:b/>
+                            <w:bCs/>
+                            <w:color w:val="FFFFFF" w:themeColor="background1"/>
+                            <w:spacing w:val="10"/>
+                          </w:rPr>
+                          <w:t>.1</w:t>
                         </w:r>
                       </w:p>
                     </w:txbxContent>
@@ -1202,6 +1225,74 @@
           </w:p>
         </w:tc>
       </w:tr>
+      <w:tr>
+        <w:tc>
+          <w:tcPr>
+            <w:tcW w:w="987" w:type="dxa"/>
+          </w:tcPr>
+          <w:p>
+            <w:pPr>
+              <w:adjustRightInd w:val="0"/>
+              <w:spacing w:before="0" w:after="0"/>
+              <w:rPr>
+                <w:rFonts w:cs="Arial"/>
+                <w:szCs w:val="18"/>
+              </w:rPr>
+            </w:pPr>
+            <w:r>
+              <w:rPr>
+                <w:rFonts w:cs="Arial"/>
+                <w:szCs w:val="18"/>
+              </w:rPr>
+              <w:t>2.0.1</w:t>
+            </w:r>
+          </w:p>
+        </w:tc>
+        <w:tc>
+          <w:tcPr>
+            <w:tcW w:w="1556" w:type="dxa"/>
+          </w:tcPr>
+          <w:p>
+            <w:pPr>
+              <w:adjustRightInd w:val="0"/>
+              <w:spacing w:before="0" w:after="0"/>
+              <w:rPr>
+                <w:rFonts w:cs="Arial"/>
+                <w:szCs w:val="18"/>
+              </w:rPr>
+            </w:pPr>
+            <w:r>
+              <w:rPr>
+                <w:rFonts w:cs="Arial"/>
+                <w:szCs w:val="18"/>
+              </w:rPr>
+              <w:t>December 2020</w:t>
+            </w:r>
+          </w:p>
+        </w:tc>
+        <w:tc>
+          <w:tcPr>
+            <w:tcW w:w="6274" w:type="dxa"/>
+          </w:tcPr>
+          <w:p>
+            <w:pPr>
+              <w:adjustRightInd w:val="0"/>
+              <w:spacing w:before="0" w:after="0"/>
+              <w:rPr>
+                <w:rFonts w:cs="Arial"/>
+                <w:szCs w:val="18"/>
+              </w:rPr>
+            </w:pPr>
+            <w:r>
+              <w:rPr>
+                <w:rFonts w:cs="Arial"/>
+                <w:szCs w:val="18"/>
+              </w:rPr>
+              <w:t>Added support for including attachment content</w:t>
+            </w:r>
+          </w:p>
+        </w:tc>
+      </w:tr>
     </w:tbl>
     <w:p>
       <w:pPr>
@@ -5206,6 +5297,15 @@
       </w:pPr>
       <w:r>
         <w:t>Kafka</w:t>
+      </w:r>
+    </w:p>
+    <w:p>
+      <w:pPr>
+        <w:pStyle w:val="ListBullet"/>
+        <w:contextualSpacing/>
+      </w:pPr>
+      <w:r>
+        <w:t>Resilient</w:t>
       </w:r>
     </w:p>
     <w:p>
@@ -5780,7 +5880,21 @@
         <w:contextualSpacing/>
       </w:pPr>
       <w:r>
-        <w:t xml:space="preserve">Kafka </w:t>
+        <w:t>Kafka</w:t>
+      </w:r>
+    </w:p>
+    <w:p>
+      <w:pPr>
+        <w:pStyle w:val="ListBullet"/>
+        <w:numPr>
+          <w:ilvl w:val="1"/>
+          <w:numId w:val="11"/>
+        </w:numPr>
+        <w:ind w:left="720"/>
+        <w:contextualSpacing/>
+      </w:pPr>
+      <w:r>
+        <w:t>Resilient</w:t>
       </w:r>
     </w:p>
     <w:p>
@@ -6466,6 +6580,31 @@
         <w:t>feed_data</w:t>
       </w:r>
       <w:proofErr w:type="spellEnd"/>
+    </w:p>
+    <w:p>
+      <w:pPr>
+        <w:pStyle w:val="code0"/>
+        <w:keepNext/>
+        <w:contextualSpacing/>
+      </w:pPr>
+      <w:r>
+        <w:t># set to true if attachment data should be part of payload send to plugins</w:t>
+      </w:r>
+    </w:p>
+    <w:p>
+      <w:pPr>
+        <w:pStyle w:val="code0"/>
+        <w:keepNext/>
+        <w:contextualSpacing/>
+      </w:pPr>
+      <w:proofErr w:type="spellStart"/>
+      <w:r>
+        <w:t>include_attachment_data</w:t>
+      </w:r>
+      <w:proofErr w:type="spellEnd"/>
+      <w:r>
+        <w:t xml:space="preserve"> = false</w:t>
+      </w:r>
     </w:p>
     <w:p>
       <w:pPr>
@@ -7939,6 +8078,41 @@
         <w:ind w:left="0"/>
         <w:contextualSpacing/>
       </w:pPr>
+      <w:r>
+        <w:t># set to true if attachment data should be part of payload send to plugins</w:t>
+      </w:r>
+    </w:p>
+    <w:p>
+      <w:pPr>
+        <w:pStyle w:val="code0"/>
+        <w:keepNext/>
+        <w:ind w:left="0"/>
+        <w:contextualSpacing/>
+      </w:pPr>
+      <w:proofErr w:type="spellStart"/>
+      <w:r>
+        <w:t>include_attachment_data</w:t>
+      </w:r>
+      <w:proofErr w:type="spellEnd"/>
+      <w:r>
+        <w:t xml:space="preserve"> = false</w:t>
+      </w:r>
+    </w:p>
+    <w:p>
+      <w:pPr>
+        <w:pStyle w:val="code0"/>
+        <w:keepNext/>
+        <w:ind w:left="0"/>
+        <w:contextualSpacing/>
+      </w:pPr>
+    </w:p>
+    <w:p>
+      <w:pPr>
+        <w:pStyle w:val="code0"/>
+        <w:keepNext/>
+        <w:ind w:left="0"/>
+        <w:contextualSpacing/>
+      </w:pPr>
     </w:p>
     <w:p>
       <w:pPr>
@@ -9221,6 +9395,12 @@
             <w:r>
               <w:t>Attachments</w:t>
             </w:r>
+            <w:r>
+              <w:rPr>
+                <w:rStyle w:val="FootnoteReference"/>
+              </w:rPr>
+              <w:footnoteReference w:id="1"/>
+            </w:r>
           </w:p>
         </w:tc>
         <w:tc>
@@ -9452,7 +9632,6 @@
       </w:pPr>
       <w:bookmarkStart w:id="31" w:name="_Toc12006318"/>
       <w:r>
-        <w:lastRenderedPageBreak/>
         <w:t>Functions</w:t>
       </w:r>
       <w:bookmarkEnd w:id="31"/>
@@ -9654,14 +9833,27 @@
       <w:r>
         <w:t xml:space="preserve">Figure </w:t>
       </w:r>
-      <w:fldSimple w:instr=" SEQ Figure \* ARABIC ">
-        <w:r>
-          <w:rPr>
-            <w:noProof/>
-          </w:rPr>
-          <w:t>1</w:t>
-        </w:r>
-      </w:fldSimple>
+      <w:r>
+        <w:fldChar w:fldCharType="begin"/>
+      </w:r>
+      <w:r>
+        <w:instrText xml:space="preserve"> SEQ Figure \* ARABIC </w:instrText>
+      </w:r>
+      <w:r>
+        <w:fldChar w:fldCharType="separate"/>
+      </w:r>
+      <w:r>
+        <w:rPr>
+          <w:noProof/>
+        </w:rPr>
+        <w:t>1</w:t>
+      </w:r>
+      <w:r>
+        <w:rPr>
+          <w:noProof/>
+        </w:rPr>
+        <w:fldChar w:fldCharType="end"/>
+      </w:r>
       <w:r>
         <w:t xml:space="preserve"> Rule Activity Fields Example</w:t>
       </w:r>
@@ -10162,7 +10354,6 @@
                                 <w:szCs w:val="16"/>
                               </w:rPr>
                             </w:pPr>
-                            <w:bookmarkStart w:id="36" w:name="_GoBack"/>
                             <w:r>
                               <w:rPr>
                                 <w:sz w:val="16"/>
@@ -10201,7 +10392,6 @@
                               </w:rPr>
                               <w:t>FeedDestinationBase</w:t>
                             </w:r>
-                            <w:bookmarkEnd w:id="36"/>
                             <w:proofErr w:type="spellEnd"/>
                           </w:p>
                         </w:txbxContent>
@@ -10869,14 +11059,14 @@
       <w:pPr>
         <w:pStyle w:val="Heading1"/>
       </w:pPr>
-      <w:bookmarkStart w:id="38" w:name="_Toc12006329"/>
+      <w:bookmarkStart w:id="36" w:name="_Toc12006329"/>
       <w:r>
         <w:t>Appendix: Schema</w:t>
       </w:r>
       <w:r>
         <w:t>s</w:t>
       </w:r>
-      <w:bookmarkEnd w:id="38"/>
+      <w:bookmarkEnd w:id="36"/>
     </w:p>
     <w:p>
       <w:r>
@@ -11652,6 +11842,46 @@
           </w:tcPr>
           <w:p>
             <w:r>
+              <w:t>a</w:t>
+            </w:r>
+            <w:r>
+              <w:t>ttachment</w:t>
+            </w:r>
+          </w:p>
+        </w:tc>
+        <w:tc>
+          <w:tcPr>
+            <w:tcW w:w="3489" w:type="dxa"/>
+          </w:tcPr>
+          <w:p>
+            <w:proofErr w:type="spellStart"/>
+            <w:r>
+              <w:t>task_id</w:t>
+            </w:r>
+            <w:proofErr w:type="spellEnd"/>
+          </w:p>
+        </w:tc>
+        <w:tc>
+          <w:tcPr>
+            <w:tcW w:w="2568" w:type="dxa"/>
+          </w:tcPr>
+          <w:p>
+            <w:r>
+              <w:t>N</w:t>
+            </w:r>
+            <w:r>
+              <w:t>umber</w:t>
+            </w:r>
+          </w:p>
+        </w:tc>
+      </w:tr>
+      <w:tr>
+        <w:tc>
+          <w:tcPr>
+            <w:tcW w:w="2577" w:type="dxa"/>
+          </w:tcPr>
+          <w:p>
+            <w:r>
               <w:t>Attachment</w:t>
             </w:r>
           </w:p>
@@ -11661,11 +11891,9 @@
             <w:tcW w:w="3489" w:type="dxa"/>
           </w:tcPr>
           <w:p>
-            <w:proofErr w:type="spellStart"/>
-            <w:r>
-              <w:t>task_id</w:t>
-            </w:r>
-            <w:proofErr w:type="spellEnd"/>
+            <w:r>
+              <w:t>content</w:t>
+            </w:r>
           </w:p>
         </w:tc>
         <w:tc>
@@ -11674,7 +11902,13 @@
           </w:tcPr>
           <w:p>
             <w:r>
-              <w:t>number</w:t>
+              <w:t>blob</w:t>
+            </w:r>
+            <w:r>
+              <w:rPr>
+                <w:rStyle w:val="FootnoteReference"/>
+              </w:rPr>
+              <w:footnoteReference w:id="2"/>
             </w:r>
           </w:p>
         </w:tc>
@@ -11949,6 +12183,7 @@
           </w:tcPr>
           <w:p>
             <w:r>
+              <w:lastRenderedPageBreak/>
               <w:t>incident</w:t>
             </w:r>
           </w:p>
@@ -12017,6 +12252,896 @@
           </w:tcPr>
           <w:p>
             <w:r>
+              <w:t>incident</w:t>
+            </w:r>
+          </w:p>
+        </w:tc>
+        <w:tc>
+          <w:tcPr>
+            <w:tcW w:w="3489" w:type="dxa"/>
+          </w:tcPr>
+          <w:p>
+            <w:proofErr w:type="spellStart"/>
+            <w:r>
+              <w:t>data_compromised</w:t>
+            </w:r>
+            <w:proofErr w:type="spellEnd"/>
+          </w:p>
+        </w:tc>
+        <w:tc>
+          <w:tcPr>
+            <w:tcW w:w="2568" w:type="dxa"/>
+          </w:tcPr>
+          <w:p>
+            <w:proofErr w:type="spellStart"/>
+            <w:r>
+              <w:t>boolean</w:t>
+            </w:r>
+            <w:proofErr w:type="spellEnd"/>
+          </w:p>
+        </w:tc>
+      </w:tr>
+      <w:tr>
+        <w:tc>
+          <w:tcPr>
+            <w:tcW w:w="2577" w:type="dxa"/>
+          </w:tcPr>
+          <w:p>
+            <w:r>
+              <w:t>incident</w:t>
+            </w:r>
+          </w:p>
+        </w:tc>
+        <w:tc>
+          <w:tcPr>
+            <w:tcW w:w="3489" w:type="dxa"/>
+          </w:tcPr>
+          <w:p>
+            <w:proofErr w:type="spellStart"/>
+            <w:r>
+              <w:t>data_contained</w:t>
+            </w:r>
+            <w:proofErr w:type="spellEnd"/>
+          </w:p>
+        </w:tc>
+        <w:tc>
+          <w:tcPr>
+            <w:tcW w:w="2568" w:type="dxa"/>
+          </w:tcPr>
+          <w:p>
+            <w:proofErr w:type="spellStart"/>
+            <w:r>
+              <w:t>boolean</w:t>
+            </w:r>
+            <w:proofErr w:type="spellEnd"/>
+          </w:p>
+        </w:tc>
+      </w:tr>
+      <w:tr>
+        <w:tc>
+          <w:tcPr>
+            <w:tcW w:w="2577" w:type="dxa"/>
+          </w:tcPr>
+          <w:p>
+            <w:r>
+              <w:t>incident</w:t>
+            </w:r>
+          </w:p>
+        </w:tc>
+        <w:tc>
+          <w:tcPr>
+            <w:tcW w:w="3489" w:type="dxa"/>
+          </w:tcPr>
+          <w:p>
+            <w:proofErr w:type="spellStart"/>
+            <w:r>
+              <w:t>data_encrypted</w:t>
+            </w:r>
+            <w:proofErr w:type="spellEnd"/>
+          </w:p>
+        </w:tc>
+        <w:tc>
+          <w:tcPr>
+            <w:tcW w:w="2568" w:type="dxa"/>
+          </w:tcPr>
+          <w:p>
+            <w:proofErr w:type="spellStart"/>
+            <w:r>
+              <w:t>boolean</w:t>
+            </w:r>
+            <w:proofErr w:type="spellEnd"/>
+          </w:p>
+        </w:tc>
+      </w:tr>
+      <w:tr>
+        <w:tc>
+          <w:tcPr>
+            <w:tcW w:w="2577" w:type="dxa"/>
+          </w:tcPr>
+          <w:p>
+            <w:r>
+              <w:t>incident</w:t>
+            </w:r>
+          </w:p>
+        </w:tc>
+        <w:tc>
+          <w:tcPr>
+            <w:tcW w:w="3489" w:type="dxa"/>
+          </w:tcPr>
+          <w:p>
+            <w:proofErr w:type="spellStart"/>
+            <w:r>
+              <w:t>data_format</w:t>
+            </w:r>
+            <w:proofErr w:type="spellEnd"/>
+          </w:p>
+        </w:tc>
+        <w:tc>
+          <w:tcPr>
+            <w:tcW w:w="2568" w:type="dxa"/>
+          </w:tcPr>
+          <w:p>
+            <w:r>
+              <w:t>text</w:t>
+            </w:r>
+          </w:p>
+        </w:tc>
+      </w:tr>
+      <w:tr>
+        <w:tc>
+          <w:tcPr>
+            <w:tcW w:w="2577" w:type="dxa"/>
+          </w:tcPr>
+          <w:p>
+            <w:r>
+              <w:t>incident</w:t>
+            </w:r>
+          </w:p>
+        </w:tc>
+        <w:tc>
+          <w:tcPr>
+            <w:tcW w:w="3489" w:type="dxa"/>
+          </w:tcPr>
+          <w:p>
+            <w:proofErr w:type="spellStart"/>
+            <w:r>
+              <w:t>data_source_ids</w:t>
+            </w:r>
+            <w:proofErr w:type="spellEnd"/>
+          </w:p>
+        </w:tc>
+        <w:tc>
+          <w:tcPr>
+            <w:tcW w:w="2568" w:type="dxa"/>
+          </w:tcPr>
+          <w:p>
+            <w:r>
+              <w:t>text</w:t>
+            </w:r>
+          </w:p>
+        </w:tc>
+      </w:tr>
+      <w:tr>
+        <w:tc>
+          <w:tcPr>
+            <w:tcW w:w="2577" w:type="dxa"/>
+          </w:tcPr>
+          <w:p>
+            <w:r>
+              <w:t>incident</w:t>
+            </w:r>
+          </w:p>
+        </w:tc>
+        <w:tc>
+          <w:tcPr>
+            <w:tcW w:w="3489" w:type="dxa"/>
+          </w:tcPr>
+          <w:p>
+            <w:r>
+              <w:t>description</w:t>
+            </w:r>
+          </w:p>
+        </w:tc>
+        <w:tc>
+          <w:tcPr>
+            <w:tcW w:w="2568" w:type="dxa"/>
+          </w:tcPr>
+          <w:p>
+            <w:r>
+              <w:t>text</w:t>
+            </w:r>
+          </w:p>
+        </w:tc>
+      </w:tr>
+      <w:tr>
+        <w:tc>
+          <w:tcPr>
+            <w:tcW w:w="2577" w:type="dxa"/>
+          </w:tcPr>
+          <w:p>
+            <w:r>
+              <w:t>incident</w:t>
+            </w:r>
+          </w:p>
+        </w:tc>
+        <w:tc>
+          <w:tcPr>
+            <w:tcW w:w="3489" w:type="dxa"/>
+          </w:tcPr>
+          <w:p>
+            <w:proofErr w:type="spellStart"/>
+            <w:r>
+              <w:t>discovered_date</w:t>
+            </w:r>
+            <w:proofErr w:type="spellEnd"/>
+          </w:p>
+        </w:tc>
+        <w:tc>
+          <w:tcPr>
+            <w:tcW w:w="2568" w:type="dxa"/>
+          </w:tcPr>
+          <w:p>
+            <w:r>
+              <w:t>timestamp without time zone</w:t>
+            </w:r>
+          </w:p>
+        </w:tc>
+      </w:tr>
+      <w:tr>
+        <w:tc>
+          <w:tcPr>
+            <w:tcW w:w="2577" w:type="dxa"/>
+          </w:tcPr>
+          <w:p>
+            <w:r>
+              <w:t>incident</w:t>
+            </w:r>
+          </w:p>
+        </w:tc>
+        <w:tc>
+          <w:tcPr>
+            <w:tcW w:w="3489" w:type="dxa"/>
+          </w:tcPr>
+          <w:p>
+            <w:proofErr w:type="spellStart"/>
+            <w:r>
+              <w:t>due_date</w:t>
+            </w:r>
+            <w:proofErr w:type="spellEnd"/>
+          </w:p>
+        </w:tc>
+        <w:tc>
+          <w:tcPr>
+            <w:tcW w:w="2568" w:type="dxa"/>
+          </w:tcPr>
+          <w:p>
+            <w:r>
+              <w:t>timestamp without time zone</w:t>
+            </w:r>
+          </w:p>
+        </w:tc>
+      </w:tr>
+      <w:tr>
+        <w:tc>
+          <w:tcPr>
+            <w:tcW w:w="2577" w:type="dxa"/>
+          </w:tcPr>
+          <w:p>
+            <w:r>
+              <w:t>incident</w:t>
+            </w:r>
+          </w:p>
+        </w:tc>
+        <w:tc>
+          <w:tcPr>
+            <w:tcW w:w="3489" w:type="dxa"/>
+          </w:tcPr>
+          <w:p>
+            <w:proofErr w:type="spellStart"/>
+            <w:r>
+              <w:t>employee_involved</w:t>
+            </w:r>
+            <w:proofErr w:type="spellEnd"/>
+          </w:p>
+        </w:tc>
+        <w:tc>
+          <w:tcPr>
+            <w:tcW w:w="2568" w:type="dxa"/>
+          </w:tcPr>
+          <w:p>
+            <w:proofErr w:type="spellStart"/>
+            <w:r>
+              <w:t>boolean</w:t>
+            </w:r>
+            <w:proofErr w:type="spellEnd"/>
+          </w:p>
+        </w:tc>
+      </w:tr>
+      <w:tr>
+        <w:tc>
+          <w:tcPr>
+            <w:tcW w:w="2577" w:type="dxa"/>
+          </w:tcPr>
+          <w:p>
+            <w:r>
+              <w:t>incident</w:t>
+            </w:r>
+          </w:p>
+        </w:tc>
+        <w:tc>
+          <w:tcPr>
+            <w:tcW w:w="3489" w:type="dxa"/>
+          </w:tcPr>
+          <w:p>
+            <w:proofErr w:type="spellStart"/>
+            <w:r>
+              <w:t>end_date</w:t>
+            </w:r>
+            <w:proofErr w:type="spellEnd"/>
+          </w:p>
+        </w:tc>
+        <w:tc>
+          <w:tcPr>
+            <w:tcW w:w="2568" w:type="dxa"/>
+          </w:tcPr>
+          <w:p>
+            <w:r>
+              <w:t>timestamp without time zone</w:t>
+            </w:r>
+          </w:p>
+        </w:tc>
+      </w:tr>
+      <w:tr>
+        <w:tc>
+          <w:tcPr>
+            <w:tcW w:w="2577" w:type="dxa"/>
+          </w:tcPr>
+          <w:p>
+            <w:r>
+              <w:t>incident</w:t>
+            </w:r>
+          </w:p>
+        </w:tc>
+        <w:tc>
+          <w:tcPr>
+            <w:tcW w:w="3489" w:type="dxa"/>
+          </w:tcPr>
+          <w:p>
+            <w:proofErr w:type="spellStart"/>
+            <w:r>
+              <w:t>exposure_dept_id</w:t>
+            </w:r>
+            <w:proofErr w:type="spellEnd"/>
+          </w:p>
+        </w:tc>
+        <w:tc>
+          <w:tcPr>
+            <w:tcW w:w="2568" w:type="dxa"/>
+          </w:tcPr>
+          <w:p>
+            <w:r>
+              <w:t>text</w:t>
+            </w:r>
+          </w:p>
+        </w:tc>
+      </w:tr>
+      <w:tr>
+        <w:tc>
+          <w:tcPr>
+            <w:tcW w:w="2577" w:type="dxa"/>
+          </w:tcPr>
+          <w:p>
+            <w:r>
+              <w:t>incident</w:t>
+            </w:r>
+          </w:p>
+        </w:tc>
+        <w:tc>
+          <w:tcPr>
+            <w:tcW w:w="3489" w:type="dxa"/>
+          </w:tcPr>
+          <w:p>
+            <w:proofErr w:type="spellStart"/>
+            <w:r>
+              <w:t>exposure_individual_name</w:t>
+            </w:r>
+            <w:proofErr w:type="spellEnd"/>
+          </w:p>
+        </w:tc>
+        <w:tc>
+          <w:tcPr>
+            <w:tcW w:w="2568" w:type="dxa"/>
+          </w:tcPr>
+          <w:p>
+            <w:r>
+              <w:t>text</w:t>
+            </w:r>
+          </w:p>
+        </w:tc>
+      </w:tr>
+      <w:tr>
+        <w:tc>
+          <w:tcPr>
+            <w:tcW w:w="2577" w:type="dxa"/>
+          </w:tcPr>
+          <w:p>
+            <w:r>
+              <w:t>incident</w:t>
+            </w:r>
+          </w:p>
+        </w:tc>
+        <w:tc>
+          <w:tcPr>
+            <w:tcW w:w="3489" w:type="dxa"/>
+          </w:tcPr>
+          <w:p>
+            <w:proofErr w:type="spellStart"/>
+            <w:r>
+              <w:t>exposure_type_id</w:t>
+            </w:r>
+            <w:proofErr w:type="spellEnd"/>
+          </w:p>
+        </w:tc>
+        <w:tc>
+          <w:tcPr>
+            <w:tcW w:w="2568" w:type="dxa"/>
+          </w:tcPr>
+          <w:p>
+            <w:r>
+              <w:t>text</w:t>
+            </w:r>
+          </w:p>
+        </w:tc>
+      </w:tr>
+      <w:tr>
+        <w:tc>
+          <w:tcPr>
+            <w:tcW w:w="2577" w:type="dxa"/>
+          </w:tcPr>
+          <w:p>
+            <w:r>
+              <w:t>incident</w:t>
+            </w:r>
+          </w:p>
+        </w:tc>
+        <w:tc>
+          <w:tcPr>
+            <w:tcW w:w="3489" w:type="dxa"/>
+          </w:tcPr>
+          <w:p>
+            <w:proofErr w:type="spellStart"/>
+            <w:r>
+              <w:t>exposure_vendor_id</w:t>
+            </w:r>
+            <w:proofErr w:type="spellEnd"/>
+          </w:p>
+        </w:tc>
+        <w:tc>
+          <w:tcPr>
+            <w:tcW w:w="2568" w:type="dxa"/>
+          </w:tcPr>
+          <w:p>
+            <w:r>
+              <w:t>text</w:t>
+            </w:r>
+          </w:p>
+        </w:tc>
+      </w:tr>
+      <w:tr>
+        <w:tc>
+          <w:tcPr>
+            <w:tcW w:w="2577" w:type="dxa"/>
+          </w:tcPr>
+          <w:p>
+            <w:r>
+              <w:t>incident</w:t>
+            </w:r>
+          </w:p>
+        </w:tc>
+        <w:tc>
+          <w:tcPr>
+            <w:tcW w:w="3489" w:type="dxa"/>
+          </w:tcPr>
+          <w:p>
+            <w:proofErr w:type="spellStart"/>
+            <w:r>
+              <w:t>gdpr_breach_circumstances</w:t>
+            </w:r>
+            <w:proofErr w:type="spellEnd"/>
+          </w:p>
+        </w:tc>
+        <w:tc>
+          <w:tcPr>
+            <w:tcW w:w="2568" w:type="dxa"/>
+          </w:tcPr>
+          <w:p>
+            <w:r>
+              <w:t>text</w:t>
+            </w:r>
+          </w:p>
+        </w:tc>
+      </w:tr>
+      <w:tr>
+        <w:tc>
+          <w:tcPr>
+            <w:tcW w:w="2577" w:type="dxa"/>
+          </w:tcPr>
+          <w:p>
+            <w:r>
+              <w:t>incident</w:t>
+            </w:r>
+          </w:p>
+        </w:tc>
+        <w:tc>
+          <w:tcPr>
+            <w:tcW w:w="3489" w:type="dxa"/>
+          </w:tcPr>
+          <w:p>
+            <w:proofErr w:type="spellStart"/>
+            <w:r>
+              <w:t>gdpr_breach_type</w:t>
+            </w:r>
+            <w:proofErr w:type="spellEnd"/>
+          </w:p>
+        </w:tc>
+        <w:tc>
+          <w:tcPr>
+            <w:tcW w:w="2568" w:type="dxa"/>
+          </w:tcPr>
+          <w:p>
+            <w:r>
+              <w:t>text</w:t>
+            </w:r>
+          </w:p>
+        </w:tc>
+      </w:tr>
+      <w:tr>
+        <w:tc>
+          <w:tcPr>
+            <w:tcW w:w="2577" w:type="dxa"/>
+          </w:tcPr>
+          <w:p>
+            <w:r>
+              <w:t>incident</w:t>
+            </w:r>
+          </w:p>
+        </w:tc>
+        <w:tc>
+          <w:tcPr>
+            <w:tcW w:w="3489" w:type="dxa"/>
+          </w:tcPr>
+          <w:p>
+            <w:proofErr w:type="spellStart"/>
+            <w:r>
+              <w:t>gdpr_breach_type_comment</w:t>
+            </w:r>
+            <w:proofErr w:type="spellEnd"/>
+          </w:p>
+        </w:tc>
+        <w:tc>
+          <w:tcPr>
+            <w:tcW w:w="2568" w:type="dxa"/>
+          </w:tcPr>
+          <w:p>
+            <w:r>
+              <w:t>text</w:t>
+            </w:r>
+          </w:p>
+        </w:tc>
+      </w:tr>
+      <w:tr>
+        <w:tc>
+          <w:tcPr>
+            <w:tcW w:w="2577" w:type="dxa"/>
+          </w:tcPr>
+          <w:p>
+            <w:r>
+              <w:t>incident</w:t>
+            </w:r>
+          </w:p>
+        </w:tc>
+        <w:tc>
+          <w:tcPr>
+            <w:tcW w:w="3489" w:type="dxa"/>
+          </w:tcPr>
+          <w:p>
+            <w:proofErr w:type="spellStart"/>
+            <w:r>
+              <w:t>gdpr_consequences</w:t>
+            </w:r>
+            <w:proofErr w:type="spellEnd"/>
+          </w:p>
+        </w:tc>
+        <w:tc>
+          <w:tcPr>
+            <w:tcW w:w="2568" w:type="dxa"/>
+          </w:tcPr>
+          <w:p>
+            <w:r>
+              <w:t>text</w:t>
+            </w:r>
+          </w:p>
+        </w:tc>
+      </w:tr>
+      <w:tr>
+        <w:tc>
+          <w:tcPr>
+            <w:tcW w:w="2577" w:type="dxa"/>
+          </w:tcPr>
+          <w:p>
+            <w:r>
+              <w:t>incident</w:t>
+            </w:r>
+          </w:p>
+        </w:tc>
+        <w:tc>
+          <w:tcPr>
+            <w:tcW w:w="3489" w:type="dxa"/>
+          </w:tcPr>
+          <w:p>
+            <w:proofErr w:type="spellStart"/>
+            <w:r>
+              <w:t>gdpr_consequences_comment</w:t>
+            </w:r>
+            <w:proofErr w:type="spellEnd"/>
+          </w:p>
+        </w:tc>
+        <w:tc>
+          <w:tcPr>
+            <w:tcW w:w="2568" w:type="dxa"/>
+          </w:tcPr>
+          <w:p>
+            <w:r>
+              <w:t>text</w:t>
+            </w:r>
+          </w:p>
+        </w:tc>
+      </w:tr>
+      <w:tr>
+        <w:tc>
+          <w:tcPr>
+            <w:tcW w:w="2577" w:type="dxa"/>
+          </w:tcPr>
+          <w:p>
+            <w:r>
+              <w:t>incident</w:t>
+            </w:r>
+          </w:p>
+        </w:tc>
+        <w:tc>
+          <w:tcPr>
+            <w:tcW w:w="3489" w:type="dxa"/>
+          </w:tcPr>
+          <w:p>
+            <w:proofErr w:type="spellStart"/>
+            <w:r>
+              <w:t>gdpr_final_assessment</w:t>
+            </w:r>
+            <w:proofErr w:type="spellEnd"/>
+          </w:p>
+        </w:tc>
+        <w:tc>
+          <w:tcPr>
+            <w:tcW w:w="2568" w:type="dxa"/>
+          </w:tcPr>
+          <w:p>
+            <w:r>
+              <w:t>text</w:t>
+            </w:r>
+          </w:p>
+        </w:tc>
+      </w:tr>
+      <w:tr>
+        <w:tc>
+          <w:tcPr>
+            <w:tcW w:w="2577" w:type="dxa"/>
+          </w:tcPr>
+          <w:p>
+            <w:r>
+              <w:t>incident</w:t>
+            </w:r>
+          </w:p>
+        </w:tc>
+        <w:tc>
+          <w:tcPr>
+            <w:tcW w:w="3489" w:type="dxa"/>
+          </w:tcPr>
+          <w:p>
+            <w:proofErr w:type="spellStart"/>
+            <w:r>
+              <w:t>gdpr_final_assessment_comment</w:t>
+            </w:r>
+            <w:proofErr w:type="spellEnd"/>
+          </w:p>
+        </w:tc>
+        <w:tc>
+          <w:tcPr>
+            <w:tcW w:w="2568" w:type="dxa"/>
+          </w:tcPr>
+          <w:p>
+            <w:r>
+              <w:t>text</w:t>
+            </w:r>
+          </w:p>
+        </w:tc>
+      </w:tr>
+      <w:tr>
+        <w:tc>
+          <w:tcPr>
+            <w:tcW w:w="2577" w:type="dxa"/>
+          </w:tcPr>
+          <w:p>
+            <w:r>
+              <w:t>incident</w:t>
+            </w:r>
+          </w:p>
+        </w:tc>
+        <w:tc>
+          <w:tcPr>
+            <w:tcW w:w="3489" w:type="dxa"/>
+          </w:tcPr>
+          <w:p>
+            <w:proofErr w:type="spellStart"/>
+            <w:r>
+              <w:t>gdpr_harm_risk</w:t>
+            </w:r>
+            <w:proofErr w:type="spellEnd"/>
+          </w:p>
+        </w:tc>
+        <w:tc>
+          <w:tcPr>
+            <w:tcW w:w="2568" w:type="dxa"/>
+          </w:tcPr>
+          <w:p>
+            <w:r>
+              <w:t>text</w:t>
+            </w:r>
+          </w:p>
+        </w:tc>
+      </w:tr>
+      <w:tr>
+        <w:tc>
+          <w:tcPr>
+            <w:tcW w:w="2577" w:type="dxa"/>
+          </w:tcPr>
+          <w:p>
+            <w:r>
+              <w:t>incident</w:t>
+            </w:r>
+          </w:p>
+        </w:tc>
+        <w:tc>
+          <w:tcPr>
+            <w:tcW w:w="3489" w:type="dxa"/>
+          </w:tcPr>
+          <w:p>
+            <w:proofErr w:type="spellStart"/>
+            <w:r>
+              <w:t>gdpr_identification</w:t>
+            </w:r>
+            <w:proofErr w:type="spellEnd"/>
+          </w:p>
+        </w:tc>
+        <w:tc>
+          <w:tcPr>
+            <w:tcW w:w="2568" w:type="dxa"/>
+          </w:tcPr>
+          <w:p>
+            <w:r>
+              <w:t>text</w:t>
+            </w:r>
+          </w:p>
+        </w:tc>
+      </w:tr>
+      <w:tr>
+        <w:tc>
+          <w:tcPr>
+            <w:tcW w:w="2577" w:type="dxa"/>
+          </w:tcPr>
+          <w:p>
+            <w:r>
+              <w:t>incident</w:t>
+            </w:r>
+          </w:p>
+        </w:tc>
+        <w:tc>
+          <w:tcPr>
+            <w:tcW w:w="3489" w:type="dxa"/>
+          </w:tcPr>
+          <w:p>
+            <w:proofErr w:type="spellStart"/>
+            <w:r>
+              <w:t>gdpr_identification_comment</w:t>
+            </w:r>
+            <w:proofErr w:type="spellEnd"/>
+          </w:p>
+        </w:tc>
+        <w:tc>
+          <w:tcPr>
+            <w:tcW w:w="2568" w:type="dxa"/>
+          </w:tcPr>
+          <w:p>
+            <w:r>
+              <w:t>text</w:t>
+            </w:r>
+          </w:p>
+        </w:tc>
+      </w:tr>
+      <w:tr>
+        <w:tc>
+          <w:tcPr>
+            <w:tcW w:w="2577" w:type="dxa"/>
+          </w:tcPr>
+          <w:p>
+            <w:r>
+              <w:t>incident</w:t>
+            </w:r>
+          </w:p>
+        </w:tc>
+        <w:tc>
+          <w:tcPr>
+            <w:tcW w:w="3489" w:type="dxa"/>
+          </w:tcPr>
+          <w:p>
+            <w:proofErr w:type="spellStart"/>
+            <w:r>
+              <w:t>gdpr_lawful_data_processing_categories</w:t>
+            </w:r>
+            <w:proofErr w:type="spellEnd"/>
+          </w:p>
+        </w:tc>
+        <w:tc>
+          <w:tcPr>
+            <w:tcW w:w="2568" w:type="dxa"/>
+          </w:tcPr>
+          <w:p>
+            <w:r>
+              <w:t>text</w:t>
+            </w:r>
+          </w:p>
+        </w:tc>
+      </w:tr>
+      <w:tr>
+        <w:tc>
+          <w:tcPr>
+            <w:tcW w:w="2577" w:type="dxa"/>
+          </w:tcPr>
+          <w:p>
+            <w:r>
+              <w:t>incident</w:t>
+            </w:r>
+          </w:p>
+        </w:tc>
+        <w:tc>
+          <w:tcPr>
+            <w:tcW w:w="3489" w:type="dxa"/>
+          </w:tcPr>
+          <w:p>
+            <w:proofErr w:type="spellStart"/>
+            <w:r>
+              <w:t>gdpr_personal_data</w:t>
+            </w:r>
+            <w:proofErr w:type="spellEnd"/>
+          </w:p>
+        </w:tc>
+        <w:tc>
+          <w:tcPr>
+            <w:tcW w:w="2568" w:type="dxa"/>
+          </w:tcPr>
+          <w:p>
+            <w:r>
+              <w:t>text</w:t>
+            </w:r>
+          </w:p>
+        </w:tc>
+      </w:tr>
+      <w:tr>
+        <w:tc>
+          <w:tcPr>
+            <w:tcW w:w="2577" w:type="dxa"/>
+          </w:tcPr>
+          <w:p>
+            <w:r>
               <w:lastRenderedPageBreak/>
               <w:t>incident</w:t>
             </w:r>
@@ -12029,7 +13154,7 @@
           <w:p>
             <w:proofErr w:type="spellStart"/>
             <w:r>
-              <w:t>data_compromised</w:t>
+              <w:t>gdpr_personal_data_comment</w:t>
             </w:r>
             <w:proofErr w:type="spellEnd"/>
           </w:p>
@@ -12039,11 +13164,9 @@
             <w:tcW w:w="2568" w:type="dxa"/>
           </w:tcPr>
           <w:p>
-            <w:proofErr w:type="spellStart"/>
-            <w:r>
-              <w:t>boolean</w:t>
-            </w:r>
-            <w:proofErr w:type="spellEnd"/>
+            <w:r>
+              <w:t>text</w:t>
+            </w:r>
           </w:p>
         </w:tc>
       </w:tr>
@@ -12065,7 +13188,7 @@
           <w:p>
             <w:proofErr w:type="spellStart"/>
             <w:r>
-              <w:t>data_contained</w:t>
+              <w:t>gdpr_subsequent_notification</w:t>
             </w:r>
             <w:proofErr w:type="spellEnd"/>
           </w:p>
@@ -12090,895 +13213,6 @@
           </w:tcPr>
           <w:p>
             <w:r>
-              <w:t>incident</w:t>
-            </w:r>
-          </w:p>
-        </w:tc>
-        <w:tc>
-          <w:tcPr>
-            <w:tcW w:w="3489" w:type="dxa"/>
-          </w:tcPr>
-          <w:p>
-            <w:proofErr w:type="spellStart"/>
-            <w:r>
-              <w:t>data_encrypted</w:t>
-            </w:r>
-            <w:proofErr w:type="spellEnd"/>
-          </w:p>
-        </w:tc>
-        <w:tc>
-          <w:tcPr>
-            <w:tcW w:w="2568" w:type="dxa"/>
-          </w:tcPr>
-          <w:p>
-            <w:proofErr w:type="spellStart"/>
-            <w:r>
-              <w:t>boolean</w:t>
-            </w:r>
-            <w:proofErr w:type="spellEnd"/>
-          </w:p>
-        </w:tc>
-      </w:tr>
-      <w:tr>
-        <w:tc>
-          <w:tcPr>
-            <w:tcW w:w="2577" w:type="dxa"/>
-          </w:tcPr>
-          <w:p>
-            <w:r>
-              <w:t>incident</w:t>
-            </w:r>
-          </w:p>
-        </w:tc>
-        <w:tc>
-          <w:tcPr>
-            <w:tcW w:w="3489" w:type="dxa"/>
-          </w:tcPr>
-          <w:p>
-            <w:proofErr w:type="spellStart"/>
-            <w:r>
-              <w:t>data_format</w:t>
-            </w:r>
-            <w:proofErr w:type="spellEnd"/>
-          </w:p>
-        </w:tc>
-        <w:tc>
-          <w:tcPr>
-            <w:tcW w:w="2568" w:type="dxa"/>
-          </w:tcPr>
-          <w:p>
-            <w:r>
-              <w:t>text</w:t>
-            </w:r>
-          </w:p>
-        </w:tc>
-      </w:tr>
-      <w:tr>
-        <w:tc>
-          <w:tcPr>
-            <w:tcW w:w="2577" w:type="dxa"/>
-          </w:tcPr>
-          <w:p>
-            <w:r>
-              <w:t>incident</w:t>
-            </w:r>
-          </w:p>
-        </w:tc>
-        <w:tc>
-          <w:tcPr>
-            <w:tcW w:w="3489" w:type="dxa"/>
-          </w:tcPr>
-          <w:p>
-            <w:proofErr w:type="spellStart"/>
-            <w:r>
-              <w:t>data_source_ids</w:t>
-            </w:r>
-            <w:proofErr w:type="spellEnd"/>
-          </w:p>
-        </w:tc>
-        <w:tc>
-          <w:tcPr>
-            <w:tcW w:w="2568" w:type="dxa"/>
-          </w:tcPr>
-          <w:p>
-            <w:r>
-              <w:t>text</w:t>
-            </w:r>
-          </w:p>
-        </w:tc>
-      </w:tr>
-      <w:tr>
-        <w:tc>
-          <w:tcPr>
-            <w:tcW w:w="2577" w:type="dxa"/>
-          </w:tcPr>
-          <w:p>
-            <w:r>
-              <w:t>incident</w:t>
-            </w:r>
-          </w:p>
-        </w:tc>
-        <w:tc>
-          <w:tcPr>
-            <w:tcW w:w="3489" w:type="dxa"/>
-          </w:tcPr>
-          <w:p>
-            <w:r>
-              <w:t>description</w:t>
-            </w:r>
-          </w:p>
-        </w:tc>
-        <w:tc>
-          <w:tcPr>
-            <w:tcW w:w="2568" w:type="dxa"/>
-          </w:tcPr>
-          <w:p>
-            <w:r>
-              <w:t>text</w:t>
-            </w:r>
-          </w:p>
-        </w:tc>
-      </w:tr>
-      <w:tr>
-        <w:tc>
-          <w:tcPr>
-            <w:tcW w:w="2577" w:type="dxa"/>
-          </w:tcPr>
-          <w:p>
-            <w:r>
-              <w:t>incident</w:t>
-            </w:r>
-          </w:p>
-        </w:tc>
-        <w:tc>
-          <w:tcPr>
-            <w:tcW w:w="3489" w:type="dxa"/>
-          </w:tcPr>
-          <w:p>
-            <w:proofErr w:type="spellStart"/>
-            <w:r>
-              <w:t>discovered_date</w:t>
-            </w:r>
-            <w:proofErr w:type="spellEnd"/>
-          </w:p>
-        </w:tc>
-        <w:tc>
-          <w:tcPr>
-            <w:tcW w:w="2568" w:type="dxa"/>
-          </w:tcPr>
-          <w:p>
-            <w:r>
-              <w:t>timestamp without time zone</w:t>
-            </w:r>
-          </w:p>
-        </w:tc>
-      </w:tr>
-      <w:tr>
-        <w:tc>
-          <w:tcPr>
-            <w:tcW w:w="2577" w:type="dxa"/>
-          </w:tcPr>
-          <w:p>
-            <w:r>
-              <w:t>incident</w:t>
-            </w:r>
-          </w:p>
-        </w:tc>
-        <w:tc>
-          <w:tcPr>
-            <w:tcW w:w="3489" w:type="dxa"/>
-          </w:tcPr>
-          <w:p>
-            <w:proofErr w:type="spellStart"/>
-            <w:r>
-              <w:t>due_date</w:t>
-            </w:r>
-            <w:proofErr w:type="spellEnd"/>
-          </w:p>
-        </w:tc>
-        <w:tc>
-          <w:tcPr>
-            <w:tcW w:w="2568" w:type="dxa"/>
-          </w:tcPr>
-          <w:p>
-            <w:r>
-              <w:t>timestamp without time zone</w:t>
-            </w:r>
-          </w:p>
-        </w:tc>
-      </w:tr>
-      <w:tr>
-        <w:tc>
-          <w:tcPr>
-            <w:tcW w:w="2577" w:type="dxa"/>
-          </w:tcPr>
-          <w:p>
-            <w:r>
-              <w:t>incident</w:t>
-            </w:r>
-          </w:p>
-        </w:tc>
-        <w:tc>
-          <w:tcPr>
-            <w:tcW w:w="3489" w:type="dxa"/>
-          </w:tcPr>
-          <w:p>
-            <w:proofErr w:type="spellStart"/>
-            <w:r>
-              <w:t>employee_involved</w:t>
-            </w:r>
-            <w:proofErr w:type="spellEnd"/>
-          </w:p>
-        </w:tc>
-        <w:tc>
-          <w:tcPr>
-            <w:tcW w:w="2568" w:type="dxa"/>
-          </w:tcPr>
-          <w:p>
-            <w:proofErr w:type="spellStart"/>
-            <w:r>
-              <w:t>boolean</w:t>
-            </w:r>
-            <w:proofErr w:type="spellEnd"/>
-          </w:p>
-        </w:tc>
-      </w:tr>
-      <w:tr>
-        <w:tc>
-          <w:tcPr>
-            <w:tcW w:w="2577" w:type="dxa"/>
-          </w:tcPr>
-          <w:p>
-            <w:r>
-              <w:t>incident</w:t>
-            </w:r>
-          </w:p>
-        </w:tc>
-        <w:tc>
-          <w:tcPr>
-            <w:tcW w:w="3489" w:type="dxa"/>
-          </w:tcPr>
-          <w:p>
-            <w:proofErr w:type="spellStart"/>
-            <w:r>
-              <w:t>end_date</w:t>
-            </w:r>
-            <w:proofErr w:type="spellEnd"/>
-          </w:p>
-        </w:tc>
-        <w:tc>
-          <w:tcPr>
-            <w:tcW w:w="2568" w:type="dxa"/>
-          </w:tcPr>
-          <w:p>
-            <w:r>
-              <w:t>timestamp without time zone</w:t>
-            </w:r>
-          </w:p>
-        </w:tc>
-      </w:tr>
-      <w:tr>
-        <w:tc>
-          <w:tcPr>
-            <w:tcW w:w="2577" w:type="dxa"/>
-          </w:tcPr>
-          <w:p>
-            <w:r>
-              <w:t>incident</w:t>
-            </w:r>
-          </w:p>
-        </w:tc>
-        <w:tc>
-          <w:tcPr>
-            <w:tcW w:w="3489" w:type="dxa"/>
-          </w:tcPr>
-          <w:p>
-            <w:proofErr w:type="spellStart"/>
-            <w:r>
-              <w:t>exposure_dept_id</w:t>
-            </w:r>
-            <w:proofErr w:type="spellEnd"/>
-          </w:p>
-        </w:tc>
-        <w:tc>
-          <w:tcPr>
-            <w:tcW w:w="2568" w:type="dxa"/>
-          </w:tcPr>
-          <w:p>
-            <w:r>
-              <w:t>text</w:t>
-            </w:r>
-          </w:p>
-        </w:tc>
-      </w:tr>
-      <w:tr>
-        <w:tc>
-          <w:tcPr>
-            <w:tcW w:w="2577" w:type="dxa"/>
-          </w:tcPr>
-          <w:p>
-            <w:r>
-              <w:t>incident</w:t>
-            </w:r>
-          </w:p>
-        </w:tc>
-        <w:tc>
-          <w:tcPr>
-            <w:tcW w:w="3489" w:type="dxa"/>
-          </w:tcPr>
-          <w:p>
-            <w:proofErr w:type="spellStart"/>
-            <w:r>
-              <w:t>exposure_individual_name</w:t>
-            </w:r>
-            <w:proofErr w:type="spellEnd"/>
-          </w:p>
-        </w:tc>
-        <w:tc>
-          <w:tcPr>
-            <w:tcW w:w="2568" w:type="dxa"/>
-          </w:tcPr>
-          <w:p>
-            <w:r>
-              <w:t>text</w:t>
-            </w:r>
-          </w:p>
-        </w:tc>
-      </w:tr>
-      <w:tr>
-        <w:tc>
-          <w:tcPr>
-            <w:tcW w:w="2577" w:type="dxa"/>
-          </w:tcPr>
-          <w:p>
-            <w:r>
-              <w:t>incident</w:t>
-            </w:r>
-          </w:p>
-        </w:tc>
-        <w:tc>
-          <w:tcPr>
-            <w:tcW w:w="3489" w:type="dxa"/>
-          </w:tcPr>
-          <w:p>
-            <w:proofErr w:type="spellStart"/>
-            <w:r>
-              <w:t>exposure_type_id</w:t>
-            </w:r>
-            <w:proofErr w:type="spellEnd"/>
-          </w:p>
-        </w:tc>
-        <w:tc>
-          <w:tcPr>
-            <w:tcW w:w="2568" w:type="dxa"/>
-          </w:tcPr>
-          <w:p>
-            <w:r>
-              <w:t>text</w:t>
-            </w:r>
-          </w:p>
-        </w:tc>
-      </w:tr>
-      <w:tr>
-        <w:tc>
-          <w:tcPr>
-            <w:tcW w:w="2577" w:type="dxa"/>
-          </w:tcPr>
-          <w:p>
-            <w:r>
-              <w:t>incident</w:t>
-            </w:r>
-          </w:p>
-        </w:tc>
-        <w:tc>
-          <w:tcPr>
-            <w:tcW w:w="3489" w:type="dxa"/>
-          </w:tcPr>
-          <w:p>
-            <w:proofErr w:type="spellStart"/>
-            <w:r>
-              <w:t>exposure_vendor_id</w:t>
-            </w:r>
-            <w:proofErr w:type="spellEnd"/>
-          </w:p>
-        </w:tc>
-        <w:tc>
-          <w:tcPr>
-            <w:tcW w:w="2568" w:type="dxa"/>
-          </w:tcPr>
-          <w:p>
-            <w:r>
-              <w:t>text</w:t>
-            </w:r>
-          </w:p>
-        </w:tc>
-      </w:tr>
-      <w:tr>
-        <w:tc>
-          <w:tcPr>
-            <w:tcW w:w="2577" w:type="dxa"/>
-          </w:tcPr>
-          <w:p>
-            <w:r>
-              <w:t>incident</w:t>
-            </w:r>
-          </w:p>
-        </w:tc>
-        <w:tc>
-          <w:tcPr>
-            <w:tcW w:w="3489" w:type="dxa"/>
-          </w:tcPr>
-          <w:p>
-            <w:proofErr w:type="spellStart"/>
-            <w:r>
-              <w:t>gdpr_breach_circumstances</w:t>
-            </w:r>
-            <w:proofErr w:type="spellEnd"/>
-          </w:p>
-        </w:tc>
-        <w:tc>
-          <w:tcPr>
-            <w:tcW w:w="2568" w:type="dxa"/>
-          </w:tcPr>
-          <w:p>
-            <w:r>
-              <w:t>text</w:t>
-            </w:r>
-          </w:p>
-        </w:tc>
-      </w:tr>
-      <w:tr>
-        <w:tc>
-          <w:tcPr>
-            <w:tcW w:w="2577" w:type="dxa"/>
-          </w:tcPr>
-          <w:p>
-            <w:r>
-              <w:t>incident</w:t>
-            </w:r>
-          </w:p>
-        </w:tc>
-        <w:tc>
-          <w:tcPr>
-            <w:tcW w:w="3489" w:type="dxa"/>
-          </w:tcPr>
-          <w:p>
-            <w:proofErr w:type="spellStart"/>
-            <w:r>
-              <w:t>gdpr_breach_type</w:t>
-            </w:r>
-            <w:proofErr w:type="spellEnd"/>
-          </w:p>
-        </w:tc>
-        <w:tc>
-          <w:tcPr>
-            <w:tcW w:w="2568" w:type="dxa"/>
-          </w:tcPr>
-          <w:p>
-            <w:r>
-              <w:t>text</w:t>
-            </w:r>
-          </w:p>
-        </w:tc>
-      </w:tr>
-      <w:tr>
-        <w:tc>
-          <w:tcPr>
-            <w:tcW w:w="2577" w:type="dxa"/>
-          </w:tcPr>
-          <w:p>
-            <w:r>
-              <w:t>incident</w:t>
-            </w:r>
-          </w:p>
-        </w:tc>
-        <w:tc>
-          <w:tcPr>
-            <w:tcW w:w="3489" w:type="dxa"/>
-          </w:tcPr>
-          <w:p>
-            <w:proofErr w:type="spellStart"/>
-            <w:r>
-              <w:t>gdpr_breach_type_comment</w:t>
-            </w:r>
-            <w:proofErr w:type="spellEnd"/>
-          </w:p>
-        </w:tc>
-        <w:tc>
-          <w:tcPr>
-            <w:tcW w:w="2568" w:type="dxa"/>
-          </w:tcPr>
-          <w:p>
-            <w:r>
-              <w:t>text</w:t>
-            </w:r>
-          </w:p>
-        </w:tc>
-      </w:tr>
-      <w:tr>
-        <w:tc>
-          <w:tcPr>
-            <w:tcW w:w="2577" w:type="dxa"/>
-          </w:tcPr>
-          <w:p>
-            <w:r>
-              <w:t>incident</w:t>
-            </w:r>
-          </w:p>
-        </w:tc>
-        <w:tc>
-          <w:tcPr>
-            <w:tcW w:w="3489" w:type="dxa"/>
-          </w:tcPr>
-          <w:p>
-            <w:proofErr w:type="spellStart"/>
-            <w:r>
-              <w:t>gdpr_consequences</w:t>
-            </w:r>
-            <w:proofErr w:type="spellEnd"/>
-          </w:p>
-        </w:tc>
-        <w:tc>
-          <w:tcPr>
-            <w:tcW w:w="2568" w:type="dxa"/>
-          </w:tcPr>
-          <w:p>
-            <w:r>
-              <w:t>text</w:t>
-            </w:r>
-          </w:p>
-        </w:tc>
-      </w:tr>
-      <w:tr>
-        <w:tc>
-          <w:tcPr>
-            <w:tcW w:w="2577" w:type="dxa"/>
-          </w:tcPr>
-          <w:p>
-            <w:r>
-              <w:t>incident</w:t>
-            </w:r>
-          </w:p>
-        </w:tc>
-        <w:tc>
-          <w:tcPr>
-            <w:tcW w:w="3489" w:type="dxa"/>
-          </w:tcPr>
-          <w:p>
-            <w:proofErr w:type="spellStart"/>
-            <w:r>
-              <w:t>gdpr_consequences_comment</w:t>
-            </w:r>
-            <w:proofErr w:type="spellEnd"/>
-          </w:p>
-        </w:tc>
-        <w:tc>
-          <w:tcPr>
-            <w:tcW w:w="2568" w:type="dxa"/>
-          </w:tcPr>
-          <w:p>
-            <w:r>
-              <w:t>text</w:t>
-            </w:r>
-          </w:p>
-        </w:tc>
-      </w:tr>
-      <w:tr>
-        <w:tc>
-          <w:tcPr>
-            <w:tcW w:w="2577" w:type="dxa"/>
-          </w:tcPr>
-          <w:p>
-            <w:r>
-              <w:t>incident</w:t>
-            </w:r>
-          </w:p>
-        </w:tc>
-        <w:tc>
-          <w:tcPr>
-            <w:tcW w:w="3489" w:type="dxa"/>
-          </w:tcPr>
-          <w:p>
-            <w:proofErr w:type="spellStart"/>
-            <w:r>
-              <w:t>gdpr_final_assessment</w:t>
-            </w:r>
-            <w:proofErr w:type="spellEnd"/>
-          </w:p>
-        </w:tc>
-        <w:tc>
-          <w:tcPr>
-            <w:tcW w:w="2568" w:type="dxa"/>
-          </w:tcPr>
-          <w:p>
-            <w:r>
-              <w:t>text</w:t>
-            </w:r>
-          </w:p>
-        </w:tc>
-      </w:tr>
-      <w:tr>
-        <w:tc>
-          <w:tcPr>
-            <w:tcW w:w="2577" w:type="dxa"/>
-          </w:tcPr>
-          <w:p>
-            <w:r>
-              <w:t>incident</w:t>
-            </w:r>
-          </w:p>
-        </w:tc>
-        <w:tc>
-          <w:tcPr>
-            <w:tcW w:w="3489" w:type="dxa"/>
-          </w:tcPr>
-          <w:p>
-            <w:proofErr w:type="spellStart"/>
-            <w:r>
-              <w:t>gdpr_final_assessment_comment</w:t>
-            </w:r>
-            <w:proofErr w:type="spellEnd"/>
-          </w:p>
-        </w:tc>
-        <w:tc>
-          <w:tcPr>
-            <w:tcW w:w="2568" w:type="dxa"/>
-          </w:tcPr>
-          <w:p>
-            <w:r>
-              <w:t>text</w:t>
-            </w:r>
-          </w:p>
-        </w:tc>
-      </w:tr>
-      <w:tr>
-        <w:tc>
-          <w:tcPr>
-            <w:tcW w:w="2577" w:type="dxa"/>
-          </w:tcPr>
-          <w:p>
-            <w:r>
-              <w:t>incident</w:t>
-            </w:r>
-          </w:p>
-        </w:tc>
-        <w:tc>
-          <w:tcPr>
-            <w:tcW w:w="3489" w:type="dxa"/>
-          </w:tcPr>
-          <w:p>
-            <w:proofErr w:type="spellStart"/>
-            <w:r>
-              <w:t>gdpr_harm_risk</w:t>
-            </w:r>
-            <w:proofErr w:type="spellEnd"/>
-          </w:p>
-        </w:tc>
-        <w:tc>
-          <w:tcPr>
-            <w:tcW w:w="2568" w:type="dxa"/>
-          </w:tcPr>
-          <w:p>
-            <w:r>
-              <w:t>text</w:t>
-            </w:r>
-          </w:p>
-        </w:tc>
-      </w:tr>
-      <w:tr>
-        <w:tc>
-          <w:tcPr>
-            <w:tcW w:w="2577" w:type="dxa"/>
-          </w:tcPr>
-          <w:p>
-            <w:r>
-              <w:t>incident</w:t>
-            </w:r>
-          </w:p>
-        </w:tc>
-        <w:tc>
-          <w:tcPr>
-            <w:tcW w:w="3489" w:type="dxa"/>
-          </w:tcPr>
-          <w:p>
-            <w:proofErr w:type="spellStart"/>
-            <w:r>
-              <w:t>gdpr_identification</w:t>
-            </w:r>
-            <w:proofErr w:type="spellEnd"/>
-          </w:p>
-        </w:tc>
-        <w:tc>
-          <w:tcPr>
-            <w:tcW w:w="2568" w:type="dxa"/>
-          </w:tcPr>
-          <w:p>
-            <w:r>
-              <w:t>text</w:t>
-            </w:r>
-          </w:p>
-        </w:tc>
-      </w:tr>
-      <w:tr>
-        <w:tc>
-          <w:tcPr>
-            <w:tcW w:w="2577" w:type="dxa"/>
-          </w:tcPr>
-          <w:p>
-            <w:r>
-              <w:t>incident</w:t>
-            </w:r>
-          </w:p>
-        </w:tc>
-        <w:tc>
-          <w:tcPr>
-            <w:tcW w:w="3489" w:type="dxa"/>
-          </w:tcPr>
-          <w:p>
-            <w:proofErr w:type="spellStart"/>
-            <w:r>
-              <w:t>gdpr_identification_comment</w:t>
-            </w:r>
-            <w:proofErr w:type="spellEnd"/>
-          </w:p>
-        </w:tc>
-        <w:tc>
-          <w:tcPr>
-            <w:tcW w:w="2568" w:type="dxa"/>
-          </w:tcPr>
-          <w:p>
-            <w:r>
-              <w:t>text</w:t>
-            </w:r>
-          </w:p>
-        </w:tc>
-      </w:tr>
-      <w:tr>
-        <w:tc>
-          <w:tcPr>
-            <w:tcW w:w="2577" w:type="dxa"/>
-          </w:tcPr>
-          <w:p>
-            <w:r>
-              <w:t>incident</w:t>
-            </w:r>
-          </w:p>
-        </w:tc>
-        <w:tc>
-          <w:tcPr>
-            <w:tcW w:w="3489" w:type="dxa"/>
-          </w:tcPr>
-          <w:p>
-            <w:proofErr w:type="spellStart"/>
-            <w:r>
-              <w:t>gdpr_lawful_data_processing_categories</w:t>
-            </w:r>
-            <w:proofErr w:type="spellEnd"/>
-          </w:p>
-        </w:tc>
-        <w:tc>
-          <w:tcPr>
-            <w:tcW w:w="2568" w:type="dxa"/>
-          </w:tcPr>
-          <w:p>
-            <w:r>
-              <w:t>text</w:t>
-            </w:r>
-          </w:p>
-        </w:tc>
-      </w:tr>
-      <w:tr>
-        <w:tc>
-          <w:tcPr>
-            <w:tcW w:w="2577" w:type="dxa"/>
-          </w:tcPr>
-          <w:p>
-            <w:r>
-              <w:t>incident</w:t>
-            </w:r>
-          </w:p>
-        </w:tc>
-        <w:tc>
-          <w:tcPr>
-            <w:tcW w:w="3489" w:type="dxa"/>
-          </w:tcPr>
-          <w:p>
-            <w:proofErr w:type="spellStart"/>
-            <w:r>
-              <w:t>gdpr_personal_data</w:t>
-            </w:r>
-            <w:proofErr w:type="spellEnd"/>
-          </w:p>
-        </w:tc>
-        <w:tc>
-          <w:tcPr>
-            <w:tcW w:w="2568" w:type="dxa"/>
-          </w:tcPr>
-          <w:p>
-            <w:r>
-              <w:t>text</w:t>
-            </w:r>
-          </w:p>
-        </w:tc>
-      </w:tr>
-      <w:tr>
-        <w:tc>
-          <w:tcPr>
-            <w:tcW w:w="2577" w:type="dxa"/>
-          </w:tcPr>
-          <w:p>
-            <w:r>
-              <w:t>incident</w:t>
-            </w:r>
-          </w:p>
-        </w:tc>
-        <w:tc>
-          <w:tcPr>
-            <w:tcW w:w="3489" w:type="dxa"/>
-          </w:tcPr>
-          <w:p>
-            <w:proofErr w:type="spellStart"/>
-            <w:r>
-              <w:t>gdpr_personal_data_comment</w:t>
-            </w:r>
-            <w:proofErr w:type="spellEnd"/>
-          </w:p>
-        </w:tc>
-        <w:tc>
-          <w:tcPr>
-            <w:tcW w:w="2568" w:type="dxa"/>
-          </w:tcPr>
-          <w:p>
-            <w:r>
-              <w:t>text</w:t>
-            </w:r>
-          </w:p>
-        </w:tc>
-      </w:tr>
-      <w:tr>
-        <w:tc>
-          <w:tcPr>
-            <w:tcW w:w="2577" w:type="dxa"/>
-          </w:tcPr>
-          <w:p>
-            <w:r>
-              <w:t>incident</w:t>
-            </w:r>
-          </w:p>
-        </w:tc>
-        <w:tc>
-          <w:tcPr>
-            <w:tcW w:w="3489" w:type="dxa"/>
-          </w:tcPr>
-          <w:p>
-            <w:proofErr w:type="spellStart"/>
-            <w:r>
-              <w:t>gdpr_subsequent_notification</w:t>
-            </w:r>
-            <w:proofErr w:type="spellEnd"/>
-          </w:p>
-        </w:tc>
-        <w:tc>
-          <w:tcPr>
-            <w:tcW w:w="2568" w:type="dxa"/>
-          </w:tcPr>
-          <w:p>
-            <w:proofErr w:type="spellStart"/>
-            <w:r>
-              <w:t>boolean</w:t>
-            </w:r>
-            <w:proofErr w:type="spellEnd"/>
-          </w:p>
-        </w:tc>
-      </w:tr>
-      <w:tr>
-        <w:tc>
-          <w:tcPr>
-            <w:tcW w:w="2577" w:type="dxa"/>
-          </w:tcPr>
-          <w:p>
-            <w:r>
-              <w:lastRenderedPageBreak/>
               <w:t>incident</w:t>
             </w:r>
           </w:p>
@@ -14038,6 +14272,7 @@
           </w:tcPr>
           <w:p>
             <w:r>
+              <w:lastRenderedPageBreak/>
               <w:t>incident</w:t>
             </w:r>
           </w:p>
@@ -14104,7 +14339,6 @@
           </w:tcPr>
           <w:p>
             <w:r>
-              <w:lastRenderedPageBreak/>
               <w:t>incident</w:t>
             </w:r>
           </w:p>
@@ -14935,6 +15169,7 @@
           </w:tcPr>
           <w:p>
             <w:r>
+              <w:lastRenderedPageBreak/>
               <w:t>task</w:t>
             </w:r>
           </w:p>
@@ -15007,7 +15242,6 @@
           </w:tcPr>
           <w:p>
             <w:r>
-              <w:lastRenderedPageBreak/>
               <w:t>task</w:t>
             </w:r>
           </w:p>
@@ -15704,7 +15938,7 @@
 </file>
 
 <file path=word/endnotes.xml><?xml version="1.0" encoding="utf-8"?>
-<w:endnotes xmlns:wpc="http://schemas.microsoft.com/office/word/2010/wordprocessingCanvas" xmlns:cx="http://schemas.microsoft.com/office/drawing/2014/chartex" xmlns:cx1="http://schemas.microsoft.com/office/drawing/2015/9/8/chartex" xmlns:cx2="http://schemas.microsoft.com/office/drawing/2015/10/21/chartex" xmlns:cx3="http://schemas.microsoft.com/office/drawing/2016/5/9/chartex" xmlns:cx4="http://schemas.microsoft.com/office/drawing/2016/5/10/chartex" xmlns:cx5="http://schemas.microsoft.com/office/drawing/2016/5/11/chartex" xmlns:cx6="http://schemas.microsoft.com/office/drawing/2016/5/12/chartex" xmlns:cx7="http://schemas.microsoft.com/office/drawing/2016/5/13/chartex" xmlns:cx8="http://schemas.microsoft.com/office/drawing/2016/5/14/chartex" xmlns:mc="http://schemas.openxmlformats.org/markup-compatibility/2006" xmlns:aink="http://schemas.microsoft.com/office/drawing/2016/ink" xmlns:am3d="http://schemas.microsoft.com/office/drawing/2017/model3d" xmlns:o="urn:schemas-microsoft-com:office:office" xmlns:r="http://schemas.openxmlformats.org/officeDocument/2006/relationships" xmlns:m="http://schemas.openxmlformats.org/officeDocument/2006/math" xmlns:v="urn:schemas-microsoft-com:vml" xmlns:wp14="http://schemas.microsoft.com/office/word/2010/wordprocessingDrawing" xmlns:wp="http://schemas.openxmlformats.org/drawingml/2006/wordprocessingDrawing" xmlns:w10="urn:schemas-microsoft-com:office:word" xmlns:w="http://schemas.openxmlformats.org/wordprocessingml/2006/main" xmlns:w14="http://schemas.microsoft.com/office/word/2010/wordml" xmlns:w15="http://schemas.microsoft.com/office/word/2012/wordml" xmlns:w16cid="http://schemas.microsoft.com/office/word/2016/wordml/cid" xmlns:w16se="http://schemas.microsoft.com/office/word/2015/wordml/symex" xmlns:wpg="http://schemas.microsoft.com/office/word/2010/wordprocessingGroup" xmlns:wpi="http://schemas.microsoft.com/office/word/2010/wordprocessingInk" xmlns:wne="http://schemas.microsoft.com/office/word/2006/wordml" xmlns:wps="http://schemas.microsoft.com/office/word/2010/wordprocessingShape" mc:Ignorable="w14 w15 w16se w16cid wp14">
+<w:endnotes xmlns:wpc="http://schemas.microsoft.com/office/word/2010/wordprocessingCanvas" xmlns:cx="http://schemas.microsoft.com/office/drawing/2014/chartex" xmlns:cx1="http://schemas.microsoft.com/office/drawing/2015/9/8/chartex" xmlns:cx2="http://schemas.microsoft.com/office/drawing/2015/10/21/chartex" xmlns:cx3="http://schemas.microsoft.com/office/drawing/2016/5/9/chartex" xmlns:cx4="http://schemas.microsoft.com/office/drawing/2016/5/10/chartex" xmlns:cx5="http://schemas.microsoft.com/office/drawing/2016/5/11/chartex" xmlns:cx6="http://schemas.microsoft.com/office/drawing/2016/5/12/chartex" xmlns:cx7="http://schemas.microsoft.com/office/drawing/2016/5/13/chartex" xmlns:cx8="http://schemas.microsoft.com/office/drawing/2016/5/14/chartex" xmlns:mc="http://schemas.openxmlformats.org/markup-compatibility/2006" xmlns:aink="http://schemas.microsoft.com/office/drawing/2016/ink" xmlns:am3d="http://schemas.microsoft.com/office/drawing/2017/model3d" xmlns:o="urn:schemas-microsoft-com:office:office" xmlns:r="http://schemas.openxmlformats.org/officeDocument/2006/relationships" xmlns:m="http://schemas.openxmlformats.org/officeDocument/2006/math" xmlns:v="urn:schemas-microsoft-com:vml" xmlns:wp14="http://schemas.microsoft.com/office/word/2010/wordprocessingDrawing" xmlns:wp="http://schemas.openxmlformats.org/drawingml/2006/wordprocessingDrawing" xmlns:w10="urn:schemas-microsoft-com:office:word" xmlns:w="http://schemas.openxmlformats.org/wordprocessingml/2006/main" xmlns:w14="http://schemas.microsoft.com/office/word/2010/wordml" xmlns:w15="http://schemas.microsoft.com/office/word/2012/wordml" xmlns:w16cex="http://schemas.microsoft.com/office/word/2018/wordml/cex" xmlns:w16cid="http://schemas.microsoft.com/office/word/2016/wordml/cid" xmlns:w16="http://schemas.microsoft.com/office/word/2018/wordml" xmlns:w16se="http://schemas.microsoft.com/office/word/2015/wordml/symex" xmlns:wpg="http://schemas.microsoft.com/office/word/2010/wordprocessingGroup" xmlns:wpi="http://schemas.microsoft.com/office/word/2010/wordprocessingInk" xmlns:wne="http://schemas.microsoft.com/office/word/2006/wordml" xmlns:wps="http://schemas.microsoft.com/office/word/2010/wordprocessingShape" mc:Ignorable="w14 w15 w16se w16cid w16 w16cex wp14">
   <w:endnote w:type="separator" w:id="-1">
     <w:p>
       <w:r>
@@ -15723,7 +15957,7 @@
 </file>
 
 <file path=word/footer1.xml><?xml version="1.0" encoding="utf-8"?>
-<w:ftr xmlns:wpc="http://schemas.microsoft.com/office/word/2010/wordprocessingCanvas" xmlns:cx="http://schemas.microsoft.com/office/drawing/2014/chartex" xmlns:cx1="http://schemas.microsoft.com/office/drawing/2015/9/8/chartex" xmlns:cx2="http://schemas.microsoft.com/office/drawing/2015/10/21/chartex" xmlns:cx3="http://schemas.microsoft.com/office/drawing/2016/5/9/chartex" xmlns:cx4="http://schemas.microsoft.com/office/drawing/2016/5/10/chartex" xmlns:cx5="http://schemas.microsoft.com/office/drawing/2016/5/11/chartex" xmlns:cx6="http://schemas.microsoft.com/office/drawing/2016/5/12/chartex" xmlns:cx7="http://schemas.microsoft.com/office/drawing/2016/5/13/chartex" xmlns:cx8="http://schemas.microsoft.com/office/drawing/2016/5/14/chartex" xmlns:mc="http://schemas.openxmlformats.org/markup-compatibility/2006" xmlns:aink="http://schemas.microsoft.com/office/drawing/2016/ink" xmlns:am3d="http://schemas.microsoft.com/office/drawing/2017/model3d" xmlns:o="urn:schemas-microsoft-com:office:office" xmlns:r="http://schemas.openxmlformats.org/officeDocument/2006/relationships" xmlns:m="http://schemas.openxmlformats.org/officeDocument/2006/math" xmlns:v="urn:schemas-microsoft-com:vml" xmlns:wp14="http://schemas.microsoft.com/office/word/2010/wordprocessingDrawing" xmlns:wp="http://schemas.openxmlformats.org/drawingml/2006/wordprocessingDrawing" xmlns:w10="urn:schemas-microsoft-com:office:word" xmlns:w="http://schemas.openxmlformats.org/wordprocessingml/2006/main" xmlns:w14="http://schemas.microsoft.com/office/word/2010/wordml" xmlns:w15="http://schemas.microsoft.com/office/word/2012/wordml" xmlns:w16cid="http://schemas.microsoft.com/office/word/2016/wordml/cid" xmlns:w16se="http://schemas.microsoft.com/office/word/2015/wordml/symex" xmlns:wpg="http://schemas.microsoft.com/office/word/2010/wordprocessingGroup" xmlns:wpi="http://schemas.microsoft.com/office/word/2010/wordprocessingInk" xmlns:wne="http://schemas.microsoft.com/office/word/2006/wordml" xmlns:wps="http://schemas.microsoft.com/office/word/2010/wordprocessingShape" mc:Ignorable="w14 w15 w16se w16cid wp14">
+<w:ftr xmlns:wpc="http://schemas.microsoft.com/office/word/2010/wordprocessingCanvas" xmlns:cx="http://schemas.microsoft.com/office/drawing/2014/chartex" xmlns:cx1="http://schemas.microsoft.com/office/drawing/2015/9/8/chartex" xmlns:cx2="http://schemas.microsoft.com/office/drawing/2015/10/21/chartex" xmlns:cx3="http://schemas.microsoft.com/office/drawing/2016/5/9/chartex" xmlns:cx4="http://schemas.microsoft.com/office/drawing/2016/5/10/chartex" xmlns:cx5="http://schemas.microsoft.com/office/drawing/2016/5/11/chartex" xmlns:cx6="http://schemas.microsoft.com/office/drawing/2016/5/12/chartex" xmlns:cx7="http://schemas.microsoft.com/office/drawing/2016/5/13/chartex" xmlns:cx8="http://schemas.microsoft.com/office/drawing/2016/5/14/chartex" xmlns:mc="http://schemas.openxmlformats.org/markup-compatibility/2006" xmlns:aink="http://schemas.microsoft.com/office/drawing/2016/ink" xmlns:am3d="http://schemas.microsoft.com/office/drawing/2017/model3d" xmlns:o="urn:schemas-microsoft-com:office:office" xmlns:r="http://schemas.openxmlformats.org/officeDocument/2006/relationships" xmlns:m="http://schemas.openxmlformats.org/officeDocument/2006/math" xmlns:v="urn:schemas-microsoft-com:vml" xmlns:wp14="http://schemas.microsoft.com/office/word/2010/wordprocessingDrawing" xmlns:wp="http://schemas.openxmlformats.org/drawingml/2006/wordprocessingDrawing" xmlns:w10="urn:schemas-microsoft-com:office:word" xmlns:w="http://schemas.openxmlformats.org/wordprocessingml/2006/main" xmlns:w14="http://schemas.microsoft.com/office/word/2010/wordml" xmlns:w15="http://schemas.microsoft.com/office/word/2012/wordml" xmlns:w16cex="http://schemas.microsoft.com/office/word/2018/wordml/cex" xmlns:w16cid="http://schemas.microsoft.com/office/word/2016/wordml/cid" xmlns:w16="http://schemas.microsoft.com/office/word/2018/wordml" xmlns:w16se="http://schemas.microsoft.com/office/word/2015/wordml/symex" xmlns:wpg="http://schemas.microsoft.com/office/word/2010/wordprocessingGroup" xmlns:wpi="http://schemas.microsoft.com/office/word/2010/wordprocessingInk" xmlns:wne="http://schemas.microsoft.com/office/word/2006/wordml" xmlns:wps="http://schemas.microsoft.com/office/word/2010/wordprocessingShape" mc:Ignorable="w14 w15 w16se w16cid w16 w16cex wp14">
   <w:p>
     <w:pPr>
       <w:pStyle w:val="Footer"/>
@@ -15789,7 +16023,7 @@
 </file>
 
 <file path=word/footer2.xml><?xml version="1.0" encoding="utf-8"?>
-<w:ftr xmlns:wpc="http://schemas.microsoft.com/office/word/2010/wordprocessingCanvas" xmlns:cx="http://schemas.microsoft.com/office/drawing/2014/chartex" xmlns:cx1="http://schemas.microsoft.com/office/drawing/2015/9/8/chartex" xmlns:cx2="http://schemas.microsoft.com/office/drawing/2015/10/21/chartex" xmlns:cx3="http://schemas.microsoft.com/office/drawing/2016/5/9/chartex" xmlns:cx4="http://schemas.microsoft.com/office/drawing/2016/5/10/chartex" xmlns:cx5="http://schemas.microsoft.com/office/drawing/2016/5/11/chartex" xmlns:cx6="http://schemas.microsoft.com/office/drawing/2016/5/12/chartex" xmlns:cx7="http://schemas.microsoft.com/office/drawing/2016/5/13/chartex" xmlns:cx8="http://schemas.microsoft.com/office/drawing/2016/5/14/chartex" xmlns:mc="http://schemas.openxmlformats.org/markup-compatibility/2006" xmlns:aink="http://schemas.microsoft.com/office/drawing/2016/ink" xmlns:am3d="http://schemas.microsoft.com/office/drawing/2017/model3d" xmlns:o="urn:schemas-microsoft-com:office:office" xmlns:r="http://schemas.openxmlformats.org/officeDocument/2006/relationships" xmlns:m="http://schemas.openxmlformats.org/officeDocument/2006/math" xmlns:v="urn:schemas-microsoft-com:vml" xmlns:wp14="http://schemas.microsoft.com/office/word/2010/wordprocessingDrawing" xmlns:wp="http://schemas.openxmlformats.org/drawingml/2006/wordprocessingDrawing" xmlns:w10="urn:schemas-microsoft-com:office:word" xmlns:w="http://schemas.openxmlformats.org/wordprocessingml/2006/main" xmlns:w14="http://schemas.microsoft.com/office/word/2010/wordml" xmlns:w15="http://schemas.microsoft.com/office/word/2012/wordml" xmlns:w16cid="http://schemas.microsoft.com/office/word/2016/wordml/cid" xmlns:w16se="http://schemas.microsoft.com/office/word/2015/wordml/symex" xmlns:wpg="http://schemas.microsoft.com/office/word/2010/wordprocessingGroup" xmlns:wpi="http://schemas.microsoft.com/office/word/2010/wordprocessingInk" xmlns:wne="http://schemas.microsoft.com/office/word/2006/wordml" xmlns:wps="http://schemas.microsoft.com/office/word/2010/wordprocessingShape" mc:Ignorable="w14 w15 w16se w16cid wp14">
+<w:ftr xmlns:wpc="http://schemas.microsoft.com/office/word/2010/wordprocessingCanvas" xmlns:cx="http://schemas.microsoft.com/office/drawing/2014/chartex" xmlns:cx1="http://schemas.microsoft.com/office/drawing/2015/9/8/chartex" xmlns:cx2="http://schemas.microsoft.com/office/drawing/2015/10/21/chartex" xmlns:cx3="http://schemas.microsoft.com/office/drawing/2016/5/9/chartex" xmlns:cx4="http://schemas.microsoft.com/office/drawing/2016/5/10/chartex" xmlns:cx5="http://schemas.microsoft.com/office/drawing/2016/5/11/chartex" xmlns:cx6="http://schemas.microsoft.com/office/drawing/2016/5/12/chartex" xmlns:cx7="http://schemas.microsoft.com/office/drawing/2016/5/13/chartex" xmlns:cx8="http://schemas.microsoft.com/office/drawing/2016/5/14/chartex" xmlns:mc="http://schemas.openxmlformats.org/markup-compatibility/2006" xmlns:aink="http://schemas.microsoft.com/office/drawing/2016/ink" xmlns:am3d="http://schemas.microsoft.com/office/drawing/2017/model3d" xmlns:o="urn:schemas-microsoft-com:office:office" xmlns:r="http://schemas.openxmlformats.org/officeDocument/2006/relationships" xmlns:m="http://schemas.openxmlformats.org/officeDocument/2006/math" xmlns:v="urn:schemas-microsoft-com:vml" xmlns:wp14="http://schemas.microsoft.com/office/word/2010/wordprocessingDrawing" xmlns:wp="http://schemas.openxmlformats.org/drawingml/2006/wordprocessingDrawing" xmlns:w10="urn:schemas-microsoft-com:office:word" xmlns:w="http://schemas.openxmlformats.org/wordprocessingml/2006/main" xmlns:w14="http://schemas.microsoft.com/office/word/2010/wordml" xmlns:w15="http://schemas.microsoft.com/office/word/2012/wordml" xmlns:w16cex="http://schemas.microsoft.com/office/word/2018/wordml/cex" xmlns:w16cid="http://schemas.microsoft.com/office/word/2016/wordml/cid" xmlns:w16="http://schemas.microsoft.com/office/word/2018/wordml" xmlns:w16se="http://schemas.microsoft.com/office/word/2015/wordml/symex" xmlns:wpg="http://schemas.microsoft.com/office/word/2010/wordprocessingGroup" xmlns:wpi="http://schemas.microsoft.com/office/word/2010/wordprocessingInk" xmlns:wne="http://schemas.microsoft.com/office/word/2006/wordml" xmlns:wps="http://schemas.microsoft.com/office/word/2010/wordprocessingShape" mc:Ignorable="w14 w15 w16se w16cid w16 w16cex wp14">
   <w:p>
     <w:pPr>
       <w:pStyle w:val="Footer"/>
@@ -15799,7 +16033,7 @@
 </file>
 
 <file path=word/footnotes.xml><?xml version="1.0" encoding="utf-8"?>
-<w:footnotes xmlns:wpc="http://schemas.microsoft.com/office/word/2010/wordprocessingCanvas" xmlns:cx="http://schemas.microsoft.com/office/drawing/2014/chartex" xmlns:cx1="http://schemas.microsoft.com/office/drawing/2015/9/8/chartex" xmlns:cx2="http://schemas.microsoft.com/office/drawing/2015/10/21/chartex" xmlns:cx3="http://schemas.microsoft.com/office/drawing/2016/5/9/chartex" xmlns:cx4="http://schemas.microsoft.com/office/drawing/2016/5/10/chartex" xmlns:cx5="http://schemas.microsoft.com/office/drawing/2016/5/11/chartex" xmlns:cx6="http://schemas.microsoft.com/office/drawing/2016/5/12/chartex" xmlns:cx7="http://schemas.microsoft.com/office/drawing/2016/5/13/chartex" xmlns:cx8="http://schemas.microsoft.com/office/drawing/2016/5/14/chartex" xmlns:mc="http://schemas.openxmlformats.org/markup-compatibility/2006" xmlns:aink="http://schemas.microsoft.com/office/drawing/2016/ink" xmlns:am3d="http://schemas.microsoft.com/office/drawing/2017/model3d" xmlns:o="urn:schemas-microsoft-com:office:office" xmlns:r="http://schemas.openxmlformats.org/officeDocument/2006/relationships" xmlns:m="http://schemas.openxmlformats.org/officeDocument/2006/math" xmlns:v="urn:schemas-microsoft-com:vml" xmlns:wp14="http://schemas.microsoft.com/office/word/2010/wordprocessingDrawing" xmlns:wp="http://schemas.openxmlformats.org/drawingml/2006/wordprocessingDrawing" xmlns:w10="urn:schemas-microsoft-com:office:word" xmlns:w="http://schemas.openxmlformats.org/wordprocessingml/2006/main" xmlns:w14="http://schemas.microsoft.com/office/word/2010/wordml" xmlns:w15="http://schemas.microsoft.com/office/word/2012/wordml" xmlns:w16cid="http://schemas.microsoft.com/office/word/2016/wordml/cid" xmlns:w16se="http://schemas.microsoft.com/office/word/2015/wordml/symex" xmlns:wpg="http://schemas.microsoft.com/office/word/2010/wordprocessingGroup" xmlns:wpi="http://schemas.microsoft.com/office/word/2010/wordprocessingInk" xmlns:wne="http://schemas.microsoft.com/office/word/2006/wordml" xmlns:wps="http://schemas.microsoft.com/office/word/2010/wordprocessingShape" mc:Ignorable="w14 w15 w16se w16cid wp14">
+<w:footnotes xmlns:wpc="http://schemas.microsoft.com/office/word/2010/wordprocessingCanvas" xmlns:cx="http://schemas.microsoft.com/office/drawing/2014/chartex" xmlns:cx1="http://schemas.microsoft.com/office/drawing/2015/9/8/chartex" xmlns:cx2="http://schemas.microsoft.com/office/drawing/2015/10/21/chartex" xmlns:cx3="http://schemas.microsoft.com/office/drawing/2016/5/9/chartex" xmlns:cx4="http://schemas.microsoft.com/office/drawing/2016/5/10/chartex" xmlns:cx5="http://schemas.microsoft.com/office/drawing/2016/5/11/chartex" xmlns:cx6="http://schemas.microsoft.com/office/drawing/2016/5/12/chartex" xmlns:cx7="http://schemas.microsoft.com/office/drawing/2016/5/13/chartex" xmlns:cx8="http://schemas.microsoft.com/office/drawing/2016/5/14/chartex" xmlns:mc="http://schemas.openxmlformats.org/markup-compatibility/2006" xmlns:aink="http://schemas.microsoft.com/office/drawing/2016/ink" xmlns:am3d="http://schemas.microsoft.com/office/drawing/2017/model3d" xmlns:o="urn:schemas-microsoft-com:office:office" xmlns:r="http://schemas.openxmlformats.org/officeDocument/2006/relationships" xmlns:m="http://schemas.openxmlformats.org/officeDocument/2006/math" xmlns:v="urn:schemas-microsoft-com:vml" xmlns:wp14="http://schemas.microsoft.com/office/word/2010/wordprocessingDrawing" xmlns:wp="http://schemas.openxmlformats.org/drawingml/2006/wordprocessingDrawing" xmlns:w10="urn:schemas-microsoft-com:office:word" xmlns:w="http://schemas.openxmlformats.org/wordprocessingml/2006/main" xmlns:w14="http://schemas.microsoft.com/office/word/2010/wordml" xmlns:w15="http://schemas.microsoft.com/office/word/2012/wordml" xmlns:w16cex="http://schemas.microsoft.com/office/word/2018/wordml/cex" xmlns:w16cid="http://schemas.microsoft.com/office/word/2016/wordml/cid" xmlns:w16="http://schemas.microsoft.com/office/word/2018/wordml" xmlns:w16se="http://schemas.microsoft.com/office/word/2015/wordml/symex" xmlns:wpg="http://schemas.microsoft.com/office/word/2010/wordprocessingGroup" xmlns:wpi="http://schemas.microsoft.com/office/word/2010/wordprocessingInk" xmlns:wne="http://schemas.microsoft.com/office/word/2006/wordml" xmlns:wps="http://schemas.microsoft.com/office/word/2010/wordprocessingShape" mc:Ignorable="w14 w15 w16se w16cid w16 w16cex wp14">
   <w:footnote w:type="separator" w:id="-1">
     <w:p>
       <w:r>
@@ -15811,6 +16045,62 @@
     <w:p>
       <w:r>
         <w:continuationSeparator/>
+      </w:r>
+    </w:p>
+  </w:footnote>
+  <w:footnote w:id="1">
+    <w:p>
+      <w:pPr>
+        <w:pStyle w:val="FootnoteText"/>
+      </w:pPr>
+      <w:r>
+        <w:rPr>
+          <w:rStyle w:val="FootnoteReference"/>
+        </w:rPr>
+        <w:footnoteRef/>
+      </w:r>
+      <w:r>
+        <w:t xml:space="preserve"> Size based on including file content (see </w:t>
+      </w:r>
+      <w:proofErr w:type="spellStart"/>
+      <w:r>
+        <w:t>app.config</w:t>
+      </w:r>
+      <w:proofErr w:type="spellEnd"/>
+      <w:r>
+        <w:t xml:space="preserve"> setting: </w:t>
+      </w:r>
+      <w:proofErr w:type="spellStart"/>
+      <w:r>
+        <w:t>include_attachment_data</w:t>
+      </w:r>
+      <w:proofErr w:type="spellEnd"/>
+      <w:r>
+        <w:t>)</w:t>
+      </w:r>
+    </w:p>
+  </w:footnote>
+  <w:footnote w:id="2">
+    <w:p>
+      <w:pPr>
+        <w:pStyle w:val="FootnoteText"/>
+      </w:pPr>
+      <w:r>
+        <w:rPr>
+          <w:rStyle w:val="FootnoteReference"/>
+        </w:rPr>
+        <w:footnoteRef/>
+      </w:r>
+      <w:r>
+        <w:t xml:space="preserve"> Only available when </w:t>
+      </w:r>
+      <w:proofErr w:type="spellStart"/>
+      <w:r>
+        <w:t>app.config</w:t>
+      </w:r>
+      <w:proofErr w:type="spellEnd"/>
+      <w:r>
+        <w:t xml:space="preserve"> setting: include_attachment_data=true</w:t>
       </w:r>
     </w:p>
   </w:footnote>
@@ -15818,7 +16108,7 @@
 </file>
 
 <file path=word/header1.xml><?xml version="1.0" encoding="utf-8"?>
-<w:hdr xmlns:wpc="http://schemas.microsoft.com/office/word/2010/wordprocessingCanvas" xmlns:cx="http://schemas.microsoft.com/office/drawing/2014/chartex" xmlns:cx1="http://schemas.microsoft.com/office/drawing/2015/9/8/chartex" xmlns:cx2="http://schemas.microsoft.com/office/drawing/2015/10/21/chartex" xmlns:cx3="http://schemas.microsoft.com/office/drawing/2016/5/9/chartex" xmlns:cx4="http://schemas.microsoft.com/office/drawing/2016/5/10/chartex" xmlns:cx5="http://schemas.microsoft.com/office/drawing/2016/5/11/chartex" xmlns:cx6="http://schemas.microsoft.com/office/drawing/2016/5/12/chartex" xmlns:cx7="http://schemas.microsoft.com/office/drawing/2016/5/13/chartex" xmlns:cx8="http://schemas.microsoft.com/office/drawing/2016/5/14/chartex" xmlns:mc="http://schemas.openxmlformats.org/markup-compatibility/2006" xmlns:aink="http://schemas.microsoft.com/office/drawing/2016/ink" xmlns:am3d="http://schemas.microsoft.com/office/drawing/2017/model3d" xmlns:o="urn:schemas-microsoft-com:office:office" xmlns:r="http://schemas.openxmlformats.org/officeDocument/2006/relationships" xmlns:m="http://schemas.openxmlformats.org/officeDocument/2006/math" xmlns:v="urn:schemas-microsoft-com:vml" xmlns:wp14="http://schemas.microsoft.com/office/word/2010/wordprocessingDrawing" xmlns:wp="http://schemas.openxmlformats.org/drawingml/2006/wordprocessingDrawing" xmlns:w10="urn:schemas-microsoft-com:office:word" xmlns:w="http://schemas.openxmlformats.org/wordprocessingml/2006/main" xmlns:w14="http://schemas.microsoft.com/office/word/2010/wordml" xmlns:w15="http://schemas.microsoft.com/office/word/2012/wordml" xmlns:w16cid="http://schemas.microsoft.com/office/word/2016/wordml/cid" xmlns:w16se="http://schemas.microsoft.com/office/word/2015/wordml/symex" xmlns:wpg="http://schemas.microsoft.com/office/word/2010/wordprocessingGroup" xmlns:wpi="http://schemas.microsoft.com/office/word/2010/wordprocessingInk" xmlns:wne="http://schemas.microsoft.com/office/word/2006/wordml" xmlns:wps="http://schemas.microsoft.com/office/word/2010/wordprocessingShape" mc:Ignorable="w14 w15 w16se w16cid wp14">
+<w:hdr xmlns:wpc="http://schemas.microsoft.com/office/word/2010/wordprocessingCanvas" xmlns:cx="http://schemas.microsoft.com/office/drawing/2014/chartex" xmlns:cx1="http://schemas.microsoft.com/office/drawing/2015/9/8/chartex" xmlns:cx2="http://schemas.microsoft.com/office/drawing/2015/10/21/chartex" xmlns:cx3="http://schemas.microsoft.com/office/drawing/2016/5/9/chartex" xmlns:cx4="http://schemas.microsoft.com/office/drawing/2016/5/10/chartex" xmlns:cx5="http://schemas.microsoft.com/office/drawing/2016/5/11/chartex" xmlns:cx6="http://schemas.microsoft.com/office/drawing/2016/5/12/chartex" xmlns:cx7="http://schemas.microsoft.com/office/drawing/2016/5/13/chartex" xmlns:cx8="http://schemas.microsoft.com/office/drawing/2016/5/14/chartex" xmlns:mc="http://schemas.openxmlformats.org/markup-compatibility/2006" xmlns:aink="http://schemas.microsoft.com/office/drawing/2016/ink" xmlns:am3d="http://schemas.microsoft.com/office/drawing/2017/model3d" xmlns:o="urn:schemas-microsoft-com:office:office" xmlns:r="http://schemas.openxmlformats.org/officeDocument/2006/relationships" xmlns:m="http://schemas.openxmlformats.org/officeDocument/2006/math" xmlns:v="urn:schemas-microsoft-com:vml" xmlns:wp14="http://schemas.microsoft.com/office/word/2010/wordprocessingDrawing" xmlns:wp="http://schemas.openxmlformats.org/drawingml/2006/wordprocessingDrawing" xmlns:w10="urn:schemas-microsoft-com:office:word" xmlns:w="http://schemas.openxmlformats.org/wordprocessingml/2006/main" xmlns:w14="http://schemas.microsoft.com/office/word/2010/wordml" xmlns:w15="http://schemas.microsoft.com/office/word/2012/wordml" xmlns:w16cex="http://schemas.microsoft.com/office/word/2018/wordml/cex" xmlns:w16cid="http://schemas.microsoft.com/office/word/2016/wordml/cid" xmlns:w16="http://schemas.microsoft.com/office/word/2018/wordml" xmlns:w16se="http://schemas.microsoft.com/office/word/2015/wordml/symex" xmlns:wpg="http://schemas.microsoft.com/office/word/2010/wordprocessingGroup" xmlns:wpi="http://schemas.microsoft.com/office/word/2010/wordprocessingInk" xmlns:wne="http://schemas.microsoft.com/office/word/2006/wordml" xmlns:wps="http://schemas.microsoft.com/office/word/2010/wordprocessingShape" mc:Ignorable="w14 w15 w16se w16cid w16 w16cex wp14">
   <w:p>
     <w:pPr>
       <w:pStyle w:val="Header"/>
@@ -15870,7 +16160,7 @@
 </file>
 
 <file path=word/numbering.xml><?xml version="1.0" encoding="utf-8"?>
-<w:numbering xmlns:wpc="http://schemas.microsoft.com/office/word/2010/wordprocessingCanvas" xmlns:cx="http://schemas.microsoft.com/office/drawing/2014/chartex" xmlns:cx1="http://schemas.microsoft.com/office/drawing/2015/9/8/chartex" xmlns:cx2="http://schemas.microsoft.com/office/drawing/2015/10/21/chartex" xmlns:cx3="http://schemas.microsoft.com/office/drawing/2016/5/9/chartex" xmlns:cx4="http://schemas.microsoft.com/office/drawing/2016/5/10/chartex" xmlns:cx5="http://schemas.microsoft.com/office/drawing/2016/5/11/chartex" xmlns:cx6="http://schemas.microsoft.com/office/drawing/2016/5/12/chartex" xmlns:cx7="http://schemas.microsoft.com/office/drawing/2016/5/13/chartex" xmlns:cx8="http://schemas.microsoft.com/office/drawing/2016/5/14/chartex" xmlns:mc="http://schemas.openxmlformats.org/markup-compatibility/2006" xmlns:aink="http://schemas.microsoft.com/office/drawing/2016/ink" xmlns:am3d="http://schemas.microsoft.com/office/drawing/2017/model3d" xmlns:o="urn:schemas-microsoft-com:office:office" xmlns:r="http://schemas.openxmlformats.org/officeDocument/2006/relationships" xmlns:m="http://schemas.openxmlformats.org/officeDocument/2006/math" xmlns:v="urn:schemas-microsoft-com:vml" xmlns:wp14="http://schemas.microsoft.com/office/word/2010/wordprocessingDrawing" xmlns:wp="http://schemas.openxmlformats.org/drawingml/2006/wordprocessingDrawing" xmlns:w10="urn:schemas-microsoft-com:office:word" xmlns:w="http://schemas.openxmlformats.org/wordprocessingml/2006/main" xmlns:w14="http://schemas.microsoft.com/office/word/2010/wordml" xmlns:w15="http://schemas.microsoft.com/office/word/2012/wordml" xmlns:w16cid="http://schemas.microsoft.com/office/word/2016/wordml/cid" xmlns:w16se="http://schemas.microsoft.com/office/word/2015/wordml/symex" xmlns:wpg="http://schemas.microsoft.com/office/word/2010/wordprocessingGroup" xmlns:wpi="http://schemas.microsoft.com/office/word/2010/wordprocessingInk" xmlns:wne="http://schemas.microsoft.com/office/word/2006/wordml" xmlns:wps="http://schemas.microsoft.com/office/word/2010/wordprocessingShape" mc:Ignorable="w14 w15 w16se w16cid wp14">
+<w:numbering xmlns:wpc="http://schemas.microsoft.com/office/word/2010/wordprocessingCanvas" xmlns:cx="http://schemas.microsoft.com/office/drawing/2014/chartex" xmlns:cx1="http://schemas.microsoft.com/office/drawing/2015/9/8/chartex" xmlns:cx2="http://schemas.microsoft.com/office/drawing/2015/10/21/chartex" xmlns:cx3="http://schemas.microsoft.com/office/drawing/2016/5/9/chartex" xmlns:cx4="http://schemas.microsoft.com/office/drawing/2016/5/10/chartex" xmlns:cx5="http://schemas.microsoft.com/office/drawing/2016/5/11/chartex" xmlns:cx6="http://schemas.microsoft.com/office/drawing/2016/5/12/chartex" xmlns:cx7="http://schemas.microsoft.com/office/drawing/2016/5/13/chartex" xmlns:cx8="http://schemas.microsoft.com/office/drawing/2016/5/14/chartex" xmlns:mc="http://schemas.openxmlformats.org/markup-compatibility/2006" xmlns:aink="http://schemas.microsoft.com/office/drawing/2016/ink" xmlns:am3d="http://schemas.microsoft.com/office/drawing/2017/model3d" xmlns:o="urn:schemas-microsoft-com:office:office" xmlns:r="http://schemas.openxmlformats.org/officeDocument/2006/relationships" xmlns:m="http://schemas.openxmlformats.org/officeDocument/2006/math" xmlns:v="urn:schemas-microsoft-com:vml" xmlns:wp14="http://schemas.microsoft.com/office/word/2010/wordprocessingDrawing" xmlns:wp="http://schemas.openxmlformats.org/drawingml/2006/wordprocessingDrawing" xmlns:w10="urn:schemas-microsoft-com:office:word" xmlns:w="http://schemas.openxmlformats.org/wordprocessingml/2006/main" xmlns:w14="http://schemas.microsoft.com/office/word/2010/wordml" xmlns:w15="http://schemas.microsoft.com/office/word/2012/wordml" xmlns:w16cex="http://schemas.microsoft.com/office/word/2018/wordml/cex" xmlns:w16cid="http://schemas.microsoft.com/office/word/2016/wordml/cid" xmlns:w16="http://schemas.microsoft.com/office/word/2018/wordml" xmlns:w16se="http://schemas.microsoft.com/office/word/2015/wordml/symex" xmlns:wpg="http://schemas.microsoft.com/office/word/2010/wordprocessingGroup" xmlns:wpi="http://schemas.microsoft.com/office/word/2010/wordprocessingInk" xmlns:wne="http://schemas.microsoft.com/office/word/2006/wordml" xmlns:wps="http://schemas.microsoft.com/office/word/2010/wordprocessingShape" mc:Ignorable="w14 w15 w16se w16cid w16 w16cex wp14">
   <w:abstractNum w:abstractNumId="0" w15:restartNumberingAfterBreak="0">
     <w:nsid w:val="FFFFFF7C"/>
     <w:multiLevelType w:val="singleLevel"/>
@@ -18348,7 +18638,7 @@
 </file>
 
 <file path=word/styles.xml><?xml version="1.0" encoding="utf-8"?>
-<w:styles xmlns:mc="http://schemas.openxmlformats.org/markup-compatibility/2006" xmlns:r="http://schemas.openxmlformats.org/officeDocument/2006/relationships" xmlns:w="http://schemas.openxmlformats.org/wordprocessingml/2006/main" xmlns:w14="http://schemas.microsoft.com/office/word/2010/wordml" xmlns:w15="http://schemas.microsoft.com/office/word/2012/wordml" xmlns:w16cid="http://schemas.microsoft.com/office/word/2016/wordml/cid" xmlns:w16se="http://schemas.microsoft.com/office/word/2015/wordml/symex" mc:Ignorable="w14 w15 w16se w16cid">
+<w:styles xmlns:mc="http://schemas.openxmlformats.org/markup-compatibility/2006" xmlns:r="http://schemas.openxmlformats.org/officeDocument/2006/relationships" xmlns:w="http://schemas.openxmlformats.org/wordprocessingml/2006/main" xmlns:w14="http://schemas.microsoft.com/office/word/2010/wordml" xmlns:w15="http://schemas.microsoft.com/office/word/2012/wordml" xmlns:w16cex="http://schemas.microsoft.com/office/word/2018/wordml/cex" xmlns:w16cid="http://schemas.microsoft.com/office/word/2016/wordml/cid" xmlns:w16="http://schemas.microsoft.com/office/word/2018/wordml" xmlns:w16se="http://schemas.microsoft.com/office/word/2015/wordml/symex" mc:Ignorable="w14 w15 w16se w16cid w16 w16cex">
   <w:docDefaults>
     <w:rPrDefault>
       <w:rPr>
@@ -18903,7 +19193,6 @@
   <w:style w:type="character" w:default="1" w:styleId="DefaultParagraphFont">
     <w:name w:val="Default Paragraph Font"/>
     <w:uiPriority w:val="1"/>
-    <w:semiHidden/>
     <w:unhideWhenUsed/>
   </w:style>
   <w:style w:type="table" w:default="1" w:styleId="TableNormal">

</xml_diff>

<commit_message>
INT-3654 - doc updates
</commit_message>
<xml_diff>
--- a/rc-data-feed/doc/Resilient_IRP_Data_Feed_Integration_Guide.docx
+++ b/rc-data-feed/doc/Resilient_IRP_Data_Feed_Integration_Guide.docx
@@ -256,7 +256,7 @@
                                   <w:color w:val="FFFFFF" w:themeColor="background1"/>
                                   <w:spacing w:val="10"/>
                                 </w:rPr>
-                                <w:t>2.0</w:t>
+                                <w:t>2.</w:t>
                               </w:r>
                               <w:r>
                                 <w:rPr>
@@ -266,7 +266,7 @@
                                   <w:color w:val="FFFFFF" w:themeColor="background1"/>
                                   <w:spacing w:val="10"/>
                                 </w:rPr>
-                                <w:t>.1</w:t>
+                                <w:t>1.0</w:t>
                               </w:r>
                             </w:p>
                           </w:txbxContent>
@@ -335,7 +335,7 @@
                             <w:color w:val="FFFFFF" w:themeColor="background1"/>
                             <w:spacing w:val="10"/>
                           </w:rPr>
-                          <w:t>2.0</w:t>
+                          <w:t>2.</w:t>
                         </w:r>
                         <w:r>
                           <w:rPr>
@@ -345,7 +345,7 @@
                             <w:color w:val="FFFFFF" w:themeColor="background1"/>
                             <w:spacing w:val="10"/>
                           </w:rPr>
-                          <w:t>.1</w:t>
+                          <w:t>1.0</w:t>
                         </w:r>
                       </w:p>
                     </w:txbxContent>
@@ -1244,7 +1244,7 @@
                 <w:rFonts w:cs="Arial"/>
                 <w:szCs w:val="18"/>
               </w:rPr>
-              <w:t>2.0.1</w:t>
+              <w:t>2.1.0</w:t>
             </w:r>
           </w:p>
         </w:tc>
@@ -1266,7 +1266,7 @@
                 <w:rFonts w:cs="Arial"/>
                 <w:szCs w:val="18"/>
               </w:rPr>
-              <w:t>December 2020</w:t>
+              <w:t>March 2021</w:t>
             </w:r>
           </w:p>
         </w:tc>
@@ -1288,8 +1288,17 @@
                 <w:rFonts w:cs="Arial"/>
                 <w:szCs w:val="18"/>
               </w:rPr>
-              <w:t>Added support for including attachment content</w:t>
-            </w:r>
+              <w:t xml:space="preserve">Support for attachment </w:t>
+            </w:r>
+            <w:proofErr w:type="spellStart"/>
+            <w:r>
+              <w:rPr>
+                <w:rFonts w:cs="Arial"/>
+                <w:szCs w:val="18"/>
+              </w:rPr>
+              <w:t>conent</w:t>
+            </w:r>
+            <w:proofErr w:type="spellEnd"/>
           </w:p>
         </w:tc>
       </w:tr>
@@ -1357,7 +1366,7 @@
         </w:rPr>
         <w:fldChar w:fldCharType="separate"/>
       </w:r>
-      <w:hyperlink w:anchor="_Toc12006287" w:history="1">
+      <w:hyperlink w:anchor="_Toc68672829" w:history="1">
         <w:r>
           <w:rPr>
             <w:rStyle w:val="Hyperlink"/>
@@ -1400,7 +1409,7 @@
             <w:noProof/>
             <w:webHidden/>
           </w:rPr>
-          <w:instrText xml:space="preserve"> PAGEREF _Toc12006287 \h </w:instrText>
+          <w:instrText xml:space="preserve"> PAGEREF _Toc68672829 \h </w:instrText>
         </w:r>
         <w:r>
           <w:rPr>
@@ -1443,7 +1452,7 @@
           <w:sz w:val="24"/>
         </w:rPr>
       </w:pPr>
-      <w:hyperlink w:anchor="_Toc12006288" w:history="1">
+      <w:hyperlink w:anchor="_Toc68672830" w:history="1">
         <w:r>
           <w:rPr>
             <w:rStyle w:val="Hyperlink"/>
@@ -1485,7 +1494,7 @@
             <w:noProof/>
             <w:webHidden/>
           </w:rPr>
-          <w:instrText xml:space="preserve"> PAGEREF _Toc12006288 \h </w:instrText>
+          <w:instrText xml:space="preserve"> PAGEREF _Toc68672830 \h </w:instrText>
         </w:r>
         <w:r>
           <w:rPr>
@@ -1528,7 +1537,7 @@
           <w:sz w:val="24"/>
         </w:rPr>
       </w:pPr>
-      <w:hyperlink w:anchor="_Toc12006289" w:history="1">
+      <w:hyperlink w:anchor="_Toc68672831" w:history="1">
         <w:r>
           <w:rPr>
             <w:rStyle w:val="Hyperlink"/>
@@ -1570,7 +1579,7 @@
             <w:noProof/>
             <w:webHidden/>
           </w:rPr>
-          <w:instrText xml:space="preserve"> PAGEREF _Toc12006289 \h </w:instrText>
+          <w:instrText xml:space="preserve"> PAGEREF _Toc68672831 \h </w:instrText>
         </w:r>
         <w:r>
           <w:rPr>
@@ -1613,7 +1622,7 @@
           <w:sz w:val="24"/>
         </w:rPr>
       </w:pPr>
-      <w:hyperlink w:anchor="_Toc12006290" w:history="1">
+      <w:hyperlink w:anchor="_Toc68672832" w:history="1">
         <w:r>
           <w:rPr>
             <w:rStyle w:val="Hyperlink"/>
@@ -1655,7 +1664,7 @@
             <w:noProof/>
             <w:webHidden/>
           </w:rPr>
-          <w:instrText xml:space="preserve"> PAGEREF _Toc12006290 \h </w:instrText>
+          <w:instrText xml:space="preserve"> PAGEREF _Toc68672832 \h </w:instrText>
         </w:r>
         <w:r>
           <w:rPr>
@@ -1699,7 +1708,7 @@
           <w:sz w:val="24"/>
         </w:rPr>
       </w:pPr>
-      <w:hyperlink w:anchor="_Toc12006291" w:history="1">
+      <w:hyperlink w:anchor="_Toc68672833" w:history="1">
         <w:r>
           <w:rPr>
             <w:rStyle w:val="Hyperlink"/>
@@ -1742,7 +1751,7 @@
             <w:noProof/>
             <w:webHidden/>
           </w:rPr>
-          <w:instrText xml:space="preserve"> PAGEREF _Toc12006291 \h </w:instrText>
+          <w:instrText xml:space="preserve"> PAGEREF _Toc68672833 \h </w:instrText>
         </w:r>
         <w:r>
           <w:rPr>
@@ -1786,7 +1795,7 @@
           <w:sz w:val="24"/>
         </w:rPr>
       </w:pPr>
-      <w:hyperlink w:anchor="_Toc12006292" w:history="1">
+      <w:hyperlink w:anchor="_Toc68672834" w:history="1">
         <w:r>
           <w:rPr>
             <w:rStyle w:val="Hyperlink"/>
@@ -1829,7 +1838,7 @@
             <w:noProof/>
             <w:webHidden/>
           </w:rPr>
-          <w:instrText xml:space="preserve"> PAGEREF _Toc12006292 \h </w:instrText>
+          <w:instrText xml:space="preserve"> PAGEREF _Toc68672834 \h </w:instrText>
         </w:r>
         <w:r>
           <w:rPr>
@@ -1872,7 +1881,7 @@
           <w:sz w:val="24"/>
         </w:rPr>
       </w:pPr>
-      <w:hyperlink w:anchor="_Toc12006293" w:history="1">
+      <w:hyperlink w:anchor="_Toc68672835" w:history="1">
         <w:r>
           <w:rPr>
             <w:rStyle w:val="Hyperlink"/>
@@ -1914,7 +1923,7 @@
             <w:noProof/>
             <w:webHidden/>
           </w:rPr>
-          <w:instrText xml:space="preserve"> PAGEREF _Toc12006293 \h </w:instrText>
+          <w:instrText xml:space="preserve"> PAGEREF _Toc68672835 \h </w:instrText>
         </w:r>
         <w:r>
           <w:rPr>
@@ -1957,7 +1966,7 @@
           <w:sz w:val="24"/>
         </w:rPr>
       </w:pPr>
-      <w:hyperlink w:anchor="_Toc12006294" w:history="1">
+      <w:hyperlink w:anchor="_Toc68672836" w:history="1">
         <w:r>
           <w:rPr>
             <w:rStyle w:val="Hyperlink"/>
@@ -1999,7 +2008,7 @@
             <w:noProof/>
             <w:webHidden/>
           </w:rPr>
-          <w:instrText xml:space="preserve"> PAGEREF _Toc12006294 \h </w:instrText>
+          <w:instrText xml:space="preserve"> PAGEREF _Toc68672836 \h </w:instrText>
         </w:r>
         <w:r>
           <w:rPr>
@@ -2019,7 +2028,7 @@
             <w:noProof/>
             <w:webHidden/>
           </w:rPr>
-          <w:t>7</w:t>
+          <w:t>8</w:t>
         </w:r>
         <w:r>
           <w:rPr>
@@ -2042,7 +2051,7 @@
           <w:sz w:val="24"/>
         </w:rPr>
       </w:pPr>
-      <w:hyperlink w:anchor="_Toc12006295" w:history="1">
+      <w:hyperlink w:anchor="_Toc68672837" w:history="1">
         <w:r>
           <w:rPr>
             <w:rStyle w:val="Hyperlink"/>
@@ -2084,7 +2093,7 @@
             <w:noProof/>
             <w:webHidden/>
           </w:rPr>
-          <w:instrText xml:space="preserve"> PAGEREF _Toc12006295 \h </w:instrText>
+          <w:instrText xml:space="preserve"> PAGEREF _Toc68672837 \h </w:instrText>
         </w:r>
         <w:r>
           <w:rPr>
@@ -2127,7 +2136,7 @@
           <w:sz w:val="24"/>
         </w:rPr>
       </w:pPr>
-      <w:hyperlink w:anchor="_Toc12006296" w:history="1">
+      <w:hyperlink w:anchor="_Toc68672838" w:history="1">
         <w:r>
           <w:rPr>
             <w:rStyle w:val="Hyperlink"/>
@@ -2169,7 +2178,7 @@
             <w:noProof/>
             <w:webHidden/>
           </w:rPr>
-          <w:instrText xml:space="preserve"> PAGEREF _Toc12006296 \h </w:instrText>
+          <w:instrText xml:space="preserve"> PAGEREF _Toc68672838 \h </w:instrText>
         </w:r>
         <w:r>
           <w:rPr>
@@ -2212,7 +2221,7 @@
           <w:sz w:val="24"/>
         </w:rPr>
       </w:pPr>
-      <w:hyperlink w:anchor="_Toc12006297" w:history="1">
+      <w:hyperlink w:anchor="_Toc68672839" w:history="1">
         <w:r>
           <w:rPr>
             <w:rStyle w:val="Hyperlink"/>
@@ -2254,7 +2263,7 @@
             <w:noProof/>
             <w:webHidden/>
           </w:rPr>
-          <w:instrText xml:space="preserve"> PAGEREF _Toc12006297 \h </w:instrText>
+          <w:instrText xml:space="preserve"> PAGEREF _Toc68672839 \h </w:instrText>
         </w:r>
         <w:r>
           <w:rPr>
@@ -2297,7 +2306,7 @@
           <w:sz w:val="24"/>
         </w:rPr>
       </w:pPr>
-      <w:hyperlink w:anchor="_Toc12006298" w:history="1">
+      <w:hyperlink w:anchor="_Toc68672840" w:history="1">
         <w:r>
           <w:rPr>
             <w:rStyle w:val="Hyperlink"/>
@@ -2339,7 +2348,7 @@
             <w:noProof/>
             <w:webHidden/>
           </w:rPr>
-          <w:instrText xml:space="preserve"> PAGEREF _Toc12006298 \h </w:instrText>
+          <w:instrText xml:space="preserve"> PAGEREF _Toc68672840 \h </w:instrText>
         </w:r>
         <w:r>
           <w:rPr>
@@ -2383,7 +2392,7 @@
           <w:sz w:val="24"/>
         </w:rPr>
       </w:pPr>
-      <w:hyperlink w:anchor="_Toc12006299" w:history="1">
+      <w:hyperlink w:anchor="_Toc68672841" w:history="1">
         <w:r>
           <w:rPr>
             <w:rStyle w:val="Hyperlink"/>
@@ -2425,7 +2434,7 @@
             <w:noProof/>
             <w:webHidden/>
           </w:rPr>
-          <w:instrText xml:space="preserve"> PAGEREF _Toc12006299 \h </w:instrText>
+          <w:instrText xml:space="preserve"> PAGEREF _Toc68672841 \h </w:instrText>
         </w:r>
         <w:r>
           <w:rPr>
@@ -2469,7 +2478,7 @@
           <w:sz w:val="24"/>
         </w:rPr>
       </w:pPr>
-      <w:hyperlink w:anchor="_Toc12006300" w:history="1">
+      <w:hyperlink w:anchor="_Toc68672842" w:history="1">
         <w:r>
           <w:rPr>
             <w:rStyle w:val="Hyperlink"/>
@@ -2512,7 +2521,7 @@
             <w:noProof/>
             <w:webHidden/>
           </w:rPr>
-          <w:instrText xml:space="preserve"> PAGEREF _Toc12006300 \h </w:instrText>
+          <w:instrText xml:space="preserve"> PAGEREF _Toc68672842 \h </w:instrText>
         </w:r>
         <w:r>
           <w:rPr>
@@ -2555,7 +2564,7 @@
           <w:sz w:val="24"/>
         </w:rPr>
       </w:pPr>
-      <w:hyperlink w:anchor="_Toc12006301" w:history="1">
+      <w:hyperlink w:anchor="_Toc68672843" w:history="1">
         <w:r>
           <w:rPr>
             <w:rStyle w:val="Hyperlink"/>
@@ -2597,7 +2606,7 @@
             <w:noProof/>
             <w:webHidden/>
           </w:rPr>
-          <w:instrText xml:space="preserve"> PAGEREF _Toc12006301 \h </w:instrText>
+          <w:instrText xml:space="preserve"> PAGEREF _Toc68672843 \h </w:instrText>
         </w:r>
         <w:r>
           <w:rPr>
@@ -2618,861 +2627,6 @@
             <w:webHidden/>
           </w:rPr>
           <w:t>11</w:t>
-        </w:r>
-        <w:r>
-          <w:rPr>
-            <w:noProof/>
-            <w:webHidden/>
-          </w:rPr>
-          <w:fldChar w:fldCharType="end"/>
-        </w:r>
-      </w:hyperlink>
-    </w:p>
-    <w:p>
-      <w:pPr>
-        <w:pStyle w:val="TOC2"/>
-        <w:tabs>
-          <w:tab w:val="left" w:pos="960"/>
-        </w:tabs>
-        <w:rPr>
-          <w:rFonts w:asciiTheme="minorHAnsi" w:eastAsiaTheme="minorEastAsia" w:hAnsiTheme="minorHAnsi" w:cstheme="minorBidi"/>
-          <w:noProof/>
-          <w:sz w:val="24"/>
-        </w:rPr>
-      </w:pPr>
-      <w:hyperlink w:anchor="_Toc12006302" w:history="1">
-        <w:r>
-          <w:rPr>
-            <w:rStyle w:val="Hyperlink"/>
-            <w:noProof/>
-          </w:rPr>
-          <w:t>4.2.</w:t>
-        </w:r>
-        <w:r>
-          <w:rPr>
-            <w:rFonts w:asciiTheme="minorHAnsi" w:eastAsiaTheme="minorEastAsia" w:hAnsiTheme="minorHAnsi" w:cstheme="minorBidi"/>
-            <w:noProof/>
-            <w:sz w:val="24"/>
-          </w:rPr>
-          <w:tab/>
-        </w:r>
-        <w:r>
-          <w:rPr>
-            <w:rStyle w:val="Hyperlink"/>
-            <w:noProof/>
-          </w:rPr>
-          <w:t>ODBCFeed class</w:t>
-        </w:r>
-        <w:r>
-          <w:rPr>
-            <w:noProof/>
-            <w:webHidden/>
-          </w:rPr>
-          <w:tab/>
-        </w:r>
-        <w:r>
-          <w:rPr>
-            <w:noProof/>
-            <w:webHidden/>
-          </w:rPr>
-          <w:fldChar w:fldCharType="begin"/>
-        </w:r>
-        <w:r>
-          <w:rPr>
-            <w:noProof/>
-            <w:webHidden/>
-          </w:rPr>
-          <w:instrText xml:space="preserve"> PAGEREF _Toc12006302 \h </w:instrText>
-        </w:r>
-        <w:r>
-          <w:rPr>
-            <w:noProof/>
-            <w:webHidden/>
-          </w:rPr>
-        </w:r>
-        <w:r>
-          <w:rPr>
-            <w:noProof/>
-            <w:webHidden/>
-          </w:rPr>
-          <w:fldChar w:fldCharType="separate"/>
-        </w:r>
-        <w:r>
-          <w:rPr>
-            <w:noProof/>
-            <w:webHidden/>
-          </w:rPr>
-          <w:t>11</w:t>
-        </w:r>
-        <w:r>
-          <w:rPr>
-            <w:noProof/>
-            <w:webHidden/>
-          </w:rPr>
-          <w:fldChar w:fldCharType="end"/>
-        </w:r>
-      </w:hyperlink>
-    </w:p>
-    <w:p>
-      <w:pPr>
-        <w:pStyle w:val="TOC3"/>
-        <w:tabs>
-          <w:tab w:val="left" w:pos="1200"/>
-          <w:tab w:val="right" w:leader="dot" w:pos="8630"/>
-        </w:tabs>
-        <w:rPr>
-          <w:rFonts w:asciiTheme="minorHAnsi" w:eastAsiaTheme="minorEastAsia" w:hAnsiTheme="minorHAnsi" w:cstheme="minorBidi"/>
-          <w:noProof/>
-          <w:sz w:val="24"/>
-        </w:rPr>
-      </w:pPr>
-      <w:hyperlink w:anchor="_Toc12006303" w:history="1">
-        <w:r>
-          <w:rPr>
-            <w:rStyle w:val="Hyperlink"/>
-            <w:noProof/>
-          </w:rPr>
-          <w:t>4.2.1.</w:t>
-        </w:r>
-        <w:r>
-          <w:rPr>
-            <w:rFonts w:asciiTheme="minorHAnsi" w:eastAsiaTheme="minorEastAsia" w:hAnsiTheme="minorHAnsi" w:cstheme="minorBidi"/>
-            <w:noProof/>
-            <w:sz w:val="24"/>
-          </w:rPr>
-          <w:tab/>
-        </w:r>
-        <w:r>
-          <w:rPr>
-            <w:rStyle w:val="Hyperlink"/>
-            <w:noProof/>
-          </w:rPr>
-          <w:t>Additional connection strings</w:t>
-        </w:r>
-        <w:r>
-          <w:rPr>
-            <w:noProof/>
-            <w:webHidden/>
-          </w:rPr>
-          <w:tab/>
-        </w:r>
-        <w:r>
-          <w:rPr>
-            <w:noProof/>
-            <w:webHidden/>
-          </w:rPr>
-          <w:fldChar w:fldCharType="begin"/>
-        </w:r>
-        <w:r>
-          <w:rPr>
-            <w:noProof/>
-            <w:webHidden/>
-          </w:rPr>
-          <w:instrText xml:space="preserve"> PAGEREF _Toc12006303 \h </w:instrText>
-        </w:r>
-        <w:r>
-          <w:rPr>
-            <w:noProof/>
-            <w:webHidden/>
-          </w:rPr>
-        </w:r>
-        <w:r>
-          <w:rPr>
-            <w:noProof/>
-            <w:webHidden/>
-          </w:rPr>
-          <w:fldChar w:fldCharType="separate"/>
-        </w:r>
-        <w:r>
-          <w:rPr>
-            <w:noProof/>
-            <w:webHidden/>
-          </w:rPr>
-          <w:t>12</w:t>
-        </w:r>
-        <w:r>
-          <w:rPr>
-            <w:noProof/>
-            <w:webHidden/>
-          </w:rPr>
-          <w:fldChar w:fldCharType="end"/>
-        </w:r>
-      </w:hyperlink>
-    </w:p>
-    <w:p>
-      <w:pPr>
-        <w:pStyle w:val="TOC3"/>
-        <w:tabs>
-          <w:tab w:val="left" w:pos="1200"/>
-          <w:tab w:val="right" w:leader="dot" w:pos="8630"/>
-        </w:tabs>
-        <w:rPr>
-          <w:rFonts w:asciiTheme="minorHAnsi" w:eastAsiaTheme="minorEastAsia" w:hAnsiTheme="minorHAnsi" w:cstheme="minorBidi"/>
-          <w:noProof/>
-          <w:sz w:val="24"/>
-        </w:rPr>
-      </w:pPr>
-      <w:hyperlink w:anchor="_Toc12006304" w:history="1">
-        <w:r>
-          <w:rPr>
-            <w:rStyle w:val="Hyperlink"/>
-            <w:noProof/>
-          </w:rPr>
-          <w:t>4.2.2.</w:t>
-        </w:r>
-        <w:r>
-          <w:rPr>
-            <w:rFonts w:asciiTheme="minorHAnsi" w:eastAsiaTheme="minorEastAsia" w:hAnsiTheme="minorHAnsi" w:cstheme="minorBidi"/>
-            <w:noProof/>
-            <w:sz w:val="24"/>
-          </w:rPr>
-          <w:tab/>
-        </w:r>
-        <w:r>
-          <w:rPr>
-            <w:rStyle w:val="Hyperlink"/>
-            <w:noProof/>
-          </w:rPr>
-          <w:t>Database Field Length Considerations</w:t>
-        </w:r>
-        <w:r>
-          <w:rPr>
-            <w:noProof/>
-            <w:webHidden/>
-          </w:rPr>
-          <w:tab/>
-        </w:r>
-        <w:r>
-          <w:rPr>
-            <w:noProof/>
-            <w:webHidden/>
-          </w:rPr>
-          <w:fldChar w:fldCharType="begin"/>
-        </w:r>
-        <w:r>
-          <w:rPr>
-            <w:noProof/>
-            <w:webHidden/>
-          </w:rPr>
-          <w:instrText xml:space="preserve"> PAGEREF _Toc12006304 \h </w:instrText>
-        </w:r>
-        <w:r>
-          <w:rPr>
-            <w:noProof/>
-            <w:webHidden/>
-          </w:rPr>
-        </w:r>
-        <w:r>
-          <w:rPr>
-            <w:noProof/>
-            <w:webHidden/>
-          </w:rPr>
-          <w:fldChar w:fldCharType="separate"/>
-        </w:r>
-        <w:r>
-          <w:rPr>
-            <w:noProof/>
-            <w:webHidden/>
-          </w:rPr>
-          <w:t>13</w:t>
-        </w:r>
-        <w:r>
-          <w:rPr>
-            <w:noProof/>
-            <w:webHidden/>
-          </w:rPr>
-          <w:fldChar w:fldCharType="end"/>
-        </w:r>
-      </w:hyperlink>
-    </w:p>
-    <w:p>
-      <w:pPr>
-        <w:pStyle w:val="TOC3"/>
-        <w:tabs>
-          <w:tab w:val="left" w:pos="1200"/>
-          <w:tab w:val="right" w:leader="dot" w:pos="8630"/>
-        </w:tabs>
-        <w:rPr>
-          <w:rFonts w:asciiTheme="minorHAnsi" w:eastAsiaTheme="minorEastAsia" w:hAnsiTheme="minorHAnsi" w:cstheme="minorBidi"/>
-          <w:noProof/>
-          <w:sz w:val="24"/>
-        </w:rPr>
-      </w:pPr>
-      <w:hyperlink w:anchor="_Toc12006305" w:history="1">
-        <w:r>
-          <w:rPr>
-            <w:rStyle w:val="Hyperlink"/>
-            <w:noProof/>
-          </w:rPr>
-          <w:t>4.2.3.</w:t>
-        </w:r>
-        <w:r>
-          <w:rPr>
-            <w:rFonts w:asciiTheme="minorHAnsi" w:eastAsiaTheme="minorEastAsia" w:hAnsiTheme="minorHAnsi" w:cstheme="minorBidi"/>
-            <w:noProof/>
-            <w:sz w:val="24"/>
-          </w:rPr>
-          <w:tab/>
-        </w:r>
-        <w:r>
-          <w:rPr>
-            <w:rStyle w:val="Hyperlink"/>
-            <w:noProof/>
-          </w:rPr>
-          <w:t>Additional considerations</w:t>
-        </w:r>
-        <w:r>
-          <w:rPr>
-            <w:noProof/>
-            <w:webHidden/>
-          </w:rPr>
-          <w:tab/>
-        </w:r>
-        <w:r>
-          <w:rPr>
-            <w:noProof/>
-            <w:webHidden/>
-          </w:rPr>
-          <w:fldChar w:fldCharType="begin"/>
-        </w:r>
-        <w:r>
-          <w:rPr>
-            <w:noProof/>
-            <w:webHidden/>
-          </w:rPr>
-          <w:instrText xml:space="preserve"> PAGEREF _Toc12006305 \h </w:instrText>
-        </w:r>
-        <w:r>
-          <w:rPr>
-            <w:noProof/>
-            <w:webHidden/>
-          </w:rPr>
-        </w:r>
-        <w:r>
-          <w:rPr>
-            <w:noProof/>
-            <w:webHidden/>
-          </w:rPr>
-          <w:fldChar w:fldCharType="separate"/>
-        </w:r>
-        <w:r>
-          <w:rPr>
-            <w:noProof/>
-            <w:webHidden/>
-          </w:rPr>
-          <w:t>13</w:t>
-        </w:r>
-        <w:r>
-          <w:rPr>
-            <w:noProof/>
-            <w:webHidden/>
-          </w:rPr>
-          <w:fldChar w:fldCharType="end"/>
-        </w:r>
-      </w:hyperlink>
-    </w:p>
-    <w:p>
-      <w:pPr>
-        <w:pStyle w:val="TOC2"/>
-        <w:tabs>
-          <w:tab w:val="left" w:pos="960"/>
-        </w:tabs>
-        <w:rPr>
-          <w:rFonts w:asciiTheme="minorHAnsi" w:eastAsiaTheme="minorEastAsia" w:hAnsiTheme="minorHAnsi" w:cstheme="minorBidi"/>
-          <w:noProof/>
-          <w:sz w:val="24"/>
-        </w:rPr>
-      </w:pPr>
-      <w:hyperlink w:anchor="_Toc12006306" w:history="1">
-        <w:r>
-          <w:rPr>
-            <w:rStyle w:val="Hyperlink"/>
-            <w:noProof/>
-          </w:rPr>
-          <w:t>4.3.</w:t>
-        </w:r>
-        <w:r>
-          <w:rPr>
-            <w:rFonts w:asciiTheme="minorHAnsi" w:eastAsiaTheme="minorEastAsia" w:hAnsiTheme="minorHAnsi" w:cstheme="minorBidi"/>
-            <w:noProof/>
-            <w:sz w:val="24"/>
-          </w:rPr>
-          <w:tab/>
-        </w:r>
-        <w:r>
-          <w:rPr>
-            <w:rStyle w:val="Hyperlink"/>
-            <w:noProof/>
-          </w:rPr>
-          <w:t>FileFeed class</w:t>
-        </w:r>
-        <w:r>
-          <w:rPr>
-            <w:noProof/>
-            <w:webHidden/>
-          </w:rPr>
-          <w:tab/>
-        </w:r>
-        <w:r>
-          <w:rPr>
-            <w:noProof/>
-            <w:webHidden/>
-          </w:rPr>
-          <w:fldChar w:fldCharType="begin"/>
-        </w:r>
-        <w:r>
-          <w:rPr>
-            <w:noProof/>
-            <w:webHidden/>
-          </w:rPr>
-          <w:instrText xml:space="preserve"> PAGEREF _Toc12006306 \h </w:instrText>
-        </w:r>
-        <w:r>
-          <w:rPr>
-            <w:noProof/>
-            <w:webHidden/>
-          </w:rPr>
-        </w:r>
-        <w:r>
-          <w:rPr>
-            <w:noProof/>
-            <w:webHidden/>
-          </w:rPr>
-          <w:fldChar w:fldCharType="separate"/>
-        </w:r>
-        <w:r>
-          <w:rPr>
-            <w:noProof/>
-            <w:webHidden/>
-          </w:rPr>
-          <w:t>13</w:t>
-        </w:r>
-        <w:r>
-          <w:rPr>
-            <w:noProof/>
-            <w:webHidden/>
-          </w:rPr>
-          <w:fldChar w:fldCharType="end"/>
-        </w:r>
-      </w:hyperlink>
-    </w:p>
-    <w:p>
-      <w:pPr>
-        <w:pStyle w:val="TOC2"/>
-        <w:tabs>
-          <w:tab w:val="left" w:pos="960"/>
-        </w:tabs>
-        <w:rPr>
-          <w:rFonts w:asciiTheme="minorHAnsi" w:eastAsiaTheme="minorEastAsia" w:hAnsiTheme="minorHAnsi" w:cstheme="minorBidi"/>
-          <w:noProof/>
-          <w:sz w:val="24"/>
-        </w:rPr>
-      </w:pPr>
-      <w:hyperlink w:anchor="_Toc12006307" w:history="1">
-        <w:r>
-          <w:rPr>
-            <w:rStyle w:val="Hyperlink"/>
-            <w:noProof/>
-          </w:rPr>
-          <w:t>4.4.</w:t>
-        </w:r>
-        <w:r>
-          <w:rPr>
-            <w:rFonts w:asciiTheme="minorHAnsi" w:eastAsiaTheme="minorEastAsia" w:hAnsiTheme="minorHAnsi" w:cstheme="minorBidi"/>
-            <w:noProof/>
-            <w:sz w:val="24"/>
-          </w:rPr>
-          <w:tab/>
-        </w:r>
-        <w:r>
-          <w:rPr>
-            <w:rStyle w:val="Hyperlink"/>
-            <w:noProof/>
-          </w:rPr>
-          <w:t>SQLiteFeed class</w:t>
-        </w:r>
-        <w:r>
-          <w:rPr>
-            <w:noProof/>
-            <w:webHidden/>
-          </w:rPr>
-          <w:tab/>
-        </w:r>
-        <w:r>
-          <w:rPr>
-            <w:noProof/>
-            <w:webHidden/>
-          </w:rPr>
-          <w:fldChar w:fldCharType="begin"/>
-        </w:r>
-        <w:r>
-          <w:rPr>
-            <w:noProof/>
-            <w:webHidden/>
-          </w:rPr>
-          <w:instrText xml:space="preserve"> PAGEREF _Toc12006307 \h </w:instrText>
-        </w:r>
-        <w:r>
-          <w:rPr>
-            <w:noProof/>
-            <w:webHidden/>
-          </w:rPr>
-        </w:r>
-        <w:r>
-          <w:rPr>
-            <w:noProof/>
-            <w:webHidden/>
-          </w:rPr>
-          <w:fldChar w:fldCharType="separate"/>
-        </w:r>
-        <w:r>
-          <w:rPr>
-            <w:noProof/>
-            <w:webHidden/>
-          </w:rPr>
-          <w:t>14</w:t>
-        </w:r>
-        <w:r>
-          <w:rPr>
-            <w:noProof/>
-            <w:webHidden/>
-          </w:rPr>
-          <w:fldChar w:fldCharType="end"/>
-        </w:r>
-      </w:hyperlink>
-    </w:p>
-    <w:p>
-      <w:pPr>
-        <w:pStyle w:val="TOC2"/>
-        <w:tabs>
-          <w:tab w:val="left" w:pos="960"/>
-        </w:tabs>
-        <w:rPr>
-          <w:rFonts w:asciiTheme="minorHAnsi" w:eastAsiaTheme="minorEastAsia" w:hAnsiTheme="minorHAnsi" w:cstheme="minorBidi"/>
-          <w:noProof/>
-          <w:sz w:val="24"/>
-        </w:rPr>
-      </w:pPr>
-      <w:hyperlink w:anchor="_Toc12006308" w:history="1">
-        <w:r>
-          <w:rPr>
-            <w:rStyle w:val="Hyperlink"/>
-            <w:noProof/>
-          </w:rPr>
-          <w:t>4.5.</w:t>
-        </w:r>
-        <w:r>
-          <w:rPr>
-            <w:rFonts w:asciiTheme="minorHAnsi" w:eastAsiaTheme="minorEastAsia" w:hAnsiTheme="minorHAnsi" w:cstheme="minorBidi"/>
-            <w:noProof/>
-            <w:sz w:val="24"/>
-          </w:rPr>
-          <w:tab/>
-        </w:r>
-        <w:r>
-          <w:rPr>
-            <w:rStyle w:val="Hyperlink"/>
-            <w:noProof/>
-          </w:rPr>
-          <w:t>ElasticFeed</w:t>
-        </w:r>
-        <w:r>
-          <w:rPr>
-            <w:noProof/>
-            <w:webHidden/>
-          </w:rPr>
-          <w:tab/>
-        </w:r>
-        <w:r>
-          <w:rPr>
-            <w:noProof/>
-            <w:webHidden/>
-          </w:rPr>
-          <w:fldChar w:fldCharType="begin"/>
-        </w:r>
-        <w:r>
-          <w:rPr>
-            <w:noProof/>
-            <w:webHidden/>
-          </w:rPr>
-          <w:instrText xml:space="preserve"> PAGEREF _Toc12006308 \h </w:instrText>
-        </w:r>
-        <w:r>
-          <w:rPr>
-            <w:noProof/>
-            <w:webHidden/>
-          </w:rPr>
-        </w:r>
-        <w:r>
-          <w:rPr>
-            <w:noProof/>
-            <w:webHidden/>
-          </w:rPr>
-          <w:fldChar w:fldCharType="separate"/>
-        </w:r>
-        <w:r>
-          <w:rPr>
-            <w:noProof/>
-            <w:webHidden/>
-          </w:rPr>
-          <w:t>14</w:t>
-        </w:r>
-        <w:r>
-          <w:rPr>
-            <w:noProof/>
-            <w:webHidden/>
-          </w:rPr>
-          <w:fldChar w:fldCharType="end"/>
-        </w:r>
-      </w:hyperlink>
-    </w:p>
-    <w:p>
-      <w:pPr>
-        <w:pStyle w:val="TOC3"/>
-        <w:tabs>
-          <w:tab w:val="left" w:pos="1200"/>
-          <w:tab w:val="right" w:leader="dot" w:pos="8630"/>
-        </w:tabs>
-        <w:rPr>
-          <w:rFonts w:asciiTheme="minorHAnsi" w:eastAsiaTheme="minorEastAsia" w:hAnsiTheme="minorHAnsi" w:cstheme="minorBidi"/>
-          <w:noProof/>
-          <w:sz w:val="24"/>
-        </w:rPr>
-      </w:pPr>
-      <w:hyperlink w:anchor="_Toc12006309" w:history="1">
-        <w:r>
-          <w:rPr>
-            <w:rStyle w:val="Hyperlink"/>
-            <w:noProof/>
-          </w:rPr>
-          <w:t>4.5.1.</w:t>
-        </w:r>
-        <w:r>
-          <w:rPr>
-            <w:rFonts w:asciiTheme="minorHAnsi" w:eastAsiaTheme="minorEastAsia" w:hAnsiTheme="minorHAnsi" w:cstheme="minorBidi"/>
-            <w:noProof/>
-            <w:sz w:val="24"/>
-          </w:rPr>
-          <w:tab/>
-        </w:r>
-        <w:r>
-          <w:rPr>
-            <w:rStyle w:val="Hyperlink"/>
-            <w:noProof/>
-          </w:rPr>
-          <w:t>Considerations</w:t>
-        </w:r>
-        <w:r>
-          <w:rPr>
-            <w:noProof/>
-            <w:webHidden/>
-          </w:rPr>
-          <w:tab/>
-        </w:r>
-        <w:r>
-          <w:rPr>
-            <w:noProof/>
-            <w:webHidden/>
-          </w:rPr>
-          <w:fldChar w:fldCharType="begin"/>
-        </w:r>
-        <w:r>
-          <w:rPr>
-            <w:noProof/>
-            <w:webHidden/>
-          </w:rPr>
-          <w:instrText xml:space="preserve"> PAGEREF _Toc12006309 \h </w:instrText>
-        </w:r>
-        <w:r>
-          <w:rPr>
-            <w:noProof/>
-            <w:webHidden/>
-          </w:rPr>
-        </w:r>
-        <w:r>
-          <w:rPr>
-            <w:noProof/>
-            <w:webHidden/>
-          </w:rPr>
-          <w:fldChar w:fldCharType="separate"/>
-        </w:r>
-        <w:r>
-          <w:rPr>
-            <w:noProof/>
-            <w:webHidden/>
-          </w:rPr>
-          <w:t>15</w:t>
-        </w:r>
-        <w:r>
-          <w:rPr>
-            <w:noProof/>
-            <w:webHidden/>
-          </w:rPr>
-          <w:fldChar w:fldCharType="end"/>
-        </w:r>
-      </w:hyperlink>
-    </w:p>
-    <w:p>
-      <w:pPr>
-        <w:pStyle w:val="TOC2"/>
-        <w:tabs>
-          <w:tab w:val="left" w:pos="960"/>
-        </w:tabs>
-        <w:rPr>
-          <w:rFonts w:asciiTheme="minorHAnsi" w:eastAsiaTheme="minorEastAsia" w:hAnsiTheme="minorHAnsi" w:cstheme="minorBidi"/>
-          <w:noProof/>
-          <w:sz w:val="24"/>
-        </w:rPr>
-      </w:pPr>
-      <w:hyperlink w:anchor="_Toc12006310" w:history="1">
-        <w:r>
-          <w:rPr>
-            <w:rStyle w:val="Hyperlink"/>
-            <w:noProof/>
-          </w:rPr>
-          <w:t>4.6.</w:t>
-        </w:r>
-        <w:r>
-          <w:rPr>
-            <w:rFonts w:asciiTheme="minorHAnsi" w:eastAsiaTheme="minorEastAsia" w:hAnsiTheme="minorHAnsi" w:cstheme="minorBidi"/>
-            <w:noProof/>
-            <w:sz w:val="24"/>
-          </w:rPr>
-          <w:tab/>
-        </w:r>
-        <w:r>
-          <w:rPr>
-            <w:rStyle w:val="Hyperlink"/>
-            <w:noProof/>
-          </w:rPr>
-          <w:t>SplunkHECFeed</w:t>
-        </w:r>
-        <w:r>
-          <w:rPr>
-            <w:noProof/>
-            <w:webHidden/>
-          </w:rPr>
-          <w:tab/>
-        </w:r>
-        <w:r>
-          <w:rPr>
-            <w:noProof/>
-            <w:webHidden/>
-          </w:rPr>
-          <w:fldChar w:fldCharType="begin"/>
-        </w:r>
-        <w:r>
-          <w:rPr>
-            <w:noProof/>
-            <w:webHidden/>
-          </w:rPr>
-          <w:instrText xml:space="preserve"> PAGEREF _Toc12006310 \h </w:instrText>
-        </w:r>
-        <w:r>
-          <w:rPr>
-            <w:noProof/>
-            <w:webHidden/>
-          </w:rPr>
-        </w:r>
-        <w:r>
-          <w:rPr>
-            <w:noProof/>
-            <w:webHidden/>
-          </w:rPr>
-          <w:fldChar w:fldCharType="separate"/>
-        </w:r>
-        <w:r>
-          <w:rPr>
-            <w:noProof/>
-            <w:webHidden/>
-          </w:rPr>
-          <w:t>15</w:t>
-        </w:r>
-        <w:r>
-          <w:rPr>
-            <w:noProof/>
-            <w:webHidden/>
-          </w:rPr>
-          <w:fldChar w:fldCharType="end"/>
-        </w:r>
-      </w:hyperlink>
-    </w:p>
-    <w:p>
-      <w:pPr>
-        <w:pStyle w:val="TOC3"/>
-        <w:tabs>
-          <w:tab w:val="left" w:pos="1200"/>
-          <w:tab w:val="right" w:leader="dot" w:pos="8630"/>
-        </w:tabs>
-        <w:rPr>
-          <w:rFonts w:asciiTheme="minorHAnsi" w:eastAsiaTheme="minorEastAsia" w:hAnsiTheme="minorHAnsi" w:cstheme="minorBidi"/>
-          <w:noProof/>
-          <w:sz w:val="24"/>
-        </w:rPr>
-      </w:pPr>
-      <w:hyperlink w:anchor="_Toc12006311" w:history="1">
-        <w:r>
-          <w:rPr>
-            <w:rStyle w:val="Hyperlink"/>
-            <w:noProof/>
-          </w:rPr>
-          <w:t>4.6.1.</w:t>
-        </w:r>
-        <w:r>
-          <w:rPr>
-            <w:rFonts w:asciiTheme="minorHAnsi" w:eastAsiaTheme="minorEastAsia" w:hAnsiTheme="minorHAnsi" w:cstheme="minorBidi"/>
-            <w:noProof/>
-            <w:sz w:val="24"/>
-          </w:rPr>
-          <w:tab/>
-        </w:r>
-        <w:r>
-          <w:rPr>
-            <w:rStyle w:val="Hyperlink"/>
-            <w:noProof/>
-          </w:rPr>
-          <w:t>Considerations</w:t>
-        </w:r>
-        <w:r>
-          <w:rPr>
-            <w:noProof/>
-            <w:webHidden/>
-          </w:rPr>
-          <w:tab/>
-        </w:r>
-        <w:r>
-          <w:rPr>
-            <w:noProof/>
-            <w:webHidden/>
-          </w:rPr>
-          <w:fldChar w:fldCharType="begin"/>
-        </w:r>
-        <w:r>
-          <w:rPr>
-            <w:noProof/>
-            <w:webHidden/>
-          </w:rPr>
-          <w:instrText xml:space="preserve"> PAGEREF _Toc12006311 \h </w:instrText>
-        </w:r>
-        <w:r>
-          <w:rPr>
-            <w:noProof/>
-            <w:webHidden/>
-          </w:rPr>
-        </w:r>
-        <w:r>
-          <w:rPr>
-            <w:noProof/>
-            <w:webHidden/>
-          </w:rPr>
-          <w:fldChar w:fldCharType="separate"/>
-        </w:r>
-        <w:r>
-          <w:rPr>
-            <w:noProof/>
-            <w:webHidden/>
-          </w:rPr>
-          <w:t>15</w:t>
         </w:r>
         <w:r>
           <w:rPr>
@@ -3496,7 +2650,7 @@
           <w:sz w:val="24"/>
         </w:rPr>
       </w:pPr>
-      <w:hyperlink w:anchor="_Toc12006312" w:history="1">
+      <w:hyperlink w:anchor="_Toc68672844" w:history="1">
         <w:r>
           <w:rPr>
             <w:rStyle w:val="Hyperlink"/>
@@ -3539,7 +2693,7 @@
             <w:noProof/>
             <w:webHidden/>
           </w:rPr>
-          <w:instrText xml:space="preserve"> PAGEREF _Toc12006312 \h </w:instrText>
+          <w:instrText xml:space="preserve"> PAGEREF _Toc68672844 \h </w:instrText>
         </w:r>
         <w:r>
           <w:rPr>
@@ -3559,7 +2713,7 @@
             <w:noProof/>
             <w:webHidden/>
           </w:rPr>
-          <w:t>15</w:t>
+          <w:t>12</w:t>
         </w:r>
         <w:r>
           <w:rPr>
@@ -3583,7 +2737,7 @@
           <w:sz w:val="24"/>
         </w:rPr>
       </w:pPr>
-      <w:hyperlink w:anchor="_Toc12006313" w:history="1">
+      <w:hyperlink w:anchor="_Toc68672845" w:history="1">
         <w:r>
           <w:rPr>
             <w:rStyle w:val="Hyperlink"/>
@@ -3626,7 +2780,7 @@
             <w:noProof/>
             <w:webHidden/>
           </w:rPr>
-          <w:instrText xml:space="preserve"> PAGEREF _Toc12006313 \h </w:instrText>
+          <w:instrText xml:space="preserve"> PAGEREF _Toc68672845 \h </w:instrText>
         </w:r>
         <w:r>
           <w:rPr>
@@ -3646,7 +2800,7 @@
             <w:noProof/>
             <w:webHidden/>
           </w:rPr>
-          <w:t>17</w:t>
+          <w:t>12</w:t>
         </w:r>
         <w:r>
           <w:rPr>
@@ -3670,7 +2824,7 @@
           <w:sz w:val="24"/>
         </w:rPr>
       </w:pPr>
-      <w:hyperlink w:anchor="_Toc12006314" w:history="1">
+      <w:hyperlink w:anchor="_Toc68672846" w:history="1">
         <w:r>
           <w:rPr>
             <w:rStyle w:val="Hyperlink"/>
@@ -3713,7 +2867,7 @@
             <w:noProof/>
             <w:webHidden/>
           </w:rPr>
-          <w:instrText xml:space="preserve"> PAGEREF _Toc12006314 \h </w:instrText>
+          <w:instrText xml:space="preserve"> PAGEREF _Toc68672846 \h </w:instrText>
         </w:r>
         <w:r>
           <w:rPr>
@@ -3733,7 +2887,7 @@
             <w:noProof/>
             <w:webHidden/>
           </w:rPr>
-          <w:t>18</w:t>
+          <w:t>13</w:t>
         </w:r>
         <w:r>
           <w:rPr>
@@ -3756,7 +2910,7 @@
           <w:sz w:val="24"/>
         </w:rPr>
       </w:pPr>
-      <w:hyperlink w:anchor="_Toc12006315" w:history="1">
+      <w:hyperlink w:anchor="_Toc68672847" w:history="1">
         <w:r>
           <w:rPr>
             <w:rStyle w:val="Hyperlink"/>
@@ -3798,7 +2952,7 @@
             <w:noProof/>
             <w:webHidden/>
           </w:rPr>
-          <w:instrText xml:space="preserve"> PAGEREF _Toc12006315 \h </w:instrText>
+          <w:instrText xml:space="preserve"> PAGEREF _Toc68672847 \h </w:instrText>
         </w:r>
         <w:r>
           <w:rPr>
@@ -3818,7 +2972,7 @@
             <w:noProof/>
             <w:webHidden/>
           </w:rPr>
-          <w:t>18</w:t>
+          <w:t>13</w:t>
         </w:r>
         <w:r>
           <w:rPr>
@@ -3841,7 +2995,7 @@
           <w:sz w:val="24"/>
         </w:rPr>
       </w:pPr>
-      <w:hyperlink w:anchor="_Toc12006316" w:history="1">
+      <w:hyperlink w:anchor="_Toc68672848" w:history="1">
         <w:r>
           <w:rPr>
             <w:rStyle w:val="Hyperlink"/>
@@ -3862,7 +3016,7 @@
             <w:rStyle w:val="Hyperlink"/>
             <w:noProof/>
           </w:rPr>
-          <w:t>ODBC Databases</w:t>
+          <w:t>Datetime Fields and Timezones</w:t>
         </w:r>
         <w:r>
           <w:rPr>
@@ -3883,7 +3037,7 @@
             <w:noProof/>
             <w:webHidden/>
           </w:rPr>
-          <w:instrText xml:space="preserve"> PAGEREF _Toc12006316 \h </w:instrText>
+          <w:instrText xml:space="preserve"> PAGEREF _Toc68672848 \h </w:instrText>
         </w:r>
         <w:r>
           <w:rPr>
@@ -3903,92 +3057,7 @@
             <w:noProof/>
             <w:webHidden/>
           </w:rPr>
-          <w:t>18</w:t>
-        </w:r>
-        <w:r>
-          <w:rPr>
-            <w:noProof/>
-            <w:webHidden/>
-          </w:rPr>
-          <w:fldChar w:fldCharType="end"/>
-        </w:r>
-      </w:hyperlink>
-    </w:p>
-    <w:p>
-      <w:pPr>
-        <w:pStyle w:val="TOC2"/>
-        <w:tabs>
-          <w:tab w:val="left" w:pos="960"/>
-        </w:tabs>
-        <w:rPr>
-          <w:rFonts w:asciiTheme="minorHAnsi" w:eastAsiaTheme="minorEastAsia" w:hAnsiTheme="minorHAnsi" w:cstheme="minorBidi"/>
-          <w:noProof/>
-          <w:sz w:val="24"/>
-        </w:rPr>
-      </w:pPr>
-      <w:hyperlink w:anchor="_Toc12006317" w:history="1">
-        <w:r>
-          <w:rPr>
-            <w:rStyle w:val="Hyperlink"/>
-            <w:noProof/>
-          </w:rPr>
-          <w:t>7.3.</w:t>
-        </w:r>
-        <w:r>
-          <w:rPr>
-            <w:rFonts w:asciiTheme="minorHAnsi" w:eastAsiaTheme="minorEastAsia" w:hAnsiTheme="minorHAnsi" w:cstheme="minorBidi"/>
-            <w:noProof/>
-            <w:sz w:val="24"/>
-          </w:rPr>
-          <w:tab/>
-        </w:r>
-        <w:r>
-          <w:rPr>
-            <w:rStyle w:val="Hyperlink"/>
-            <w:noProof/>
-          </w:rPr>
-          <w:t>Datetime Fields and Timezones</w:t>
-        </w:r>
-        <w:r>
-          <w:rPr>
-            <w:noProof/>
-            <w:webHidden/>
-          </w:rPr>
-          <w:tab/>
-        </w:r>
-        <w:r>
-          <w:rPr>
-            <w:noProof/>
-            <w:webHidden/>
-          </w:rPr>
-          <w:fldChar w:fldCharType="begin"/>
-        </w:r>
-        <w:r>
-          <w:rPr>
-            <w:noProof/>
-            <w:webHidden/>
-          </w:rPr>
-          <w:instrText xml:space="preserve"> PAGEREF _Toc12006317 \h </w:instrText>
-        </w:r>
-        <w:r>
-          <w:rPr>
-            <w:noProof/>
-            <w:webHidden/>
-          </w:rPr>
-        </w:r>
-        <w:r>
-          <w:rPr>
-            <w:noProof/>
-            <w:webHidden/>
-          </w:rPr>
-          <w:fldChar w:fldCharType="separate"/>
-        </w:r>
-        <w:r>
-          <w:rPr>
-            <w:noProof/>
-            <w:webHidden/>
-          </w:rPr>
-          <w:t>20</w:t>
+          <w:t>13</w:t>
         </w:r>
         <w:r>
           <w:rPr>
@@ -4012,7 +3081,7 @@
           <w:sz w:val="24"/>
         </w:rPr>
       </w:pPr>
-      <w:hyperlink w:anchor="_Toc12006318" w:history="1">
+      <w:hyperlink w:anchor="_Toc68672849" w:history="1">
         <w:r>
           <w:rPr>
             <w:rStyle w:val="Hyperlink"/>
@@ -4055,7 +3124,7 @@
             <w:noProof/>
             <w:webHidden/>
           </w:rPr>
-          <w:instrText xml:space="preserve"> PAGEREF _Toc12006318 \h </w:instrText>
+          <w:instrText xml:space="preserve"> PAGEREF _Toc68672849 \h </w:instrText>
         </w:r>
         <w:r>
           <w:rPr>
@@ -4075,7 +3144,7 @@
             <w:noProof/>
             <w:webHidden/>
           </w:rPr>
-          <w:t>20</w:t>
+          <w:t>14</w:t>
         </w:r>
         <w:r>
           <w:rPr>
@@ -4099,7 +3168,7 @@
           <w:sz w:val="24"/>
         </w:rPr>
       </w:pPr>
-      <w:hyperlink w:anchor="_Toc12006319" w:history="1">
+      <w:hyperlink w:anchor="_Toc68672850" w:history="1">
         <w:r>
           <w:rPr>
             <w:rStyle w:val="Hyperlink"/>
@@ -4142,7 +3211,7 @@
             <w:noProof/>
             <w:webHidden/>
           </w:rPr>
-          <w:instrText xml:space="preserve"> PAGEREF _Toc12006319 \h </w:instrText>
+          <w:instrText xml:space="preserve"> PAGEREF _Toc68672850 \h </w:instrText>
         </w:r>
         <w:r>
           <w:rPr>
@@ -4162,7 +3231,7 @@
             <w:noProof/>
             <w:webHidden/>
           </w:rPr>
-          <w:t>21</w:t>
+          <w:t>15</w:t>
         </w:r>
         <w:r>
           <w:rPr>
@@ -4185,7 +3254,7 @@
           <w:sz w:val="24"/>
         </w:rPr>
       </w:pPr>
-      <w:hyperlink w:anchor="_Toc12006320" w:history="1">
+      <w:hyperlink w:anchor="_Toc68672851" w:history="1">
         <w:r>
           <w:rPr>
             <w:rStyle w:val="Hyperlink"/>
@@ -4227,7 +3296,7 @@
             <w:noProof/>
             <w:webHidden/>
           </w:rPr>
-          <w:instrText xml:space="preserve"> PAGEREF _Toc12006320 \h </w:instrText>
+          <w:instrText xml:space="preserve"> PAGEREF _Toc68672851 \h </w:instrText>
         </w:r>
         <w:r>
           <w:rPr>
@@ -4247,7 +3316,7 @@
             <w:noProof/>
             <w:webHidden/>
           </w:rPr>
-          <w:t>21</w:t>
+          <w:t>15</w:t>
         </w:r>
         <w:r>
           <w:rPr>
@@ -4271,7 +3340,7 @@
           <w:sz w:val="24"/>
         </w:rPr>
       </w:pPr>
-      <w:hyperlink w:anchor="_Toc12006321" w:history="1">
+      <w:hyperlink w:anchor="_Toc68672852" w:history="1">
         <w:r>
           <w:rPr>
             <w:rStyle w:val="Hyperlink"/>
@@ -4314,7 +3383,7 @@
             <w:noProof/>
             <w:webHidden/>
           </w:rPr>
-          <w:instrText xml:space="preserve"> PAGEREF _Toc12006321 \h </w:instrText>
+          <w:instrText xml:space="preserve"> PAGEREF _Toc68672852 \h </w:instrText>
         </w:r>
         <w:r>
           <w:rPr>
@@ -4334,7 +3403,7 @@
             <w:noProof/>
             <w:webHidden/>
           </w:rPr>
-          <w:t>21</w:t>
+          <w:t>15</w:t>
         </w:r>
         <w:r>
           <w:rPr>
@@ -4358,7 +3427,7 @@
           <w:sz w:val="24"/>
         </w:rPr>
       </w:pPr>
-      <w:hyperlink w:anchor="_Toc12006322" w:history="1">
+      <w:hyperlink w:anchor="_Toc68672853" w:history="1">
         <w:r>
           <w:rPr>
             <w:rStyle w:val="Hyperlink"/>
@@ -4401,7 +3470,7 @@
             <w:noProof/>
             <w:webHidden/>
           </w:rPr>
-          <w:instrText xml:space="preserve"> PAGEREF _Toc12006322 \h </w:instrText>
+          <w:instrText xml:space="preserve"> PAGEREF _Toc68672853 \h </w:instrText>
         </w:r>
         <w:r>
           <w:rPr>
@@ -4421,520 +3490,7 @@
             <w:noProof/>
             <w:webHidden/>
           </w:rPr>
-          <w:t>22</w:t>
-        </w:r>
-        <w:r>
-          <w:rPr>
-            <w:noProof/>
-            <w:webHidden/>
-          </w:rPr>
-          <w:fldChar w:fldCharType="end"/>
-        </w:r>
-      </w:hyperlink>
-    </w:p>
-    <w:p>
-      <w:pPr>
-        <w:pStyle w:val="TOC2"/>
-        <w:tabs>
-          <w:tab w:val="left" w:pos="960"/>
-        </w:tabs>
-        <w:rPr>
-          <w:rFonts w:asciiTheme="minorHAnsi" w:eastAsiaTheme="minorEastAsia" w:hAnsiTheme="minorHAnsi" w:cstheme="minorBidi"/>
-          <w:noProof/>
-          <w:sz w:val="24"/>
-        </w:rPr>
-      </w:pPr>
-      <w:hyperlink w:anchor="_Toc12006323" w:history="1">
-        <w:r>
-          <w:rPr>
-            <w:rStyle w:val="Hyperlink"/>
-            <w:noProof/>
-          </w:rPr>
-          <w:t>11.1.</w:t>
-        </w:r>
-        <w:r>
-          <w:rPr>
-            <w:rFonts w:asciiTheme="minorHAnsi" w:eastAsiaTheme="minorEastAsia" w:hAnsiTheme="minorHAnsi" w:cstheme="minorBidi"/>
-            <w:noProof/>
-            <w:sz w:val="24"/>
-          </w:rPr>
-          <w:tab/>
-        </w:r>
-        <w:r>
-          <w:rPr>
-            <w:rStyle w:val="Hyperlink"/>
-            <w:noProof/>
-          </w:rPr>
-          <w:t>Adding new datastores</w:t>
-        </w:r>
-        <w:r>
-          <w:rPr>
-            <w:noProof/>
-            <w:webHidden/>
-          </w:rPr>
-          <w:tab/>
-        </w:r>
-        <w:r>
-          <w:rPr>
-            <w:noProof/>
-            <w:webHidden/>
-          </w:rPr>
-          <w:fldChar w:fldCharType="begin"/>
-        </w:r>
-        <w:r>
-          <w:rPr>
-            <w:noProof/>
-            <w:webHidden/>
-          </w:rPr>
-          <w:instrText xml:space="preserve"> PAGEREF _Toc12006323 \h </w:instrText>
-        </w:r>
-        <w:r>
-          <w:rPr>
-            <w:noProof/>
-            <w:webHidden/>
-          </w:rPr>
-        </w:r>
-        <w:r>
-          <w:rPr>
-            <w:noProof/>
-            <w:webHidden/>
-          </w:rPr>
-          <w:fldChar w:fldCharType="separate"/>
-        </w:r>
-        <w:r>
-          <w:rPr>
-            <w:noProof/>
-            <w:webHidden/>
-          </w:rPr>
-          <w:t>22</w:t>
-        </w:r>
-        <w:r>
-          <w:rPr>
-            <w:noProof/>
-            <w:webHidden/>
-          </w:rPr>
-          <w:fldChar w:fldCharType="end"/>
-        </w:r>
-      </w:hyperlink>
-    </w:p>
-    <w:p>
-      <w:pPr>
-        <w:pStyle w:val="TOC2"/>
-        <w:tabs>
-          <w:tab w:val="left" w:pos="960"/>
-        </w:tabs>
-        <w:rPr>
-          <w:rFonts w:asciiTheme="minorHAnsi" w:eastAsiaTheme="minorEastAsia" w:hAnsiTheme="minorHAnsi" w:cstheme="minorBidi"/>
-          <w:noProof/>
-          <w:sz w:val="24"/>
-        </w:rPr>
-      </w:pPr>
-      <w:hyperlink w:anchor="_Toc12006324" w:history="1">
-        <w:r>
-          <w:rPr>
-            <w:rStyle w:val="Hyperlink"/>
-            <w:noProof/>
-          </w:rPr>
-          <w:t>11.2.</w:t>
-        </w:r>
-        <w:r>
-          <w:rPr>
-            <w:rFonts w:asciiTheme="minorHAnsi" w:eastAsiaTheme="minorEastAsia" w:hAnsiTheme="minorHAnsi" w:cstheme="minorBidi"/>
-            <w:noProof/>
-            <w:sz w:val="24"/>
-          </w:rPr>
-          <w:tab/>
-        </w:r>
-        <w:r>
-          <w:rPr>
-            <w:rStyle w:val="Hyperlink"/>
-            <w:noProof/>
-          </w:rPr>
-          <w:t>SQL Dialects</w:t>
-        </w:r>
-        <w:r>
-          <w:rPr>
-            <w:noProof/>
-            <w:webHidden/>
-          </w:rPr>
-          <w:tab/>
-        </w:r>
-        <w:r>
-          <w:rPr>
-            <w:noProof/>
-            <w:webHidden/>
-          </w:rPr>
-          <w:fldChar w:fldCharType="begin"/>
-        </w:r>
-        <w:r>
-          <w:rPr>
-            <w:noProof/>
-            <w:webHidden/>
-          </w:rPr>
-          <w:instrText xml:space="preserve"> PAGEREF _Toc12006324 \h </w:instrText>
-        </w:r>
-        <w:r>
-          <w:rPr>
-            <w:noProof/>
-            <w:webHidden/>
-          </w:rPr>
-        </w:r>
-        <w:r>
-          <w:rPr>
-            <w:noProof/>
-            <w:webHidden/>
-          </w:rPr>
-          <w:fldChar w:fldCharType="separate"/>
-        </w:r>
-        <w:r>
-          <w:rPr>
-            <w:noProof/>
-            <w:webHidden/>
-          </w:rPr>
-          <w:t>22</w:t>
-        </w:r>
-        <w:r>
-          <w:rPr>
-            <w:noProof/>
-            <w:webHidden/>
-          </w:rPr>
-          <w:fldChar w:fldCharType="end"/>
-        </w:r>
-      </w:hyperlink>
-    </w:p>
-    <w:p>
-      <w:pPr>
-        <w:pStyle w:val="TOC3"/>
-        <w:tabs>
-          <w:tab w:val="left" w:pos="1440"/>
-          <w:tab w:val="right" w:leader="dot" w:pos="8630"/>
-        </w:tabs>
-        <w:rPr>
-          <w:rFonts w:asciiTheme="minorHAnsi" w:eastAsiaTheme="minorEastAsia" w:hAnsiTheme="minorHAnsi" w:cstheme="minorBidi"/>
-          <w:noProof/>
-          <w:sz w:val="24"/>
-        </w:rPr>
-      </w:pPr>
-      <w:hyperlink w:anchor="_Toc12006325" w:history="1">
-        <w:r>
-          <w:rPr>
-            <w:rStyle w:val="Hyperlink"/>
-            <w:noProof/>
-          </w:rPr>
-          <w:t>11.2.1.</w:t>
-        </w:r>
-        <w:r>
-          <w:rPr>
-            <w:rFonts w:asciiTheme="minorHAnsi" w:eastAsiaTheme="minorEastAsia" w:hAnsiTheme="minorHAnsi" w:cstheme="minorBidi"/>
-            <w:noProof/>
-            <w:sz w:val="24"/>
-          </w:rPr>
-          <w:tab/>
-        </w:r>
-        <w:r>
-          <w:rPr>
-            <w:rStyle w:val="Hyperlink"/>
-            <w:noProof/>
-          </w:rPr>
-          <w:t>Modify Dialect Encoding</w:t>
-        </w:r>
-        <w:r>
-          <w:rPr>
-            <w:noProof/>
-            <w:webHidden/>
-          </w:rPr>
-          <w:tab/>
-        </w:r>
-        <w:r>
-          <w:rPr>
-            <w:noProof/>
-            <w:webHidden/>
-          </w:rPr>
-          <w:fldChar w:fldCharType="begin"/>
-        </w:r>
-        <w:r>
-          <w:rPr>
-            <w:noProof/>
-            <w:webHidden/>
-          </w:rPr>
-          <w:instrText xml:space="preserve"> PAGEREF _Toc12006325 \h </w:instrText>
-        </w:r>
-        <w:r>
-          <w:rPr>
-            <w:noProof/>
-            <w:webHidden/>
-          </w:rPr>
-        </w:r>
-        <w:r>
-          <w:rPr>
-            <w:noProof/>
-            <w:webHidden/>
-          </w:rPr>
-          <w:fldChar w:fldCharType="separate"/>
-        </w:r>
-        <w:r>
-          <w:rPr>
-            <w:noProof/>
-            <w:webHidden/>
-          </w:rPr>
-          <w:t>23</w:t>
-        </w:r>
-        <w:r>
-          <w:rPr>
-            <w:noProof/>
-            <w:webHidden/>
-          </w:rPr>
-          <w:fldChar w:fldCharType="end"/>
-        </w:r>
-      </w:hyperlink>
-    </w:p>
-    <w:p>
-      <w:pPr>
-        <w:pStyle w:val="TOC3"/>
-        <w:tabs>
-          <w:tab w:val="left" w:pos="1440"/>
-          <w:tab w:val="right" w:leader="dot" w:pos="8630"/>
-        </w:tabs>
-        <w:rPr>
-          <w:rFonts w:asciiTheme="minorHAnsi" w:eastAsiaTheme="minorEastAsia" w:hAnsiTheme="minorHAnsi" w:cstheme="minorBidi"/>
-          <w:noProof/>
-          <w:sz w:val="24"/>
-        </w:rPr>
-      </w:pPr>
-      <w:hyperlink w:anchor="_Toc12006326" w:history="1">
-        <w:r>
-          <w:rPr>
-            <w:rStyle w:val="Hyperlink"/>
-            <w:noProof/>
-          </w:rPr>
-          <w:t>11.2.2.</w:t>
-        </w:r>
-        <w:r>
-          <w:rPr>
-            <w:rFonts w:asciiTheme="minorHAnsi" w:eastAsiaTheme="minorEastAsia" w:hAnsiTheme="minorHAnsi" w:cstheme="minorBidi"/>
-            <w:noProof/>
-            <w:sz w:val="24"/>
-          </w:rPr>
-          <w:tab/>
-        </w:r>
-        <w:r>
-          <w:rPr>
-            <w:rStyle w:val="Hyperlink"/>
-            <w:noProof/>
-          </w:rPr>
-          <w:t>Modify data type mapping</w:t>
-        </w:r>
-        <w:r>
-          <w:rPr>
-            <w:noProof/>
-            <w:webHidden/>
-          </w:rPr>
-          <w:tab/>
-        </w:r>
-        <w:r>
-          <w:rPr>
-            <w:noProof/>
-            <w:webHidden/>
-          </w:rPr>
-          <w:fldChar w:fldCharType="begin"/>
-        </w:r>
-        <w:r>
-          <w:rPr>
-            <w:noProof/>
-            <w:webHidden/>
-          </w:rPr>
-          <w:instrText xml:space="preserve"> PAGEREF _Toc12006326 \h </w:instrText>
-        </w:r>
-        <w:r>
-          <w:rPr>
-            <w:noProof/>
-            <w:webHidden/>
-          </w:rPr>
-        </w:r>
-        <w:r>
-          <w:rPr>
-            <w:noProof/>
-            <w:webHidden/>
-          </w:rPr>
-          <w:fldChar w:fldCharType="separate"/>
-        </w:r>
-        <w:r>
-          <w:rPr>
-            <w:noProof/>
-            <w:webHidden/>
-          </w:rPr>
-          <w:t>23</w:t>
-        </w:r>
-        <w:r>
-          <w:rPr>
-            <w:noProof/>
-            <w:webHidden/>
-          </w:rPr>
-          <w:fldChar w:fldCharType="end"/>
-        </w:r>
-      </w:hyperlink>
-    </w:p>
-    <w:p>
-      <w:pPr>
-        <w:pStyle w:val="TOC3"/>
-        <w:tabs>
-          <w:tab w:val="left" w:pos="1440"/>
-          <w:tab w:val="right" w:leader="dot" w:pos="8630"/>
-        </w:tabs>
-        <w:rPr>
-          <w:rFonts w:asciiTheme="minorHAnsi" w:eastAsiaTheme="minorEastAsia" w:hAnsiTheme="minorHAnsi" w:cstheme="minorBidi"/>
-          <w:noProof/>
-          <w:sz w:val="24"/>
-        </w:rPr>
-      </w:pPr>
-      <w:hyperlink w:anchor="_Toc12006327" w:history="1">
-        <w:r>
-          <w:rPr>
-            <w:rStyle w:val="Hyperlink"/>
-            <w:noProof/>
-          </w:rPr>
-          <w:t>11.2.3.</w:t>
-        </w:r>
-        <w:r>
-          <w:rPr>
-            <w:rFonts w:asciiTheme="minorHAnsi" w:eastAsiaTheme="minorEastAsia" w:hAnsiTheme="minorHAnsi" w:cstheme="minorBidi"/>
-            <w:noProof/>
-            <w:sz w:val="24"/>
-          </w:rPr>
-          <w:tab/>
-        </w:r>
-        <w:r>
-          <w:rPr>
-            <w:rStyle w:val="Hyperlink"/>
-            <w:noProof/>
-          </w:rPr>
-          <w:t>Modifying dialect reserved words</w:t>
-        </w:r>
-        <w:r>
-          <w:rPr>
-            <w:noProof/>
-            <w:webHidden/>
-          </w:rPr>
-          <w:tab/>
-        </w:r>
-        <w:r>
-          <w:rPr>
-            <w:noProof/>
-            <w:webHidden/>
-          </w:rPr>
-          <w:fldChar w:fldCharType="begin"/>
-        </w:r>
-        <w:r>
-          <w:rPr>
-            <w:noProof/>
-            <w:webHidden/>
-          </w:rPr>
-          <w:instrText xml:space="preserve"> PAGEREF _Toc12006327 \h </w:instrText>
-        </w:r>
-        <w:r>
-          <w:rPr>
-            <w:noProof/>
-            <w:webHidden/>
-          </w:rPr>
-        </w:r>
-        <w:r>
-          <w:rPr>
-            <w:noProof/>
-            <w:webHidden/>
-          </w:rPr>
-          <w:fldChar w:fldCharType="separate"/>
-        </w:r>
-        <w:r>
-          <w:rPr>
-            <w:noProof/>
-            <w:webHidden/>
-          </w:rPr>
-          <w:t>24</w:t>
-        </w:r>
-        <w:r>
-          <w:rPr>
-            <w:noProof/>
-            <w:webHidden/>
-          </w:rPr>
-          <w:fldChar w:fldCharType="end"/>
-        </w:r>
-      </w:hyperlink>
-    </w:p>
-    <w:p>
-      <w:pPr>
-        <w:pStyle w:val="TOC2"/>
-        <w:tabs>
-          <w:tab w:val="left" w:pos="960"/>
-        </w:tabs>
-        <w:rPr>
-          <w:rFonts w:asciiTheme="minorHAnsi" w:eastAsiaTheme="minorEastAsia" w:hAnsiTheme="minorHAnsi" w:cstheme="minorBidi"/>
-          <w:noProof/>
-          <w:sz w:val="24"/>
-        </w:rPr>
-      </w:pPr>
-      <w:hyperlink w:anchor="_Toc12006328" w:history="1">
-        <w:r>
-          <w:rPr>
-            <w:rStyle w:val="Hyperlink"/>
-            <w:noProof/>
-          </w:rPr>
-          <w:t>11.3.</w:t>
-        </w:r>
-        <w:r>
-          <w:rPr>
-            <w:rFonts w:asciiTheme="minorHAnsi" w:eastAsiaTheme="minorEastAsia" w:hAnsiTheme="minorHAnsi" w:cstheme="minorBidi"/>
-            <w:noProof/>
-            <w:sz w:val="24"/>
-          </w:rPr>
-          <w:tab/>
-        </w:r>
-        <w:r>
-          <w:rPr>
-            <w:rStyle w:val="Hyperlink"/>
-            <w:noProof/>
-          </w:rPr>
-          <w:t>Datastore testing</w:t>
-        </w:r>
-        <w:r>
-          <w:rPr>
-            <w:noProof/>
-            <w:webHidden/>
-          </w:rPr>
-          <w:tab/>
-        </w:r>
-        <w:r>
-          <w:rPr>
-            <w:noProof/>
-            <w:webHidden/>
-          </w:rPr>
-          <w:fldChar w:fldCharType="begin"/>
-        </w:r>
-        <w:r>
-          <w:rPr>
-            <w:noProof/>
-            <w:webHidden/>
-          </w:rPr>
-          <w:instrText xml:space="preserve"> PAGEREF _Toc12006328 \h </w:instrText>
-        </w:r>
-        <w:r>
-          <w:rPr>
-            <w:noProof/>
-            <w:webHidden/>
-          </w:rPr>
-        </w:r>
-        <w:r>
-          <w:rPr>
-            <w:noProof/>
-            <w:webHidden/>
-          </w:rPr>
-          <w:fldChar w:fldCharType="separate"/>
-        </w:r>
-        <w:r>
-          <w:rPr>
-            <w:noProof/>
-            <w:webHidden/>
-          </w:rPr>
-          <w:t>24</w:t>
+          <w:t>16</w:t>
         </w:r>
         <w:r>
           <w:rPr>
@@ -4958,7 +3514,7 @@
           <w:sz w:val="24"/>
         </w:rPr>
       </w:pPr>
-      <w:hyperlink w:anchor="_Toc12006329" w:history="1">
+      <w:hyperlink w:anchor="_Toc68672854" w:history="1">
         <w:r>
           <w:rPr>
             <w:rStyle w:val="Hyperlink"/>
@@ -5001,7 +3557,7 @@
             <w:noProof/>
             <w:webHidden/>
           </w:rPr>
-          <w:instrText xml:space="preserve"> PAGEREF _Toc12006329 \h </w:instrText>
+          <w:instrText xml:space="preserve"> PAGEREF _Toc68672854 \h </w:instrText>
         </w:r>
         <w:r>
           <w:rPr>
@@ -5021,7 +3577,7 @@
             <w:noProof/>
             <w:webHidden/>
           </w:rPr>
-          <w:t>25</w:t>
+          <w:t>16</w:t>
         </w:r>
         <w:r>
           <w:rPr>
@@ -5062,7 +3618,7 @@
           <w:tab w:val="left" w:pos="6570"/>
         </w:tabs>
       </w:pPr>
-      <w:bookmarkStart w:id="4" w:name="_Toc12006287"/>
+      <w:bookmarkStart w:id="4" w:name="_Toc68672829"/>
       <w:bookmarkEnd w:id="1"/>
       <w:bookmarkEnd w:id="2"/>
       <w:bookmarkEnd w:id="3"/>
@@ -5144,7 +3700,7 @@
       <w:pPr>
         <w:pStyle w:val="Heading2"/>
       </w:pPr>
-      <w:bookmarkStart w:id="5" w:name="_Toc12006288"/>
+      <w:bookmarkStart w:id="5" w:name="_Toc68672830"/>
       <w:r>
         <w:t>Architecture</w:t>
       </w:r>
@@ -5436,7 +3992,7 @@
       <w:pPr>
         <w:pStyle w:val="Heading2"/>
       </w:pPr>
-      <w:bookmarkStart w:id="6" w:name="_Toc12006289"/>
+      <w:bookmarkStart w:id="6" w:name="_Toc68672831"/>
       <w:r>
         <w:t>Initial Population</w:t>
       </w:r>
@@ -5478,7 +4034,7 @@
       <w:pPr>
         <w:pStyle w:val="Heading2"/>
       </w:pPr>
-      <w:bookmarkStart w:id="7" w:name="_Toc12006290"/>
+      <w:bookmarkStart w:id="7" w:name="_Toc68672832"/>
       <w:r>
         <w:t>Useful Tools</w:t>
       </w:r>
@@ -5624,7 +4180,7 @@
         <w:pStyle w:val="Heading1"/>
         <w:pageBreakBefore/>
       </w:pPr>
-      <w:bookmarkStart w:id="8" w:name="_Toc12006291"/>
+      <w:bookmarkStart w:id="8" w:name="_Toc68672833"/>
       <w:r>
         <w:lastRenderedPageBreak/>
         <w:t>Prerequisites</w:t>
@@ -5903,7 +4459,7 @@
       </w:pPr>
       <w:bookmarkStart w:id="9" w:name="_Toc535325517"/>
       <w:bookmarkStart w:id="10" w:name="_Toc535325518"/>
-      <w:bookmarkStart w:id="11" w:name="_Toc12006292"/>
+      <w:bookmarkStart w:id="11" w:name="_Toc68672834"/>
       <w:bookmarkEnd w:id="9"/>
       <w:bookmarkEnd w:id="10"/>
       <w:r>
@@ -5962,7 +4518,7 @@
       <w:pPr>
         <w:pStyle w:val="Heading2"/>
       </w:pPr>
-      <w:bookmarkStart w:id="13" w:name="_Toc12006293"/>
+      <w:bookmarkStart w:id="13" w:name="_Toc68672835"/>
       <w:r>
         <w:t>Install the Python components</w:t>
       </w:r>
@@ -6145,7 +4701,6 @@
           <w:numId w:val="23"/>
         </w:numPr>
       </w:pPr>
-      <w:bookmarkStart w:id="14" w:name="_Toc12006294"/>
       <w:r>
         <w:t>Plugins will have their own procedures for installation and library requirements. Refer to each plugin’s README file for any special considerations to support.</w:t>
       </w:r>
@@ -6154,6 +4709,7 @@
       <w:pPr>
         <w:pStyle w:val="Heading2"/>
       </w:pPr>
+      <w:bookmarkStart w:id="14" w:name="_Toc68672836"/>
       <w:r>
         <w:lastRenderedPageBreak/>
         <w:t>Configure the Python components</w:t>
@@ -6960,7 +5516,7 @@
       <w:pPr>
         <w:pStyle w:val="Heading2"/>
       </w:pPr>
-      <w:bookmarkStart w:id="15" w:name="_Toc12006295"/>
+      <w:bookmarkStart w:id="15" w:name="_Toc68672837"/>
       <w:r>
         <w:t>Deploy customizations to the Resilient platform</w:t>
       </w:r>
@@ -7077,7 +5633,7 @@
       <w:pPr>
         <w:pStyle w:val="Heading2"/>
       </w:pPr>
-      <w:bookmarkStart w:id="16" w:name="_Toc12006296"/>
+      <w:bookmarkStart w:id="16" w:name="_Toc68672838"/>
       <w:r>
         <w:lastRenderedPageBreak/>
         <w:t>Run the integration framework</w:t>
@@ -7148,7 +5704,7 @@
       <w:pPr>
         <w:pStyle w:val="Heading2"/>
       </w:pPr>
-      <w:bookmarkStart w:id="17" w:name="_Toc12006297"/>
+      <w:bookmarkStart w:id="17" w:name="_Toc68672839"/>
       <w:r>
         <w:t>Configure Resilient Circuits for restart</w:t>
       </w:r>
@@ -7665,13 +6221,13 @@
       <w:pPr>
         <w:pStyle w:val="Heading2"/>
       </w:pPr>
-      <w:bookmarkStart w:id="19" w:name="_Toc12006298"/>
-      <w:bookmarkStart w:id="20" w:name="_Toc510253272"/>
+      <w:bookmarkStart w:id="19" w:name="_Toc510253272"/>
+      <w:bookmarkStart w:id="20" w:name="_Toc68672840"/>
       <w:r>
         <w:lastRenderedPageBreak/>
         <w:t>Confirm deployment</w:t>
       </w:r>
-      <w:bookmarkEnd w:id="19"/>
+      <w:bookmarkEnd w:id="20"/>
     </w:p>
     <w:p>
       <w:pPr>
@@ -7680,7 +6236,7 @@
       </w:pPr>
       <w:bookmarkStart w:id="21" w:name="_Configuration"/>
       <w:bookmarkStart w:id="22" w:name="_Toc510253274"/>
-      <w:bookmarkEnd w:id="20"/>
+      <w:bookmarkEnd w:id="19"/>
       <w:bookmarkEnd w:id="21"/>
       <w:r>
         <w:t xml:space="preserve">Once the package </w:t>
@@ -7767,7 +6323,7 @@
       <w:pPr>
         <w:pStyle w:val="Heading3"/>
       </w:pPr>
-      <w:bookmarkStart w:id="23" w:name="_Toc12006299"/>
+      <w:bookmarkStart w:id="23" w:name="_Toc68672841"/>
       <w:r>
         <w:t xml:space="preserve">Configuration of </w:t>
       </w:r>
@@ -7871,7 +6427,7 @@
       <w:pPr>
         <w:pStyle w:val="Heading1"/>
       </w:pPr>
-      <w:bookmarkStart w:id="24" w:name="_Toc12006300"/>
+      <w:bookmarkStart w:id="24" w:name="_Toc68672842"/>
       <w:r>
         <w:lastRenderedPageBreak/>
         <w:t>Configuration</w:t>
@@ -7899,7 +6455,7 @@
       <w:pPr>
         <w:pStyle w:val="Heading2"/>
       </w:pPr>
-      <w:bookmarkStart w:id="25" w:name="_Toc12006301"/>
+      <w:bookmarkStart w:id="25" w:name="_Toc68672843"/>
       <w:r>
         <w:t>Resilient Circuits config file</w:t>
       </w:r>
@@ -8572,12 +7128,12 @@
       <w:pPr>
         <w:pStyle w:val="BodyText"/>
       </w:pPr>
-      <w:bookmarkStart w:id="26" w:name="_Toc12006312"/>
     </w:p>
     <w:p>
       <w:pPr>
         <w:pStyle w:val="Heading1"/>
       </w:pPr>
+      <w:bookmarkStart w:id="26" w:name="_Toc68672844"/>
       <w:r>
         <w:lastRenderedPageBreak/>
         <w:t>Test</w:t>
@@ -9025,7 +7581,7 @@
       <w:pPr>
         <w:pStyle w:val="Heading1"/>
       </w:pPr>
-      <w:bookmarkStart w:id="27" w:name="_Toc12006313"/>
+      <w:bookmarkStart w:id="27" w:name="_Toc68672845"/>
       <w:r>
         <w:t>Preparation Checklist</w:t>
       </w:r>
@@ -9204,7 +7760,7 @@
       <w:pPr>
         <w:pStyle w:val="Heading1"/>
       </w:pPr>
-      <w:bookmarkStart w:id="28" w:name="_Toc12006314"/>
+      <w:bookmarkStart w:id="28" w:name="_Toc68672846"/>
       <w:r>
         <w:t xml:space="preserve">Configuration and </w:t>
       </w:r>
@@ -9222,7 +7778,7 @@
       <w:pPr>
         <w:pStyle w:val="Heading2"/>
       </w:pPr>
-      <w:bookmarkStart w:id="29" w:name="_Toc12006315"/>
+      <w:bookmarkStart w:id="29" w:name="_Toc68672847"/>
       <w:r>
         <w:t>All Feeds</w:t>
       </w:r>
@@ -9562,7 +8118,7 @@
       <w:pPr>
         <w:pStyle w:val="Heading2"/>
       </w:pPr>
-      <w:bookmarkStart w:id="30" w:name="_Toc12006317"/>
+      <w:bookmarkStart w:id="30" w:name="_Toc68672848"/>
       <w:r>
         <w:t xml:space="preserve">Datetime Fields and </w:t>
       </w:r>
@@ -9630,7 +8186,7 @@
       <w:pPr>
         <w:pStyle w:val="Heading1"/>
       </w:pPr>
-      <w:bookmarkStart w:id="31" w:name="_Toc12006318"/>
+      <w:bookmarkStart w:id="31" w:name="_Toc68672849"/>
       <w:r>
         <w:t>Functions</w:t>
       </w:r>
@@ -9837,7 +8393,10 @@
         <w:fldChar w:fldCharType="begin"/>
       </w:r>
       <w:r>
-        <w:instrText xml:space="preserve"> SEQ Figure \* ARABIC </w:instrText>
+        <w:instrText xml:space="preserve"> SEQ Figur</w:instrText>
+      </w:r>
+      <w:r>
+        <w:instrText xml:space="preserve">e \* ARABIC </w:instrText>
       </w:r>
       <w:r>
         <w:fldChar w:fldCharType="separate"/>
@@ -9862,7 +8421,7 @@
       <w:pPr>
         <w:pStyle w:val="Heading1"/>
       </w:pPr>
-      <w:bookmarkStart w:id="32" w:name="_Toc12006319"/>
+      <w:bookmarkStart w:id="32" w:name="_Toc68672850"/>
       <w:r>
         <w:lastRenderedPageBreak/>
         <w:t>Troubleshoot</w:t>
@@ -10037,7 +8596,7 @@
       <w:pPr>
         <w:pStyle w:val="Heading2"/>
       </w:pPr>
-      <w:bookmarkStart w:id="33" w:name="_Toc12006320"/>
+      <w:bookmarkStart w:id="33" w:name="_Toc68672851"/>
       <w:r>
         <w:t>reload=True issues</w:t>
       </w:r>
@@ -10221,7 +8780,7 @@
       <w:pPr>
         <w:pStyle w:val="Heading1"/>
       </w:pPr>
-      <w:bookmarkStart w:id="34" w:name="_Toc12006321"/>
+      <w:bookmarkStart w:id="34" w:name="_Toc68672852"/>
       <w:r>
         <w:t>Support</w:t>
       </w:r>
@@ -10271,7 +8830,7 @@
       <w:pPr>
         <w:pStyle w:val="Heading1"/>
       </w:pPr>
-      <w:bookmarkStart w:id="35" w:name="_Toc12006322"/>
+      <w:bookmarkStart w:id="35" w:name="_Toc68672853"/>
       <w:r>
         <w:lastRenderedPageBreak/>
         <w:t>Modifications</w:t>
@@ -10426,7 +8985,6 @@
                           <w:szCs w:val="16"/>
                         </w:rPr>
                       </w:pPr>
-                      <w:bookmarkStart w:id="37" w:name="_GoBack"/>
                       <w:r>
                         <w:rPr>
                           <w:sz w:val="16"/>
@@ -10465,7 +9023,6 @@
                         </w:rPr>
                         <w:t>FeedDestinationBase</w:t>
                       </w:r>
-                      <w:bookmarkEnd w:id="37"/>
                       <w:proofErr w:type="spellEnd"/>
                     </w:p>
                   </w:txbxContent>
@@ -11059,7 +9616,7 @@
       <w:pPr>
         <w:pStyle w:val="Heading1"/>
       </w:pPr>
-      <w:bookmarkStart w:id="36" w:name="_Toc12006329"/>
+      <w:bookmarkStart w:id="36" w:name="_Toc68672854"/>
       <w:r>
         <w:t>Appendix: Schema</w:t>
       </w:r>
@@ -16060,23 +14617,7 @@
         <w:footnoteRef/>
       </w:r>
       <w:r>
-        <w:t xml:space="preserve"> Size based on including file content (see </w:t>
-      </w:r>
-      <w:proofErr w:type="spellStart"/>
-      <w:r>
-        <w:t>app.config</w:t>
-      </w:r>
-      <w:proofErr w:type="spellEnd"/>
-      <w:r>
-        <w:t xml:space="preserve"> setting: </w:t>
-      </w:r>
-      <w:proofErr w:type="spellStart"/>
-      <w:r>
-        <w:t>include_attachment_data</w:t>
-      </w:r>
-      <w:proofErr w:type="spellEnd"/>
-      <w:r>
-        <w:t>)</w:t>
+        <w:t xml:space="preserve"> Size based on including file content (see app.config setting: include_attachment_data)</w:t>
       </w:r>
     </w:p>
   </w:footnote>
@@ -16094,13 +14635,8 @@
       <w:r>
         <w:t xml:space="preserve"> Only available when </w:t>
       </w:r>
-      <w:proofErr w:type="spellStart"/>
-      <w:r>
-        <w:t>app.config</w:t>
-      </w:r>
-      <w:proofErr w:type="spellEnd"/>
-      <w:r>
-        <w:t xml:space="preserve"> setting: include_attachment_data=true</w:t>
+      <w:r>
+        <w:t>app.config setting: include_attachment_data=true</w:t>
       </w:r>
     </w:p>
   </w:footnote>
@@ -19193,6 +17729,7 @@
   <w:style w:type="character" w:default="1" w:styleId="DefaultParagraphFont">
     <w:name w:val="Default Paragraph Font"/>
     <w:uiPriority w:val="1"/>
+    <w:semiHidden/>
     <w:unhideWhenUsed/>
   </w:style>
   <w:style w:type="table" w:default="1" w:styleId="TableNormal">

</xml_diff>